<commit_message>
Update email send feature and work flow
</commit_message>
<xml_diff>
--- a/java/2_second/2_49_Travel.docx
+++ b/java/2_second/2_49_Travel.docx
@@ -45,6 +45,7 @@
         <w:pageBreakBefore w:val="0"/>
         <w:widowControl w:val="0"/>
         <w:numPr>
+          <w:ilvl w:val="0"/>
           <w:numId w:val="0"/>
         </w:numPr>
         <w:kinsoku/>
@@ -115,36 +116,38 @@
         <w:pageBreakBefore w:val="0"/>
         <w:widowControl w:val="0"/>
         <w:numPr>
-          <w:numId w:val="0"/>
-        </w:numPr>
-        <w:kinsoku/>
-        <w:wordWrap w:val="0"/>
-        <w:overflowPunct/>
-        <w:topLinePunct w:val="0"/>
-        <w:autoSpaceDE/>
-        <w:autoSpaceDN/>
-        <w:bidi w:val="0"/>
-        <w:adjustRightInd/>
-        <w:snapToGrid/>
-        <w:spacing w:line="240" w:lineRule="auto"/>
-        <w:ind w:firstLine="0" w:firstLineChars="0"/>
-        <w:jc w:val="both"/>
-        <w:textAlignment w:val="auto"/>
-        <w:rPr>
-          <w:rFonts w:hint="default" w:ascii="Consolas" w:hAnsi="Consolas" w:cs="Consolas"/>
-          <w:sz w:val="21"/>
-          <w:szCs w:val="21"/>
-          <w:lang w:val="en-US" w:eastAsia="zh-CN"/>
-        </w:rPr>
-      </w:pPr>
-    </w:p>
-    <w:p>
-      <w:pPr>
-        <w:keepNext w:val="0"/>
-        <w:keepLines w:val="0"/>
-        <w:pageBreakBefore w:val="0"/>
-        <w:widowControl w:val="0"/>
-        <w:numPr>
+          <w:ilvl w:val="0"/>
+          <w:numId w:val="0"/>
+        </w:numPr>
+        <w:kinsoku/>
+        <w:wordWrap w:val="0"/>
+        <w:overflowPunct/>
+        <w:topLinePunct w:val="0"/>
+        <w:autoSpaceDE/>
+        <w:autoSpaceDN/>
+        <w:bidi w:val="0"/>
+        <w:adjustRightInd/>
+        <w:snapToGrid/>
+        <w:spacing w:line="240" w:lineRule="auto"/>
+        <w:ind w:firstLine="0" w:firstLineChars="0"/>
+        <w:jc w:val="both"/>
+        <w:textAlignment w:val="auto"/>
+        <w:rPr>
+          <w:rFonts w:hint="default" w:ascii="Consolas" w:hAnsi="Consolas" w:cs="Consolas"/>
+          <w:sz w:val="21"/>
+          <w:szCs w:val="21"/>
+          <w:lang w:val="en-US" w:eastAsia="zh-CN"/>
+        </w:rPr>
+      </w:pPr>
+    </w:p>
+    <w:p>
+      <w:pPr>
+        <w:keepNext w:val="0"/>
+        <w:keepLines w:val="0"/>
+        <w:pageBreakBefore w:val="0"/>
+        <w:widowControl w:val="0"/>
+        <w:numPr>
+          <w:ilvl w:val="0"/>
           <w:numId w:val="0"/>
         </w:numPr>
         <w:kinsoku/>
@@ -222,6 +225,7 @@
         <w:pageBreakBefore w:val="0"/>
         <w:widowControl w:val="0"/>
         <w:numPr>
+          <w:ilvl w:val="0"/>
           <w:numId w:val="0"/>
         </w:numPr>
         <w:kinsoku/>
@@ -287,6 +291,7 @@
         <w:pageBreakBefore w:val="0"/>
         <w:widowControl w:val="0"/>
         <w:numPr>
+          <w:ilvl w:val="0"/>
           <w:numId w:val="0"/>
         </w:numPr>
         <w:kinsoku/>
@@ -317,6 +322,7 @@
         <w:pageBreakBefore w:val="0"/>
         <w:widowControl w:val="0"/>
         <w:numPr>
+          <w:ilvl w:val="0"/>
           <w:numId w:val="0"/>
         </w:numPr>
         <w:kinsoku/>
@@ -393,22 +399,34 @@
         <w:pStyle w:val="4"/>
         <w:keepNext w:val="0"/>
         <w:keepLines w:val="0"/>
+        <w:pageBreakBefore w:val="0"/>
         <w:widowControl/>
         <w:suppressLineNumbers w:val="0"/>
         <w:shd w:val="clear" w:fill="343D46"/>
-        <w:rPr>
-          <w:rFonts w:ascii="Consolas" w:hAnsi="Consolas" w:eastAsia="Consolas" w:cs="Consolas"/>
+        <w:kinsoku/>
+        <w:overflowPunct/>
+        <w:topLinePunct w:val="0"/>
+        <w:autoSpaceDE/>
+        <w:autoSpaceDN/>
+        <w:bidi w:val="0"/>
+        <w:adjustRightInd/>
+        <w:snapToGrid/>
+        <w:spacing w:line="240" w:lineRule="auto"/>
+        <w:ind w:firstLine="0" w:firstLineChars="0"/>
+        <w:textAlignment w:val="auto"/>
+        <w:rPr>
+          <w:rFonts w:hint="default" w:ascii="Consolas" w:hAnsi="Consolas" w:eastAsia="Consolas" w:cs="Consolas"/>
           <w:color w:val="FFFFFF"/>
-          <w:sz w:val="24"/>
-          <w:szCs w:val="24"/>
+          <w:sz w:val="21"/>
+          <w:szCs w:val="21"/>
         </w:rPr>
       </w:pPr>
       <w:r>
         <w:rPr>
           <w:rFonts w:hint="default" w:ascii="Consolas" w:hAnsi="Consolas" w:eastAsia="Consolas" w:cs="Consolas"/>
           <w:color w:val="E8BF6A"/>
-          <w:sz w:val="24"/>
-          <w:szCs w:val="24"/>
+          <w:sz w:val="21"/>
+          <w:szCs w:val="21"/>
           <w:shd w:val="clear" w:fill="343D46"/>
         </w:rPr>
         <w:t>&lt;properties&gt;</w:t>
@@ -417,8 +435,8 @@
         <w:rPr>
           <w:rFonts w:hint="default" w:ascii="Consolas" w:hAnsi="Consolas" w:eastAsia="Consolas" w:cs="Consolas"/>
           <w:color w:val="E8BF6A"/>
-          <w:sz w:val="24"/>
-          <w:szCs w:val="24"/>
+          <w:sz w:val="21"/>
+          <w:szCs w:val="21"/>
           <w:shd w:val="clear" w:fill="343D46"/>
         </w:rPr>
         <w:br w:type="textWrapping"/>
@@ -427,8 +445,8 @@
         <w:rPr>
           <w:rFonts w:hint="default" w:ascii="Consolas" w:hAnsi="Consolas" w:eastAsia="Consolas" w:cs="Consolas"/>
           <w:color w:val="E8BF6A"/>
-          <w:sz w:val="24"/>
-          <w:szCs w:val="24"/>
+          <w:sz w:val="21"/>
+          <w:szCs w:val="21"/>
           <w:shd w:val="clear" w:fill="343D46"/>
         </w:rPr>
         <w:t xml:space="preserve">      &lt;project.build.sourceEncoding&gt;</w:t>
@@ -437,8 +455,8 @@
         <w:rPr>
           <w:rFonts w:hint="default" w:ascii="Consolas" w:hAnsi="Consolas" w:eastAsia="Consolas" w:cs="Consolas"/>
           <w:color w:val="E8BF6A"/>
-          <w:sz w:val="24"/>
-          <w:szCs w:val="24"/>
+          <w:sz w:val="21"/>
+          <w:szCs w:val="21"/>
           <w:shd w:val="clear" w:fill="343D46"/>
         </w:rPr>
         <w:br w:type="textWrapping"/>
@@ -447,8 +465,8 @@
         <w:rPr>
           <w:rFonts w:hint="default" w:ascii="Consolas" w:hAnsi="Consolas" w:eastAsia="Consolas" w:cs="Consolas"/>
           <w:color w:val="E8BF6A"/>
-          <w:sz w:val="24"/>
-          <w:szCs w:val="24"/>
+          <w:sz w:val="21"/>
+          <w:szCs w:val="21"/>
           <w:shd w:val="clear" w:fill="343D46"/>
         </w:rPr>
         <w:t xml:space="preserve">          </w:t>
@@ -457,8 +475,8 @@
         <w:rPr>
           <w:rFonts w:hint="default" w:ascii="Consolas" w:hAnsi="Consolas" w:eastAsia="Consolas" w:cs="Consolas"/>
           <w:color w:val="FFFFFF"/>
-          <w:sz w:val="24"/>
-          <w:szCs w:val="24"/>
+          <w:sz w:val="21"/>
+          <w:szCs w:val="21"/>
           <w:shd w:val="clear" w:fill="343D46"/>
         </w:rPr>
         <w:t>UTF-8</w:t>
@@ -467,8 +485,8 @@
         <w:rPr>
           <w:rFonts w:hint="default" w:ascii="Consolas" w:hAnsi="Consolas" w:eastAsia="Consolas" w:cs="Consolas"/>
           <w:color w:val="FFFFFF"/>
-          <w:sz w:val="24"/>
-          <w:szCs w:val="24"/>
+          <w:sz w:val="21"/>
+          <w:szCs w:val="21"/>
           <w:shd w:val="clear" w:fill="343D46"/>
         </w:rPr>
         <w:br w:type="textWrapping"/>
@@ -477,8 +495,8 @@
         <w:rPr>
           <w:rFonts w:hint="default" w:ascii="Consolas" w:hAnsi="Consolas" w:eastAsia="Consolas" w:cs="Consolas"/>
           <w:color w:val="FFFFFF"/>
-          <w:sz w:val="24"/>
-          <w:szCs w:val="24"/>
+          <w:sz w:val="21"/>
+          <w:szCs w:val="21"/>
           <w:shd w:val="clear" w:fill="343D46"/>
         </w:rPr>
         <w:t xml:space="preserve">      </w:t>
@@ -487,8 +505,8 @@
         <w:rPr>
           <w:rFonts w:hint="default" w:ascii="Consolas" w:hAnsi="Consolas" w:eastAsia="Consolas" w:cs="Consolas"/>
           <w:color w:val="E8BF6A"/>
-          <w:sz w:val="24"/>
-          <w:szCs w:val="24"/>
+          <w:sz w:val="21"/>
+          <w:szCs w:val="21"/>
           <w:shd w:val="clear" w:fill="343D46"/>
         </w:rPr>
         <w:t>&lt;/project.build.sourceEncoding&gt;</w:t>
@@ -497,8 +515,8 @@
         <w:rPr>
           <w:rFonts w:hint="default" w:ascii="Consolas" w:hAnsi="Consolas" w:eastAsia="Consolas" w:cs="Consolas"/>
           <w:color w:val="E8BF6A"/>
-          <w:sz w:val="24"/>
-          <w:szCs w:val="24"/>
+          <w:sz w:val="21"/>
+          <w:szCs w:val="21"/>
           <w:shd w:val="clear" w:fill="343D46"/>
         </w:rPr>
         <w:br w:type="textWrapping"/>
@@ -507,8 +525,8 @@
         <w:rPr>
           <w:rFonts w:hint="default" w:ascii="Consolas" w:hAnsi="Consolas" w:eastAsia="Consolas" w:cs="Consolas"/>
           <w:color w:val="E8BF6A"/>
-          <w:sz w:val="24"/>
-          <w:szCs w:val="24"/>
+          <w:sz w:val="21"/>
+          <w:szCs w:val="21"/>
           <w:shd w:val="clear" w:fill="343D46"/>
         </w:rPr>
         <w:t>&lt;/properties&gt;</w:t>
@@ -521,60 +539,60 @@
         <w:pageBreakBefore w:val="0"/>
         <w:widowControl w:val="0"/>
         <w:numPr>
-          <w:numId w:val="0"/>
-        </w:numPr>
-        <w:kinsoku/>
-        <w:wordWrap w:val="0"/>
-        <w:overflowPunct/>
-        <w:topLinePunct w:val="0"/>
-        <w:autoSpaceDE/>
-        <w:autoSpaceDN/>
-        <w:bidi w:val="0"/>
-        <w:adjustRightInd/>
-        <w:snapToGrid/>
-        <w:spacing w:line="240" w:lineRule="auto"/>
-        <w:ind w:firstLine="0" w:firstLineChars="0"/>
-        <w:jc w:val="both"/>
-        <w:textAlignment w:val="auto"/>
-        <w:rPr>
-          <w:rFonts w:hint="default" w:ascii="Consolas" w:hAnsi="Consolas" w:cs="Consolas"/>
-          <w:sz w:val="21"/>
-          <w:szCs w:val="21"/>
-          <w:lang w:val="en-US" w:eastAsia="zh-CN"/>
-        </w:rPr>
-      </w:pPr>
-    </w:p>
-    <w:p>
-      <w:pPr>
-        <w:keepNext w:val="0"/>
-        <w:keepLines w:val="0"/>
-        <w:pageBreakBefore w:val="0"/>
-        <w:widowControl w:val="0"/>
-        <w:numPr>
-          <w:numId w:val="0"/>
-        </w:numPr>
-        <w:kinsoku/>
-        <w:wordWrap w:val="0"/>
-        <w:overflowPunct/>
-        <w:topLinePunct w:val="0"/>
-        <w:autoSpaceDE/>
-        <w:autoSpaceDN/>
-        <w:bidi w:val="0"/>
-        <w:adjustRightInd/>
-        <w:snapToGrid/>
-        <w:spacing w:line="240" w:lineRule="auto"/>
-        <w:ind w:firstLine="0" w:firstLineChars="0"/>
-        <w:jc w:val="both"/>
-        <w:textAlignment w:val="auto"/>
-        <w:rPr>
-          <w:rFonts w:hint="default" w:ascii="Consolas" w:hAnsi="Consolas" w:cs="Consolas"/>
-          <w:sz w:val="21"/>
-          <w:szCs w:val="21"/>
-          <w:lang w:val="en-US" w:eastAsia="zh-CN"/>
-        </w:rPr>
-      </w:pPr>
-      <w:bookmarkStart w:id="0" w:name="_GoBack"/>
-      <w:bookmarkEnd w:id="0"/>
+          <w:ilvl w:val="0"/>
+          <w:numId w:val="0"/>
+        </w:numPr>
+        <w:kinsoku/>
+        <w:wordWrap w:val="0"/>
+        <w:overflowPunct/>
+        <w:topLinePunct w:val="0"/>
+        <w:autoSpaceDE/>
+        <w:autoSpaceDN/>
+        <w:bidi w:val="0"/>
+        <w:adjustRightInd/>
+        <w:snapToGrid/>
+        <w:spacing w:line="240" w:lineRule="auto"/>
+        <w:ind w:firstLine="0" w:firstLineChars="0"/>
+        <w:jc w:val="both"/>
+        <w:textAlignment w:val="auto"/>
+        <w:rPr>
+          <w:rFonts w:hint="default" w:ascii="Consolas" w:hAnsi="Consolas" w:cs="Consolas"/>
+          <w:sz w:val="21"/>
+          <w:szCs w:val="21"/>
+          <w:lang w:val="en-US" w:eastAsia="zh-CN"/>
+        </w:rPr>
+      </w:pPr>
+    </w:p>
+    <w:p>
+      <w:pPr>
+        <w:keepNext w:val="0"/>
+        <w:keepLines w:val="0"/>
+        <w:pageBreakBefore w:val="0"/>
+        <w:widowControl w:val="0"/>
+        <w:numPr>
+          <w:ilvl w:val="0"/>
+          <w:numId w:val="0"/>
+        </w:numPr>
+        <w:kinsoku/>
+        <w:wordWrap w:val="0"/>
+        <w:overflowPunct/>
+        <w:topLinePunct w:val="0"/>
+        <w:autoSpaceDE/>
+        <w:autoSpaceDN/>
+        <w:bidi w:val="0"/>
+        <w:adjustRightInd/>
+        <w:snapToGrid/>
+        <w:spacing w:line="240" w:lineRule="auto"/>
+        <w:ind w:firstLine="0" w:firstLineChars="0"/>
+        <w:jc w:val="both"/>
+        <w:textAlignment w:val="auto"/>
+        <w:rPr>
+          <w:rFonts w:hint="default" w:ascii="Consolas" w:hAnsi="Consolas" w:cs="Consolas"/>
+          <w:sz w:val="21"/>
+          <w:szCs w:val="21"/>
+          <w:lang w:val="en-US" w:eastAsia="zh-CN"/>
+        </w:rPr>
+      </w:pPr>
     </w:p>
     <w:p>
       <w:pPr>
@@ -609,34 +627,17 @@
           <w:szCs w:val="21"/>
           <w:lang w:val="en-US" w:eastAsia="zh-CN"/>
         </w:rPr>
-        <w:t>配置</w:t>
-      </w:r>
-      <w:r>
-        <w:rPr>
-          <w:rFonts w:hint="eastAsia" w:ascii="Consolas" w:hAnsi="Consolas" w:cs="Consolas"/>
-          <w:sz w:val="21"/>
-          <w:szCs w:val="21"/>
-          <w:lang w:val="en-US" w:eastAsia="zh-CN"/>
-        </w:rPr>
-        <w:t>使用tomcat7</w:t>
-      </w:r>
-      <w:r>
-        <w:rPr>
-          <w:rFonts w:hint="default" w:ascii="Consolas" w:hAnsi="Consolas" w:cs="Consolas"/>
-          <w:sz w:val="21"/>
-          <w:szCs w:val="21"/>
-          <w:lang w:val="en-US" w:eastAsia="zh-CN"/>
-        </w:rPr>
-        <w:t>启动服务器</w:t>
-      </w:r>
-    </w:p>
-    <w:p>
-      <w:pPr>
-        <w:keepNext w:val="0"/>
-        <w:keepLines w:val="0"/>
-        <w:pageBreakBefore w:val="0"/>
-        <w:widowControl w:val="0"/>
-        <w:numPr>
+        <w:t>配置使用tomcat7启动服务器</w:t>
+      </w:r>
+    </w:p>
+    <w:p>
+      <w:pPr>
+        <w:keepNext w:val="0"/>
+        <w:keepLines w:val="0"/>
+        <w:pageBreakBefore w:val="0"/>
+        <w:widowControl w:val="0"/>
+        <w:numPr>
+          <w:ilvl w:val="0"/>
           <w:numId w:val="0"/>
         </w:numPr>
         <w:kinsoku/>
@@ -667,6 +668,7 @@
         <w:pageBreakBefore w:val="0"/>
         <w:widowControl w:val="0"/>
         <w:numPr>
+          <w:ilvl w:val="0"/>
           <w:numId w:val="0"/>
         </w:numPr>
         <w:kinsoku/>
@@ -744,6 +746,7 @@
         <w:pageBreakBefore w:val="0"/>
         <w:widowControl w:val="0"/>
         <w:numPr>
+          <w:ilvl w:val="0"/>
           <w:numId w:val="0"/>
         </w:numPr>
         <w:kinsoku/>
@@ -773,6 +776,7 @@
         <w:pageBreakBefore w:val="0"/>
         <w:widowControl w:val="0"/>
         <w:numPr>
+          <w:ilvl w:val="0"/>
           <w:numId w:val="0"/>
         </w:numPr>
         <w:kinsoku/>
@@ -828,38 +832,35 @@
           <w:szCs w:val="21"/>
           <w:lang w:val="en-US" w:eastAsia="zh-CN"/>
         </w:rPr>
-        <w:t>配置使用</w:t>
-      </w:r>
-      <w:r>
-        <w:rPr>
-          <w:rFonts w:hint="eastAsia" w:ascii="Consolas" w:hAnsi="Consolas" w:cs="Consolas"/>
-          <w:sz w:val="21"/>
-          <w:szCs w:val="21"/>
-          <w:lang w:val="en-US" w:eastAsia="zh-CN"/>
-        </w:rPr>
-        <w:t>Maven</w:t>
-      </w:r>
-      <w:r>
-        <w:rPr>
-          <w:rFonts w:hint="default" w:ascii="Consolas" w:hAnsi="Consolas" w:cs="Consolas"/>
-          <w:sz w:val="21"/>
-          <w:szCs w:val="21"/>
-          <w:lang w:val="en-US" w:eastAsia="zh-CN"/>
-        </w:rPr>
-        <w:t>阿里镜像</w:t>
-      </w:r>
-    </w:p>
-    <w:p>
-      <w:pPr>
-        <w:bidi w:val="0"/>
-        <w:rPr>
-          <w:rFonts w:hint="default"/>
-          <w:lang w:val="en-US" w:eastAsia="zh-CN"/>
-        </w:rPr>
-      </w:pPr>
-      <w:r>
-        <w:rPr>
-          <w:rFonts w:hint="default"/>
+        <w:t>配置使用Maven阿里镜像</w:t>
+      </w:r>
+    </w:p>
+    <w:p>
+      <w:pPr>
+        <w:pageBreakBefore w:val="0"/>
+        <w:kinsoku/>
+        <w:overflowPunct/>
+        <w:topLinePunct w:val="0"/>
+        <w:autoSpaceDE/>
+        <w:autoSpaceDN/>
+        <w:bidi w:val="0"/>
+        <w:adjustRightInd/>
+        <w:snapToGrid/>
+        <w:spacing w:line="240" w:lineRule="auto"/>
+        <w:ind w:firstLine="0" w:firstLineChars="0"/>
+        <w:textAlignment w:val="auto"/>
+        <w:rPr>
+          <w:rFonts w:hint="default" w:ascii="Consolas" w:hAnsi="Consolas" w:cs="Consolas"/>
+          <w:sz w:val="21"/>
+          <w:szCs w:val="21"/>
+          <w:lang w:val="en-US" w:eastAsia="zh-CN"/>
+        </w:rPr>
+      </w:pPr>
+      <w:r>
+        <w:rPr>
+          <w:rFonts w:hint="default" w:ascii="Consolas" w:hAnsi="Consolas" w:cs="Consolas"/>
+          <w:sz w:val="21"/>
+          <w:szCs w:val="21"/>
           <w:lang w:val="en-US" w:eastAsia="zh-CN"/>
         </w:rPr>
         <w:t>maven中央仓库下载东西贼慢。</w:t>
@@ -872,88 +873,72 @@
         <w:pageBreakBefore w:val="0"/>
         <w:widowControl w:val="0"/>
         <w:numPr>
-          <w:numId w:val="0"/>
-        </w:numPr>
-        <w:kinsoku/>
-        <w:wordWrap w:val="0"/>
-        <w:overflowPunct/>
-        <w:topLinePunct w:val="0"/>
-        <w:autoSpaceDE/>
-        <w:autoSpaceDN/>
-        <w:bidi w:val="0"/>
-        <w:adjustRightInd/>
-        <w:snapToGrid/>
-        <w:spacing w:line="240" w:lineRule="auto"/>
-        <w:ind w:firstLine="0" w:firstLineChars="0"/>
-        <w:jc w:val="both"/>
-        <w:textAlignment w:val="auto"/>
-        <w:rPr>
-          <w:rFonts w:hint="default" w:ascii="Consolas" w:hAnsi="Consolas" w:cs="Consolas"/>
-          <w:sz w:val="21"/>
-          <w:szCs w:val="21"/>
-          <w:lang w:val="en-US" w:eastAsia="zh-CN"/>
-        </w:rPr>
-      </w:pPr>
-      <w:r>
-        <w:rPr>
-          <w:rFonts w:hint="eastAsia" w:ascii="Consolas" w:hAnsi="Consolas" w:cs="Consolas"/>
-          <w:sz w:val="21"/>
-          <w:szCs w:val="21"/>
-          <w:lang w:val="en-US" w:eastAsia="zh-CN"/>
-        </w:rPr>
-        <w:t>找到</w:t>
-      </w:r>
-      <w:r>
-        <w:rPr>
-          <w:rFonts w:hint="default" w:ascii="Consolas" w:hAnsi="Consolas" w:cs="Consolas"/>
-          <w:sz w:val="21"/>
-          <w:szCs w:val="21"/>
-          <w:lang w:val="en-US" w:eastAsia="zh-CN"/>
-        </w:rPr>
-        <w:t>Maven</w:t>
-      </w:r>
-      <w:r>
-        <w:rPr>
-          <w:rFonts w:hint="default" w:ascii="Consolas" w:hAnsi="Consolas" w:cs="Consolas"/>
-          <w:sz w:val="21"/>
-          <w:szCs w:val="21"/>
-          <w:lang w:val="en-US" w:eastAsia="zh-CN"/>
-        </w:rPr>
-        <w:t>安装目录，/conf/setting.xml，记事本打开，搜索mirrors，</w:t>
-      </w:r>
-    </w:p>
-    <w:p>
-      <w:pPr>
-        <w:keepNext w:val="0"/>
-        <w:keepLines w:val="0"/>
-        <w:pageBreakBefore w:val="0"/>
-        <w:widowControl w:val="0"/>
-        <w:numPr>
-          <w:numId w:val="0"/>
-        </w:numPr>
-        <w:kinsoku/>
-        <w:wordWrap w:val="0"/>
-        <w:overflowPunct/>
-        <w:topLinePunct w:val="0"/>
-        <w:autoSpaceDE/>
-        <w:autoSpaceDN/>
-        <w:bidi w:val="0"/>
-        <w:adjustRightInd/>
-        <w:snapToGrid/>
-        <w:spacing w:line="240" w:lineRule="auto"/>
-        <w:ind w:firstLine="0" w:firstLineChars="0"/>
-        <w:jc w:val="both"/>
-        <w:textAlignment w:val="auto"/>
-        <w:rPr>
-          <w:rFonts w:hint="default" w:ascii="Consolas" w:hAnsi="Consolas" w:cs="Consolas"/>
-          <w:sz w:val="21"/>
-          <w:szCs w:val="21"/>
-          <w:lang w:val="en-US" w:eastAsia="zh-CN"/>
-        </w:rPr>
-      </w:pPr>
-      <w:r>
-        <w:rPr>
-          <w:rFonts w:hint="eastAsia" w:ascii="Consolas" w:hAnsi="Consolas" w:cs="Consolas"/>
+          <w:ilvl w:val="0"/>
+          <w:numId w:val="0"/>
+        </w:numPr>
+        <w:kinsoku/>
+        <w:wordWrap w:val="0"/>
+        <w:overflowPunct/>
+        <w:topLinePunct w:val="0"/>
+        <w:autoSpaceDE/>
+        <w:autoSpaceDN/>
+        <w:bidi w:val="0"/>
+        <w:adjustRightInd/>
+        <w:snapToGrid/>
+        <w:spacing w:line="240" w:lineRule="auto"/>
+        <w:ind w:firstLine="0" w:firstLineChars="0"/>
+        <w:jc w:val="both"/>
+        <w:textAlignment w:val="auto"/>
+        <w:rPr>
+          <w:rFonts w:hint="default" w:ascii="Consolas" w:hAnsi="Consolas" w:cs="Consolas"/>
+          <w:sz w:val="21"/>
+          <w:szCs w:val="21"/>
+          <w:lang w:val="en-US" w:eastAsia="zh-CN"/>
+        </w:rPr>
+      </w:pPr>
+      <w:r>
+        <w:rPr>
+          <w:rFonts w:hint="default" w:ascii="Consolas" w:hAnsi="Consolas" w:cs="Consolas"/>
+          <w:sz w:val="21"/>
+          <w:szCs w:val="21"/>
+          <w:lang w:val="en-US" w:eastAsia="zh-CN"/>
+        </w:rPr>
+        <w:t>找到Maven安装目录，/conf/setting.xml，记事本打开，搜索mirrors，</w:t>
+      </w:r>
+    </w:p>
+    <w:p>
+      <w:pPr>
+        <w:keepNext w:val="0"/>
+        <w:keepLines w:val="0"/>
+        <w:pageBreakBefore w:val="0"/>
+        <w:widowControl w:val="0"/>
+        <w:numPr>
+          <w:ilvl w:val="0"/>
+          <w:numId w:val="0"/>
+        </w:numPr>
+        <w:kinsoku/>
+        <w:wordWrap w:val="0"/>
+        <w:overflowPunct/>
+        <w:topLinePunct w:val="0"/>
+        <w:autoSpaceDE/>
+        <w:autoSpaceDN/>
+        <w:bidi w:val="0"/>
+        <w:adjustRightInd/>
+        <w:snapToGrid/>
+        <w:spacing w:line="240" w:lineRule="auto"/>
+        <w:ind w:firstLine="0" w:firstLineChars="0"/>
+        <w:jc w:val="both"/>
+        <w:textAlignment w:val="auto"/>
+        <w:rPr>
+          <w:rFonts w:hint="default" w:ascii="Consolas" w:hAnsi="Consolas" w:cs="Consolas"/>
+          <w:sz w:val="21"/>
+          <w:szCs w:val="21"/>
+          <w:lang w:val="en-US" w:eastAsia="zh-CN"/>
+        </w:rPr>
+      </w:pPr>
+      <w:r>
+        <w:rPr>
+          <w:rFonts w:hint="default" w:ascii="Consolas" w:hAnsi="Consolas" w:cs="Consolas"/>
           <w:sz w:val="21"/>
           <w:szCs w:val="21"/>
           <w:lang w:val="en-US" w:eastAsia="zh-CN"/>
@@ -968,6 +953,7 @@
         <w:pageBreakBefore w:val="0"/>
         <w:widowControl w:val="0"/>
         <w:numPr>
+          <w:ilvl w:val="0"/>
           <w:numId w:val="0"/>
         </w:numPr>
         <w:kinsoku/>
@@ -1045,6 +1031,7 @@
         <w:pageBreakBefore w:val="0"/>
         <w:widowControl w:val="0"/>
         <w:numPr>
+          <w:ilvl w:val="0"/>
           <w:numId w:val="0"/>
         </w:numPr>
         <w:kinsoku/>
@@ -1085,7 +1072,7 @@
         <w:adjustRightInd/>
         <w:snapToGrid/>
         <w:spacing w:line="240" w:lineRule="auto"/>
-        <w:ind w:firstLine="630" w:firstLineChars="300"/>
+        <w:ind w:firstLine="0" w:firstLineChars="0"/>
         <w:jc w:val="left"/>
         <w:textAlignment w:val="auto"/>
         <w:rPr>
@@ -1725,20 +1712,7 @@
           <w:shd w:val="clear" w:fill="343D46"/>
           <w:lang w:val="en-US" w:eastAsia="zh-CN" w:bidi="ar"/>
         </w:rPr>
-        <w:t> </w:t>
-      </w:r>
-      <w:r>
-        <w:rPr>
-          <w:rFonts w:hint="default" w:ascii="Consolas" w:hAnsi="Consolas" w:eastAsia="Consolas" w:cs="Consolas"/>
-          <w:b w:val="0"/>
-          <w:color w:val="FFFFFF"/>
-          <w:kern w:val="0"/>
-          <w:sz w:val="21"/>
-          <w:szCs w:val="21"/>
-          <w:shd w:val="clear" w:fill="343D46"/>
-          <w:lang w:val="en-US" w:eastAsia="zh-CN" w:bidi="ar"/>
-        </w:rPr>
-        <w:t xml:space="preserve">     </w:t>
+        <w:t xml:space="preserve">      </w:t>
       </w:r>
       <w:r>
         <w:rPr>
@@ -1787,28 +1761,1488 @@
         <w:pageBreakBefore w:val="0"/>
         <w:widowControl w:val="0"/>
         <w:numPr>
-          <w:numId w:val="0"/>
-        </w:numPr>
-        <w:kinsoku/>
-        <w:wordWrap w:val="0"/>
-        <w:overflowPunct/>
-        <w:topLinePunct w:val="0"/>
-        <w:autoSpaceDE/>
-        <w:autoSpaceDN/>
-        <w:bidi w:val="0"/>
-        <w:adjustRightInd/>
-        <w:snapToGrid/>
-        <w:spacing w:line="240" w:lineRule="auto"/>
-        <w:ind w:firstLine="0" w:firstLineChars="0"/>
-        <w:jc w:val="both"/>
-        <w:textAlignment w:val="auto"/>
-        <w:rPr>
-          <w:rFonts w:hint="default" w:ascii="Consolas" w:hAnsi="Consolas" w:cs="Consolas"/>
-          <w:sz w:val="21"/>
-          <w:szCs w:val="21"/>
-          <w:lang w:val="en-US" w:eastAsia="zh-CN"/>
-        </w:rPr>
-      </w:pPr>
+          <w:ilvl w:val="0"/>
+          <w:numId w:val="0"/>
+        </w:numPr>
+        <w:kinsoku/>
+        <w:wordWrap w:val="0"/>
+        <w:overflowPunct/>
+        <w:topLinePunct w:val="0"/>
+        <w:autoSpaceDE/>
+        <w:autoSpaceDN/>
+        <w:bidi w:val="0"/>
+        <w:adjustRightInd/>
+        <w:snapToGrid/>
+        <w:spacing w:line="240" w:lineRule="auto"/>
+        <w:ind w:firstLine="0" w:firstLineChars="0"/>
+        <w:jc w:val="both"/>
+        <w:textAlignment w:val="auto"/>
+        <w:rPr>
+          <w:rFonts w:hint="default" w:ascii="Consolas" w:hAnsi="Consolas" w:cs="Consolas"/>
+          <w:sz w:val="21"/>
+          <w:szCs w:val="21"/>
+          <w:lang w:val="en-US" w:eastAsia="zh-CN"/>
+        </w:rPr>
+      </w:pPr>
+    </w:p>
+    <w:p>
+      <w:pPr>
+        <w:pStyle w:val="3"/>
+        <w:keepNext/>
+        <w:keepLines/>
+        <w:pageBreakBefore w:val="0"/>
+        <w:widowControl w:val="0"/>
+        <w:kinsoku/>
+        <w:wordWrap w:val="0"/>
+        <w:overflowPunct/>
+        <w:topLinePunct w:val="0"/>
+        <w:autoSpaceDE/>
+        <w:autoSpaceDN/>
+        <w:bidi w:val="0"/>
+        <w:adjustRightInd/>
+        <w:snapToGrid/>
+        <w:spacing w:before="0" w:beforeLines="0" w:after="0" w:afterLines="0" w:line="240" w:lineRule="auto"/>
+        <w:ind w:firstLine="0" w:firstLineChars="0"/>
+        <w:textAlignment w:val="auto"/>
+        <w:rPr>
+          <w:rFonts w:hint="default" w:ascii="Consolas" w:hAnsi="Consolas" w:cs="Consolas"/>
+          <w:sz w:val="21"/>
+          <w:szCs w:val="21"/>
+          <w:lang w:val="en-US" w:eastAsia="zh-CN"/>
+        </w:rPr>
+      </w:pPr>
+      <w:r>
+        <w:rPr>
+          <w:rFonts w:hint="default" w:ascii="Consolas" w:hAnsi="Consolas" w:cs="Consolas"/>
+          <w:sz w:val="21"/>
+          <w:szCs w:val="21"/>
+          <w:lang w:val="en-US" w:eastAsia="zh-CN"/>
+        </w:rPr>
+        <w:t>5、报错：java.lang.ClassNotFoundException:org.springframework.web.context.ContextLoaderListener</w:t>
+      </w:r>
+    </w:p>
+    <w:p>
+      <w:pPr>
+        <w:keepNext w:val="0"/>
+        <w:keepLines w:val="0"/>
+        <w:pageBreakBefore w:val="0"/>
+        <w:widowControl w:val="0"/>
+        <w:numPr>
+          <w:ilvl w:val="0"/>
+          <w:numId w:val="0"/>
+        </w:numPr>
+        <w:kinsoku/>
+        <w:wordWrap w:val="0"/>
+        <w:overflowPunct/>
+        <w:topLinePunct w:val="0"/>
+        <w:autoSpaceDE/>
+        <w:autoSpaceDN/>
+        <w:bidi w:val="0"/>
+        <w:adjustRightInd/>
+        <w:snapToGrid/>
+        <w:spacing w:line="240" w:lineRule="auto"/>
+        <w:ind w:firstLine="0" w:firstLineChars="0"/>
+        <w:jc w:val="both"/>
+        <w:textAlignment w:val="auto"/>
+        <w:rPr>
+          <w:rFonts w:hint="default" w:ascii="Consolas" w:hAnsi="Consolas" w:cs="Consolas"/>
+          <w:sz w:val="21"/>
+          <w:szCs w:val="21"/>
+          <w:lang w:val="en-US" w:eastAsia="zh-CN"/>
+        </w:rPr>
+      </w:pPr>
+    </w:p>
+    <w:p>
+      <w:pPr>
+        <w:keepNext w:val="0"/>
+        <w:keepLines w:val="0"/>
+        <w:pageBreakBefore w:val="0"/>
+        <w:widowControl w:val="0"/>
+        <w:numPr>
+          <w:ilvl w:val="0"/>
+          <w:numId w:val="0"/>
+        </w:numPr>
+        <w:kinsoku/>
+        <w:wordWrap w:val="0"/>
+        <w:overflowPunct/>
+        <w:topLinePunct w:val="0"/>
+        <w:autoSpaceDE/>
+        <w:autoSpaceDN/>
+        <w:bidi w:val="0"/>
+        <w:adjustRightInd/>
+        <w:snapToGrid/>
+        <w:spacing w:line="240" w:lineRule="auto"/>
+        <w:ind w:firstLine="0" w:firstLineChars="0"/>
+        <w:jc w:val="both"/>
+        <w:textAlignment w:val="auto"/>
+        <w:rPr>
+          <w:rFonts w:hint="default" w:ascii="Consolas" w:hAnsi="Consolas" w:cs="Consolas"/>
+          <w:sz w:val="21"/>
+          <w:szCs w:val="21"/>
+          <w:lang w:val="en-US" w:eastAsia="zh-CN"/>
+        </w:rPr>
+      </w:pPr>
+      <w:r>
+        <w:rPr>
+          <w:rFonts w:hint="default" w:ascii="Consolas" w:hAnsi="Consolas" w:cs="Consolas"/>
+          <w:sz w:val="21"/>
+          <w:szCs w:val="21"/>
+          <w:lang w:val="en-US" w:eastAsia="zh-CN"/>
+        </w:rPr>
+        <w:t>一般来讲是由于pom.xml中下载的jar包未被部署。</w:t>
+      </w:r>
+    </w:p>
+    <w:p>
+      <w:pPr>
+        <w:keepNext w:val="0"/>
+        <w:keepLines w:val="0"/>
+        <w:pageBreakBefore w:val="0"/>
+        <w:widowControl w:val="0"/>
+        <w:numPr>
+          <w:ilvl w:val="0"/>
+          <w:numId w:val="0"/>
+        </w:numPr>
+        <w:kinsoku/>
+        <w:wordWrap w:val="0"/>
+        <w:overflowPunct/>
+        <w:topLinePunct w:val="0"/>
+        <w:autoSpaceDE/>
+        <w:autoSpaceDN/>
+        <w:bidi w:val="0"/>
+        <w:adjustRightInd/>
+        <w:snapToGrid/>
+        <w:spacing w:line="240" w:lineRule="auto"/>
+        <w:ind w:firstLine="0" w:firstLineChars="0"/>
+        <w:jc w:val="both"/>
+        <w:textAlignment w:val="auto"/>
+        <w:rPr>
+          <w:rFonts w:hint="default" w:ascii="Consolas" w:hAnsi="Consolas" w:cs="Consolas"/>
+          <w:sz w:val="21"/>
+          <w:szCs w:val="21"/>
+          <w:lang w:val="en-US" w:eastAsia="zh-CN"/>
+        </w:rPr>
+      </w:pPr>
+      <w:r>
+        <w:rPr>
+          <w:rFonts w:hint="default" w:ascii="Consolas" w:hAnsi="Consolas" w:cs="Consolas"/>
+          <w:sz w:val="21"/>
+          <w:szCs w:val="21"/>
+          <w:lang w:val="en-US" w:eastAsia="zh-CN"/>
+        </w:rPr>
+        <w:t>不知道怎么解决。</w:t>
+      </w:r>
+    </w:p>
+    <w:p>
+      <w:pPr>
+        <w:keepNext w:val="0"/>
+        <w:keepLines w:val="0"/>
+        <w:pageBreakBefore w:val="0"/>
+        <w:widowControl w:val="0"/>
+        <w:numPr>
+          <w:ilvl w:val="0"/>
+          <w:numId w:val="0"/>
+        </w:numPr>
+        <w:kinsoku/>
+        <w:wordWrap w:val="0"/>
+        <w:overflowPunct/>
+        <w:topLinePunct w:val="0"/>
+        <w:autoSpaceDE/>
+        <w:autoSpaceDN/>
+        <w:bidi w:val="0"/>
+        <w:adjustRightInd/>
+        <w:snapToGrid/>
+        <w:spacing w:line="240" w:lineRule="auto"/>
+        <w:ind w:firstLine="0" w:firstLineChars="0"/>
+        <w:jc w:val="both"/>
+        <w:textAlignment w:val="auto"/>
+        <w:rPr>
+          <w:rFonts w:hint="default" w:ascii="Consolas" w:hAnsi="Consolas" w:cs="Consolas"/>
+          <w:sz w:val="21"/>
+          <w:szCs w:val="21"/>
+          <w:lang w:val="en-US" w:eastAsia="zh-CN"/>
+        </w:rPr>
+      </w:pPr>
+      <w:r>
+        <w:rPr>
+          <w:rFonts w:hint="default" w:ascii="Consolas" w:hAnsi="Consolas" w:cs="Consolas"/>
+          <w:sz w:val="21"/>
+          <w:szCs w:val="21"/>
+          <w:lang w:val="en-US" w:eastAsia="zh-CN"/>
+        </w:rPr>
+        <w:t>后面是重新导入文件解决的。</w:t>
+      </w:r>
+    </w:p>
+    <w:p>
+      <w:pPr>
+        <w:keepNext w:val="0"/>
+        <w:keepLines w:val="0"/>
+        <w:pageBreakBefore w:val="0"/>
+        <w:widowControl w:val="0"/>
+        <w:numPr>
+          <w:ilvl w:val="0"/>
+          <w:numId w:val="0"/>
+        </w:numPr>
+        <w:kinsoku/>
+        <w:wordWrap w:val="0"/>
+        <w:overflowPunct/>
+        <w:topLinePunct w:val="0"/>
+        <w:autoSpaceDE/>
+        <w:autoSpaceDN/>
+        <w:bidi w:val="0"/>
+        <w:adjustRightInd/>
+        <w:snapToGrid/>
+        <w:spacing w:line="240" w:lineRule="auto"/>
+        <w:ind w:firstLine="0" w:firstLineChars="0"/>
+        <w:jc w:val="both"/>
+        <w:textAlignment w:val="auto"/>
+        <w:rPr>
+          <w:rFonts w:hint="default" w:ascii="Consolas" w:hAnsi="Consolas" w:cs="Consolas"/>
+          <w:sz w:val="21"/>
+          <w:szCs w:val="21"/>
+          <w:lang w:val="en-US" w:eastAsia="zh-CN"/>
+        </w:rPr>
+      </w:pPr>
+    </w:p>
+    <w:p>
+      <w:pPr>
+        <w:keepNext w:val="0"/>
+        <w:keepLines w:val="0"/>
+        <w:pageBreakBefore w:val="0"/>
+        <w:widowControl w:val="0"/>
+        <w:numPr>
+          <w:ilvl w:val="0"/>
+          <w:numId w:val="0"/>
+        </w:numPr>
+        <w:kinsoku/>
+        <w:wordWrap w:val="0"/>
+        <w:overflowPunct/>
+        <w:topLinePunct w:val="0"/>
+        <w:autoSpaceDE/>
+        <w:autoSpaceDN/>
+        <w:bidi w:val="0"/>
+        <w:adjustRightInd/>
+        <w:snapToGrid/>
+        <w:spacing w:line="240" w:lineRule="auto"/>
+        <w:ind w:firstLine="0" w:firstLineChars="0"/>
+        <w:jc w:val="both"/>
+        <w:textAlignment w:val="auto"/>
+        <w:rPr>
+          <w:rFonts w:hint="default" w:ascii="Consolas" w:hAnsi="Consolas" w:cs="Consolas"/>
+          <w:sz w:val="21"/>
+          <w:szCs w:val="21"/>
+        </w:rPr>
+      </w:pPr>
+    </w:p>
+    <w:p>
+      <w:pPr>
+        <w:keepNext w:val="0"/>
+        <w:keepLines w:val="0"/>
+        <w:pageBreakBefore w:val="0"/>
+        <w:widowControl w:val="0"/>
+        <w:numPr>
+          <w:ilvl w:val="0"/>
+          <w:numId w:val="0"/>
+        </w:numPr>
+        <w:kinsoku/>
+        <w:wordWrap w:val="0"/>
+        <w:overflowPunct/>
+        <w:topLinePunct w:val="0"/>
+        <w:autoSpaceDE/>
+        <w:autoSpaceDN/>
+        <w:bidi w:val="0"/>
+        <w:adjustRightInd/>
+        <w:snapToGrid/>
+        <w:spacing w:line="240" w:lineRule="auto"/>
+        <w:ind w:firstLine="0" w:firstLineChars="0"/>
+        <w:jc w:val="both"/>
+        <w:textAlignment w:val="auto"/>
+        <w:rPr>
+          <w:rFonts w:hint="default" w:ascii="Consolas" w:hAnsi="Consolas" w:cs="Consolas" w:eastAsiaTheme="minorEastAsia"/>
+          <w:sz w:val="21"/>
+          <w:szCs w:val="21"/>
+          <w:lang w:val="en-US" w:eastAsia="zh-CN"/>
+        </w:rPr>
+      </w:pPr>
+      <w:r>
+        <w:rPr>
+          <w:rFonts w:hint="default" w:ascii="Consolas" w:hAnsi="Consolas" w:cs="Consolas"/>
+          <w:sz w:val="21"/>
+          <w:szCs w:val="21"/>
+          <w:lang w:val="en-US" w:eastAsia="zh-CN"/>
+        </w:rPr>
+        <w:t>6、创建的Servlet带有Package名称，需要去掉</w:t>
+      </w:r>
+    </w:p>
+    <w:p>
+      <w:pPr>
+        <w:keepNext w:val="0"/>
+        <w:keepLines w:val="0"/>
+        <w:pageBreakBefore w:val="0"/>
+        <w:widowControl w:val="0"/>
+        <w:numPr>
+          <w:ilvl w:val="0"/>
+          <w:numId w:val="0"/>
+        </w:numPr>
+        <w:kinsoku/>
+        <w:wordWrap w:val="0"/>
+        <w:overflowPunct/>
+        <w:topLinePunct w:val="0"/>
+        <w:autoSpaceDE/>
+        <w:autoSpaceDN/>
+        <w:bidi w:val="0"/>
+        <w:adjustRightInd/>
+        <w:snapToGrid/>
+        <w:spacing w:line="240" w:lineRule="auto"/>
+        <w:ind w:firstLine="0" w:firstLineChars="0"/>
+        <w:jc w:val="both"/>
+        <w:textAlignment w:val="auto"/>
+        <w:rPr>
+          <w:rFonts w:hint="default" w:ascii="Consolas" w:hAnsi="Consolas" w:cs="Consolas"/>
+          <w:sz w:val="21"/>
+          <w:szCs w:val="21"/>
+        </w:rPr>
+      </w:pPr>
+      <w:r>
+        <w:rPr>
+          <w:rFonts w:hint="default" w:ascii="Consolas" w:hAnsi="Consolas" w:cs="Consolas"/>
+          <w:sz w:val="21"/>
+          <w:szCs w:val="21"/>
+        </w:rPr>
+        <w:drawing>
+          <wp:inline distT="0" distB="0" distL="114300" distR="114300">
+            <wp:extent cx="6604000" cy="2176145"/>
+            <wp:effectExtent l="0" t="0" r="6350" b="14605"/>
+            <wp:docPr id="5" name="图片 1"/>
+            <wp:cNvGraphicFramePr>
+              <a:graphicFrameLocks xmlns:a="http://schemas.openxmlformats.org/drawingml/2006/main" noChangeAspect="1"/>
+            </wp:cNvGraphicFramePr>
+            <a:graphic xmlns:a="http://schemas.openxmlformats.org/drawingml/2006/main">
+              <a:graphicData uri="http://schemas.openxmlformats.org/drawingml/2006/picture">
+                <pic:pic xmlns:pic="http://schemas.openxmlformats.org/drawingml/2006/picture">
+                  <pic:nvPicPr>
+                    <pic:cNvPr id="5" name="图片 1"/>
+                    <pic:cNvPicPr>
+                      <a:picLocks noChangeAspect="1"/>
+                    </pic:cNvPicPr>
+                  </pic:nvPicPr>
+                  <pic:blipFill>
+                    <a:blip r:embed="rId8"/>
+                    <a:stretch>
+                      <a:fillRect/>
+                    </a:stretch>
+                  </pic:blipFill>
+                  <pic:spPr>
+                    <a:xfrm>
+                      <a:off x="0" y="0"/>
+                      <a:ext cx="6604000" cy="2176145"/>
+                    </a:xfrm>
+                    <a:prstGeom prst="rect">
+                      <a:avLst/>
+                    </a:prstGeom>
+                    <a:noFill/>
+                    <a:ln>
+                      <a:noFill/>
+                    </a:ln>
+                  </pic:spPr>
+                </pic:pic>
+              </a:graphicData>
+            </a:graphic>
+          </wp:inline>
+        </w:drawing>
+      </w:r>
+    </w:p>
+    <w:p>
+      <w:pPr>
+        <w:keepNext w:val="0"/>
+        <w:keepLines w:val="0"/>
+        <w:pageBreakBefore w:val="0"/>
+        <w:widowControl w:val="0"/>
+        <w:numPr>
+          <w:ilvl w:val="0"/>
+          <w:numId w:val="0"/>
+        </w:numPr>
+        <w:kinsoku/>
+        <w:wordWrap w:val="0"/>
+        <w:overflowPunct/>
+        <w:topLinePunct w:val="0"/>
+        <w:autoSpaceDE/>
+        <w:autoSpaceDN/>
+        <w:bidi w:val="0"/>
+        <w:adjustRightInd/>
+        <w:snapToGrid/>
+        <w:spacing w:line="240" w:lineRule="auto"/>
+        <w:ind w:firstLine="0" w:firstLineChars="0"/>
+        <w:jc w:val="both"/>
+        <w:textAlignment w:val="auto"/>
+        <w:rPr>
+          <w:rFonts w:hint="default" w:ascii="Consolas" w:hAnsi="Consolas" w:cs="Consolas" w:eastAsiaTheme="minorEastAsia"/>
+          <w:sz w:val="21"/>
+          <w:szCs w:val="21"/>
+          <w:lang w:val="en-US" w:eastAsia="zh-CN"/>
+        </w:rPr>
+      </w:pPr>
+      <w:r>
+        <w:rPr>
+          <w:rFonts w:hint="default" w:ascii="Consolas" w:hAnsi="Consolas" w:cs="Consolas"/>
+          <w:sz w:val="21"/>
+          <w:szCs w:val="21"/>
+          <w:lang w:val="en-US" w:eastAsia="zh-CN"/>
+        </w:rPr>
+        <w:t>解决方法：</w:t>
+      </w:r>
+    </w:p>
+    <w:p>
+      <w:pPr>
+        <w:keepNext w:val="0"/>
+        <w:keepLines w:val="0"/>
+        <w:pageBreakBefore w:val="0"/>
+        <w:widowControl w:val="0"/>
+        <w:numPr>
+          <w:ilvl w:val="0"/>
+          <w:numId w:val="0"/>
+        </w:numPr>
+        <w:kinsoku/>
+        <w:wordWrap w:val="0"/>
+        <w:overflowPunct/>
+        <w:topLinePunct w:val="0"/>
+        <w:autoSpaceDE/>
+        <w:autoSpaceDN/>
+        <w:bidi w:val="0"/>
+        <w:adjustRightInd/>
+        <w:snapToGrid/>
+        <w:spacing w:line="240" w:lineRule="auto"/>
+        <w:ind w:firstLine="0" w:firstLineChars="0"/>
+        <w:jc w:val="both"/>
+        <w:textAlignment w:val="auto"/>
+        <w:rPr>
+          <w:rFonts w:hint="default" w:ascii="Consolas" w:hAnsi="Consolas" w:cs="Consolas"/>
+          <w:sz w:val="21"/>
+          <w:szCs w:val="21"/>
+        </w:rPr>
+      </w:pPr>
+      <w:r>
+        <w:rPr>
+          <w:rFonts w:hint="default" w:ascii="Consolas" w:hAnsi="Consolas" w:cs="Consolas"/>
+          <w:sz w:val="21"/>
+          <w:szCs w:val="21"/>
+        </w:rPr>
+        <w:drawing>
+          <wp:inline distT="0" distB="0" distL="114300" distR="114300">
+            <wp:extent cx="2407285" cy="4349750"/>
+            <wp:effectExtent l="0" t="0" r="12065" b="12700"/>
+            <wp:docPr id="6" name="图片 2"/>
+            <wp:cNvGraphicFramePr>
+              <a:graphicFrameLocks xmlns:a="http://schemas.openxmlformats.org/drawingml/2006/main" noChangeAspect="1"/>
+            </wp:cNvGraphicFramePr>
+            <a:graphic xmlns:a="http://schemas.openxmlformats.org/drawingml/2006/main">
+              <a:graphicData uri="http://schemas.openxmlformats.org/drawingml/2006/picture">
+                <pic:pic xmlns:pic="http://schemas.openxmlformats.org/drawingml/2006/picture">
+                  <pic:nvPicPr>
+                    <pic:cNvPr id="6" name="图片 2"/>
+                    <pic:cNvPicPr>
+                      <a:picLocks noChangeAspect="1"/>
+                    </pic:cNvPicPr>
+                  </pic:nvPicPr>
+                  <pic:blipFill>
+                    <a:blip r:embed="rId9"/>
+                    <a:stretch>
+                      <a:fillRect/>
+                    </a:stretch>
+                  </pic:blipFill>
+                  <pic:spPr>
+                    <a:xfrm>
+                      <a:off x="0" y="0"/>
+                      <a:ext cx="2407285" cy="4349750"/>
+                    </a:xfrm>
+                    <a:prstGeom prst="rect">
+                      <a:avLst/>
+                    </a:prstGeom>
+                    <a:noFill/>
+                    <a:ln>
+                      <a:noFill/>
+                    </a:ln>
+                  </pic:spPr>
+                </pic:pic>
+              </a:graphicData>
+            </a:graphic>
+          </wp:inline>
+        </w:drawing>
+      </w:r>
+      <w:r>
+        <w:rPr>
+          <w:rFonts w:hint="default" w:ascii="Consolas" w:hAnsi="Consolas" w:cs="Consolas"/>
+          <w:sz w:val="21"/>
+          <w:szCs w:val="21"/>
+        </w:rPr>
+        <w:drawing>
+          <wp:inline distT="0" distB="0" distL="114300" distR="114300">
+            <wp:extent cx="3637280" cy="2550160"/>
+            <wp:effectExtent l="0" t="0" r="1270" b="2540"/>
+            <wp:docPr id="7" name="图片 3"/>
+            <wp:cNvGraphicFramePr>
+              <a:graphicFrameLocks xmlns:a="http://schemas.openxmlformats.org/drawingml/2006/main" noChangeAspect="1"/>
+            </wp:cNvGraphicFramePr>
+            <a:graphic xmlns:a="http://schemas.openxmlformats.org/drawingml/2006/main">
+              <a:graphicData uri="http://schemas.openxmlformats.org/drawingml/2006/picture">
+                <pic:pic xmlns:pic="http://schemas.openxmlformats.org/drawingml/2006/picture">
+                  <pic:nvPicPr>
+                    <pic:cNvPr id="7" name="图片 3"/>
+                    <pic:cNvPicPr>
+                      <a:picLocks noChangeAspect="1"/>
+                    </pic:cNvPicPr>
+                  </pic:nvPicPr>
+                  <pic:blipFill>
+                    <a:blip r:embed="rId10"/>
+                    <a:stretch>
+                      <a:fillRect/>
+                    </a:stretch>
+                  </pic:blipFill>
+                  <pic:spPr>
+                    <a:xfrm>
+                      <a:off x="0" y="0"/>
+                      <a:ext cx="3637280" cy="2550160"/>
+                    </a:xfrm>
+                    <a:prstGeom prst="rect">
+                      <a:avLst/>
+                    </a:prstGeom>
+                    <a:noFill/>
+                    <a:ln>
+                      <a:noFill/>
+                    </a:ln>
+                  </pic:spPr>
+                </pic:pic>
+              </a:graphicData>
+            </a:graphic>
+          </wp:inline>
+        </w:drawing>
+      </w:r>
+    </w:p>
+    <w:p>
+      <w:pPr>
+        <w:keepNext w:val="0"/>
+        <w:keepLines w:val="0"/>
+        <w:pageBreakBefore w:val="0"/>
+        <w:widowControl w:val="0"/>
+        <w:numPr>
+          <w:ilvl w:val="0"/>
+          <w:numId w:val="0"/>
+        </w:numPr>
+        <w:kinsoku/>
+        <w:wordWrap w:val="0"/>
+        <w:overflowPunct/>
+        <w:topLinePunct w:val="0"/>
+        <w:autoSpaceDE/>
+        <w:autoSpaceDN/>
+        <w:bidi w:val="0"/>
+        <w:adjustRightInd/>
+        <w:snapToGrid/>
+        <w:spacing w:line="240" w:lineRule="auto"/>
+        <w:ind w:firstLine="0" w:firstLineChars="0"/>
+        <w:jc w:val="both"/>
+        <w:textAlignment w:val="auto"/>
+        <w:rPr>
+          <w:rFonts w:hint="default" w:ascii="Consolas" w:hAnsi="Consolas" w:cs="Consolas"/>
+          <w:sz w:val="21"/>
+          <w:szCs w:val="21"/>
+          <w:lang w:val="en-US" w:eastAsia="zh-CN"/>
+        </w:rPr>
+      </w:pPr>
+    </w:p>
+    <w:p>
+      <w:pPr>
+        <w:keepNext w:val="0"/>
+        <w:keepLines w:val="0"/>
+        <w:pageBreakBefore w:val="0"/>
+        <w:widowControl w:val="0"/>
+        <w:numPr>
+          <w:ilvl w:val="0"/>
+          <w:numId w:val="0"/>
+        </w:numPr>
+        <w:kinsoku/>
+        <w:wordWrap w:val="0"/>
+        <w:overflowPunct/>
+        <w:topLinePunct w:val="0"/>
+        <w:autoSpaceDE/>
+        <w:autoSpaceDN/>
+        <w:bidi w:val="0"/>
+        <w:adjustRightInd/>
+        <w:snapToGrid/>
+        <w:spacing w:line="240" w:lineRule="auto"/>
+        <w:ind w:firstLine="0" w:firstLineChars="0"/>
+        <w:jc w:val="both"/>
+        <w:textAlignment w:val="auto"/>
+        <w:rPr>
+          <w:rFonts w:hint="default" w:ascii="Consolas" w:hAnsi="Consolas" w:cs="Consolas"/>
+          <w:sz w:val="21"/>
+          <w:szCs w:val="21"/>
+          <w:lang w:val="en-US" w:eastAsia="zh-CN"/>
+        </w:rPr>
+      </w:pPr>
+    </w:p>
+    <w:p>
+      <w:pPr>
+        <w:pStyle w:val="2"/>
+        <w:pageBreakBefore w:val="0"/>
+        <w:kinsoku/>
+        <w:overflowPunct/>
+        <w:topLinePunct w:val="0"/>
+        <w:autoSpaceDE/>
+        <w:autoSpaceDN/>
+        <w:bidi w:val="0"/>
+        <w:adjustRightInd/>
+        <w:snapToGrid/>
+        <w:spacing w:before="0" w:beforeLines="0" w:after="0" w:afterLines="0" w:line="240" w:lineRule="auto"/>
+        <w:textAlignment w:val="auto"/>
+        <w:rPr>
+          <w:rFonts w:hint="default" w:ascii="Consolas" w:hAnsi="Consolas" w:cs="Consolas"/>
+          <w:sz w:val="21"/>
+          <w:szCs w:val="21"/>
+          <w:lang w:val="en-US" w:eastAsia="zh-CN"/>
+        </w:rPr>
+      </w:pPr>
+      <w:r>
+        <w:rPr>
+          <w:rFonts w:hint="default" w:ascii="Consolas" w:hAnsi="Consolas" w:cs="Consolas"/>
+          <w:sz w:val="21"/>
+          <w:szCs w:val="21"/>
+          <w:lang w:val="en-US" w:eastAsia="zh-CN"/>
+        </w:rPr>
+        <w:t>二、开发细节</w:t>
+      </w:r>
+    </w:p>
+    <w:p>
+      <w:pPr>
+        <w:keepNext w:val="0"/>
+        <w:keepLines w:val="0"/>
+        <w:pageBreakBefore w:val="0"/>
+        <w:widowControl w:val="0"/>
+        <w:numPr>
+          <w:ilvl w:val="0"/>
+          <w:numId w:val="0"/>
+        </w:numPr>
+        <w:kinsoku/>
+        <w:wordWrap w:val="0"/>
+        <w:overflowPunct/>
+        <w:topLinePunct w:val="0"/>
+        <w:autoSpaceDE/>
+        <w:autoSpaceDN/>
+        <w:bidi w:val="0"/>
+        <w:adjustRightInd/>
+        <w:snapToGrid/>
+        <w:spacing w:line="240" w:lineRule="auto"/>
+        <w:ind w:firstLine="0" w:firstLineChars="0"/>
+        <w:jc w:val="both"/>
+        <w:textAlignment w:val="auto"/>
+        <w:rPr>
+          <w:rFonts w:hint="default" w:ascii="Consolas" w:hAnsi="Consolas" w:cs="Consolas"/>
+          <w:sz w:val="21"/>
+          <w:szCs w:val="21"/>
+          <w:lang w:val="en-US" w:eastAsia="zh-CN"/>
+        </w:rPr>
+      </w:pPr>
+    </w:p>
+    <w:p>
+      <w:pPr>
+        <w:pStyle w:val="3"/>
+        <w:pageBreakBefore w:val="0"/>
+        <w:kinsoku/>
+        <w:overflowPunct/>
+        <w:topLinePunct w:val="0"/>
+        <w:autoSpaceDE/>
+        <w:autoSpaceDN/>
+        <w:bidi w:val="0"/>
+        <w:adjustRightInd/>
+        <w:snapToGrid/>
+        <w:spacing w:before="0" w:beforeLines="0" w:after="0" w:afterLines="0" w:line="240" w:lineRule="auto"/>
+        <w:textAlignment w:val="auto"/>
+        <w:rPr>
+          <w:rFonts w:hint="default" w:ascii="Consolas" w:hAnsi="Consolas" w:cs="Consolas"/>
+          <w:sz w:val="21"/>
+          <w:szCs w:val="21"/>
+          <w:lang w:val="en-US" w:eastAsia="zh-CN"/>
+        </w:rPr>
+      </w:pPr>
+      <w:r>
+        <w:rPr>
+          <w:rFonts w:hint="default" w:ascii="Consolas" w:hAnsi="Consolas" w:cs="Consolas"/>
+          <w:sz w:val="21"/>
+          <w:szCs w:val="21"/>
+          <w:lang w:val="en-US" w:eastAsia="zh-CN"/>
+        </w:rPr>
+        <w:t>1、工作流</w:t>
+      </w:r>
+    </w:p>
+    <w:p>
+      <w:pPr>
+        <w:keepNext w:val="0"/>
+        <w:keepLines w:val="0"/>
+        <w:pageBreakBefore w:val="0"/>
+        <w:widowControl w:val="0"/>
+        <w:numPr>
+          <w:ilvl w:val="0"/>
+          <w:numId w:val="0"/>
+        </w:numPr>
+        <w:kinsoku/>
+        <w:wordWrap w:val="0"/>
+        <w:overflowPunct/>
+        <w:topLinePunct w:val="0"/>
+        <w:autoSpaceDE/>
+        <w:autoSpaceDN/>
+        <w:bidi w:val="0"/>
+        <w:adjustRightInd/>
+        <w:snapToGrid/>
+        <w:spacing w:line="240" w:lineRule="auto"/>
+        <w:ind w:firstLine="0" w:firstLineChars="0"/>
+        <w:jc w:val="both"/>
+        <w:textAlignment w:val="auto"/>
+        <w:rPr>
+          <w:rFonts w:hint="default" w:ascii="Consolas" w:hAnsi="Consolas" w:cs="Consolas"/>
+          <w:sz w:val="21"/>
+          <w:szCs w:val="21"/>
+        </w:rPr>
+      </w:pPr>
+      <w:r>
+        <w:rPr>
+          <w:rFonts w:hint="default" w:ascii="Consolas" w:hAnsi="Consolas" w:cs="Consolas"/>
+          <w:sz w:val="21"/>
+          <w:szCs w:val="21"/>
+        </w:rPr>
+        <w:drawing>
+          <wp:inline distT="0" distB="0" distL="114300" distR="114300">
+            <wp:extent cx="6609080" cy="7334885"/>
+            <wp:effectExtent l="0" t="0" r="1270" b="18415"/>
+            <wp:docPr id="8" name="图片 1"/>
+            <wp:cNvGraphicFramePr>
+              <a:graphicFrameLocks xmlns:a="http://schemas.openxmlformats.org/drawingml/2006/main" noChangeAspect="1"/>
+            </wp:cNvGraphicFramePr>
+            <a:graphic xmlns:a="http://schemas.openxmlformats.org/drawingml/2006/main">
+              <a:graphicData uri="http://schemas.openxmlformats.org/drawingml/2006/picture">
+                <pic:pic xmlns:pic="http://schemas.openxmlformats.org/drawingml/2006/picture">
+                  <pic:nvPicPr>
+                    <pic:cNvPr id="8" name="图片 1"/>
+                    <pic:cNvPicPr>
+                      <a:picLocks noChangeAspect="1"/>
+                    </pic:cNvPicPr>
+                  </pic:nvPicPr>
+                  <pic:blipFill>
+                    <a:blip r:embed="rId11"/>
+                    <a:stretch>
+                      <a:fillRect/>
+                    </a:stretch>
+                  </pic:blipFill>
+                  <pic:spPr>
+                    <a:xfrm>
+                      <a:off x="0" y="0"/>
+                      <a:ext cx="6609080" cy="7334885"/>
+                    </a:xfrm>
+                    <a:prstGeom prst="rect">
+                      <a:avLst/>
+                    </a:prstGeom>
+                    <a:noFill/>
+                    <a:ln>
+                      <a:noFill/>
+                    </a:ln>
+                  </pic:spPr>
+                </pic:pic>
+              </a:graphicData>
+            </a:graphic>
+          </wp:inline>
+        </w:drawing>
+      </w:r>
+    </w:p>
+    <w:p>
+      <w:pPr>
+        <w:keepNext w:val="0"/>
+        <w:keepLines w:val="0"/>
+        <w:pageBreakBefore w:val="0"/>
+        <w:widowControl w:val="0"/>
+        <w:numPr>
+          <w:ilvl w:val="0"/>
+          <w:numId w:val="0"/>
+        </w:numPr>
+        <w:kinsoku/>
+        <w:wordWrap w:val="0"/>
+        <w:overflowPunct/>
+        <w:topLinePunct w:val="0"/>
+        <w:autoSpaceDE/>
+        <w:autoSpaceDN/>
+        <w:bidi w:val="0"/>
+        <w:adjustRightInd/>
+        <w:snapToGrid/>
+        <w:spacing w:line="240" w:lineRule="auto"/>
+        <w:ind w:firstLine="0" w:firstLineChars="0"/>
+        <w:jc w:val="both"/>
+        <w:textAlignment w:val="auto"/>
+        <w:rPr>
+          <w:rFonts w:hint="default" w:ascii="Consolas" w:hAnsi="Consolas" w:cs="Consolas"/>
+          <w:sz w:val="21"/>
+          <w:szCs w:val="21"/>
+        </w:rPr>
+      </w:pPr>
+    </w:p>
+    <w:p>
+      <w:pPr>
+        <w:pStyle w:val="3"/>
+        <w:pageBreakBefore w:val="0"/>
+        <w:kinsoku/>
+        <w:overflowPunct/>
+        <w:topLinePunct w:val="0"/>
+        <w:autoSpaceDE/>
+        <w:autoSpaceDN/>
+        <w:bidi w:val="0"/>
+        <w:adjustRightInd/>
+        <w:snapToGrid/>
+        <w:spacing w:before="0" w:beforeLines="0" w:after="0" w:afterLines="0" w:line="240" w:lineRule="auto"/>
+        <w:textAlignment w:val="auto"/>
+        <w:rPr>
+          <w:rFonts w:hint="default" w:ascii="Consolas" w:hAnsi="Consolas" w:cs="Consolas"/>
+          <w:sz w:val="21"/>
+          <w:szCs w:val="21"/>
+          <w:lang w:val="en-US" w:eastAsia="zh-CN"/>
+        </w:rPr>
+      </w:pPr>
+      <w:r>
+        <w:rPr>
+          <w:rFonts w:hint="default" w:ascii="Consolas" w:hAnsi="Consolas" w:cs="Consolas"/>
+          <w:sz w:val="21"/>
+          <w:szCs w:val="21"/>
+          <w:lang w:val="en-US" w:eastAsia="zh-CN"/>
+        </w:rPr>
+        <w:t>2、发送邮件</w:t>
+      </w:r>
+    </w:p>
+    <w:p>
+      <w:pPr>
+        <w:keepNext w:val="0"/>
+        <w:keepLines w:val="0"/>
+        <w:pageBreakBefore w:val="0"/>
+        <w:widowControl w:val="0"/>
+        <w:numPr>
+          <w:ilvl w:val="0"/>
+          <w:numId w:val="0"/>
+        </w:numPr>
+        <w:kinsoku/>
+        <w:wordWrap w:val="0"/>
+        <w:overflowPunct/>
+        <w:topLinePunct w:val="0"/>
+        <w:autoSpaceDE/>
+        <w:autoSpaceDN/>
+        <w:bidi w:val="0"/>
+        <w:adjustRightInd/>
+        <w:snapToGrid/>
+        <w:spacing w:line="240" w:lineRule="auto"/>
+        <w:ind w:firstLine="0" w:firstLineChars="0"/>
+        <w:jc w:val="both"/>
+        <w:textAlignment w:val="auto"/>
+        <w:rPr>
+          <w:rFonts w:hint="default" w:ascii="Consolas" w:hAnsi="Consolas" w:cs="Consolas"/>
+          <w:sz w:val="21"/>
+          <w:szCs w:val="21"/>
+          <w:lang w:val="en-US" w:eastAsia="zh-CN"/>
+        </w:rPr>
+      </w:pPr>
+    </w:p>
+    <w:p>
+      <w:pPr>
+        <w:keepNext w:val="0"/>
+        <w:keepLines w:val="0"/>
+        <w:pageBreakBefore w:val="0"/>
+        <w:widowControl w:val="0"/>
+        <w:numPr>
+          <w:ilvl w:val="0"/>
+          <w:numId w:val="0"/>
+        </w:numPr>
+        <w:kinsoku/>
+        <w:wordWrap w:val="0"/>
+        <w:overflowPunct/>
+        <w:topLinePunct w:val="0"/>
+        <w:autoSpaceDE/>
+        <w:autoSpaceDN/>
+        <w:bidi w:val="0"/>
+        <w:adjustRightInd/>
+        <w:snapToGrid/>
+        <w:spacing w:line="240" w:lineRule="auto"/>
+        <w:ind w:firstLine="0" w:firstLineChars="0"/>
+        <w:jc w:val="both"/>
+        <w:textAlignment w:val="auto"/>
+        <w:rPr>
+          <w:rFonts w:hint="default" w:ascii="Consolas" w:hAnsi="Consolas" w:cs="Consolas"/>
+          <w:sz w:val="21"/>
+          <w:szCs w:val="21"/>
+          <w:lang w:val="en-US" w:eastAsia="zh-CN"/>
+        </w:rPr>
+      </w:pPr>
+      <w:r>
+        <w:rPr>
+          <w:rFonts w:hint="default" w:ascii="Consolas" w:hAnsi="Consolas" w:cs="Consolas"/>
+          <w:sz w:val="21"/>
+          <w:szCs w:val="21"/>
+          <w:lang w:val="en-US" w:eastAsia="zh-CN"/>
+        </w:rPr>
+        <w:t>发送邮件的代码不需要掌握，只要会抄，会配置就行。</w:t>
+      </w:r>
+    </w:p>
+    <w:p>
+      <w:pPr>
+        <w:keepNext w:val="0"/>
+        <w:keepLines w:val="0"/>
+        <w:pageBreakBefore w:val="0"/>
+        <w:widowControl w:val="0"/>
+        <w:numPr>
+          <w:ilvl w:val="0"/>
+          <w:numId w:val="0"/>
+        </w:numPr>
+        <w:kinsoku/>
+        <w:wordWrap w:val="0"/>
+        <w:overflowPunct/>
+        <w:topLinePunct w:val="0"/>
+        <w:autoSpaceDE/>
+        <w:autoSpaceDN/>
+        <w:bidi w:val="0"/>
+        <w:adjustRightInd/>
+        <w:snapToGrid/>
+        <w:spacing w:line="240" w:lineRule="auto"/>
+        <w:ind w:firstLine="0" w:firstLineChars="0"/>
+        <w:jc w:val="both"/>
+        <w:textAlignment w:val="auto"/>
+        <w:rPr>
+          <w:rFonts w:hint="default" w:ascii="Consolas" w:hAnsi="Consolas" w:cs="Consolas"/>
+          <w:sz w:val="21"/>
+          <w:szCs w:val="21"/>
+          <w:lang w:val="en-US" w:eastAsia="zh-CN"/>
+        </w:rPr>
+      </w:pPr>
+      <w:r>
+        <w:rPr>
+          <w:rFonts w:hint="default" w:ascii="Consolas" w:hAnsi="Consolas" w:cs="Consolas"/>
+          <w:sz w:val="21"/>
+          <w:szCs w:val="21"/>
+          <w:lang w:val="en-US" w:eastAsia="zh-CN"/>
+        </w:rPr>
+        <w:t>有几个配置需要注意。</w:t>
+      </w:r>
+    </w:p>
+    <w:p>
+      <w:pPr>
+        <w:keepNext w:val="0"/>
+        <w:keepLines w:val="0"/>
+        <w:pageBreakBefore w:val="0"/>
+        <w:widowControl w:val="0"/>
+        <w:numPr>
+          <w:ilvl w:val="0"/>
+          <w:numId w:val="0"/>
+        </w:numPr>
+        <w:kinsoku/>
+        <w:wordWrap w:val="0"/>
+        <w:overflowPunct/>
+        <w:topLinePunct w:val="0"/>
+        <w:autoSpaceDE/>
+        <w:autoSpaceDN/>
+        <w:bidi w:val="0"/>
+        <w:adjustRightInd/>
+        <w:snapToGrid/>
+        <w:spacing w:line="240" w:lineRule="auto"/>
+        <w:ind w:firstLine="0" w:firstLineChars="0"/>
+        <w:jc w:val="both"/>
+        <w:textAlignment w:val="auto"/>
+        <w:rPr>
+          <w:rFonts w:hint="default" w:ascii="Consolas" w:hAnsi="Consolas" w:cs="Consolas"/>
+          <w:sz w:val="21"/>
+          <w:szCs w:val="21"/>
+          <w:lang w:val="en-US" w:eastAsia="zh-CN"/>
+        </w:rPr>
+      </w:pPr>
+      <w:r>
+        <w:rPr>
+          <w:rFonts w:hint="default" w:ascii="Consolas" w:hAnsi="Consolas" w:cs="Consolas"/>
+          <w:sz w:val="21"/>
+          <w:szCs w:val="21"/>
+          <w:lang w:val="en-US" w:eastAsia="zh-CN"/>
+        </w:rPr>
+        <w:t>发件人邮箱账号，</w:t>
+      </w:r>
+    </w:p>
+    <w:p>
+      <w:pPr>
+        <w:keepNext w:val="0"/>
+        <w:keepLines w:val="0"/>
+        <w:pageBreakBefore w:val="0"/>
+        <w:widowControl w:val="0"/>
+        <w:numPr>
+          <w:ilvl w:val="0"/>
+          <w:numId w:val="0"/>
+        </w:numPr>
+        <w:kinsoku/>
+        <w:wordWrap w:val="0"/>
+        <w:overflowPunct/>
+        <w:topLinePunct w:val="0"/>
+        <w:autoSpaceDE/>
+        <w:autoSpaceDN/>
+        <w:bidi w:val="0"/>
+        <w:adjustRightInd/>
+        <w:snapToGrid/>
+        <w:spacing w:line="240" w:lineRule="auto"/>
+        <w:ind w:firstLine="0" w:firstLineChars="0"/>
+        <w:jc w:val="both"/>
+        <w:textAlignment w:val="auto"/>
+        <w:rPr>
+          <w:rFonts w:hint="default" w:ascii="Consolas" w:hAnsi="Consolas" w:cs="Consolas"/>
+          <w:sz w:val="21"/>
+          <w:szCs w:val="21"/>
+          <w:lang w:val="en-US" w:eastAsia="zh-CN"/>
+        </w:rPr>
+      </w:pPr>
+      <w:r>
+        <w:rPr>
+          <w:rFonts w:hint="default" w:ascii="Consolas" w:hAnsi="Consolas" w:cs="Consolas"/>
+          <w:sz w:val="21"/>
+          <w:szCs w:val="21"/>
+          <w:lang w:val="en-US" w:eastAsia="zh-CN"/>
+        </w:rPr>
+        <w:t>发件人的授权码，需要去邮箱里面获取授权码， 填进去。</w:t>
+      </w:r>
+    </w:p>
+    <w:p>
+      <w:pPr>
+        <w:keepNext w:val="0"/>
+        <w:keepLines w:val="0"/>
+        <w:pageBreakBefore w:val="0"/>
+        <w:widowControl w:val="0"/>
+        <w:numPr>
+          <w:ilvl w:val="0"/>
+          <w:numId w:val="0"/>
+        </w:numPr>
+        <w:kinsoku/>
+        <w:wordWrap w:val="0"/>
+        <w:overflowPunct/>
+        <w:topLinePunct w:val="0"/>
+        <w:autoSpaceDE/>
+        <w:autoSpaceDN/>
+        <w:bidi w:val="0"/>
+        <w:adjustRightInd/>
+        <w:snapToGrid/>
+        <w:spacing w:line="240" w:lineRule="auto"/>
+        <w:ind w:firstLine="0" w:firstLineChars="0"/>
+        <w:jc w:val="both"/>
+        <w:textAlignment w:val="auto"/>
+        <w:rPr>
+          <w:rFonts w:hint="default" w:ascii="Consolas" w:hAnsi="Consolas" w:cs="Consolas"/>
+          <w:sz w:val="21"/>
+          <w:szCs w:val="21"/>
+          <w:lang w:val="en-US" w:eastAsia="zh-CN"/>
+        </w:rPr>
+      </w:pPr>
+    </w:p>
+    <w:p>
+      <w:pPr>
+        <w:keepNext w:val="0"/>
+        <w:keepLines w:val="0"/>
+        <w:pageBreakBefore w:val="0"/>
+        <w:widowControl w:val="0"/>
+        <w:numPr>
+          <w:ilvl w:val="0"/>
+          <w:numId w:val="0"/>
+        </w:numPr>
+        <w:kinsoku/>
+        <w:wordWrap w:val="0"/>
+        <w:overflowPunct/>
+        <w:topLinePunct w:val="0"/>
+        <w:autoSpaceDE/>
+        <w:autoSpaceDN/>
+        <w:bidi w:val="0"/>
+        <w:adjustRightInd/>
+        <w:snapToGrid/>
+        <w:spacing w:line="240" w:lineRule="auto"/>
+        <w:ind w:firstLine="0" w:firstLineChars="0"/>
+        <w:jc w:val="both"/>
+        <w:textAlignment w:val="auto"/>
+        <w:rPr>
+          <w:rFonts w:hint="default" w:ascii="Consolas" w:hAnsi="Consolas" w:cs="Consolas"/>
+          <w:sz w:val="21"/>
+          <w:szCs w:val="21"/>
+          <w:lang w:val="en-US" w:eastAsia="zh-CN"/>
+        </w:rPr>
+      </w:pPr>
+    </w:p>
+    <w:p>
+      <w:pPr>
+        <w:keepNext w:val="0"/>
+        <w:keepLines w:val="0"/>
+        <w:pageBreakBefore w:val="0"/>
+        <w:widowControl w:val="0"/>
+        <w:numPr>
+          <w:ilvl w:val="0"/>
+          <w:numId w:val="0"/>
+        </w:numPr>
+        <w:kinsoku/>
+        <w:wordWrap w:val="0"/>
+        <w:overflowPunct/>
+        <w:topLinePunct w:val="0"/>
+        <w:autoSpaceDE/>
+        <w:autoSpaceDN/>
+        <w:bidi w:val="0"/>
+        <w:adjustRightInd/>
+        <w:snapToGrid/>
+        <w:spacing w:line="240" w:lineRule="auto"/>
+        <w:ind w:firstLine="0" w:firstLineChars="0"/>
+        <w:jc w:val="both"/>
+        <w:textAlignment w:val="auto"/>
+        <w:rPr>
+          <w:rFonts w:hint="default" w:ascii="Consolas" w:hAnsi="Consolas" w:cs="Consolas"/>
+          <w:sz w:val="21"/>
+          <w:szCs w:val="21"/>
+          <w:lang w:val="en-US" w:eastAsia="zh-CN"/>
+        </w:rPr>
+      </w:pPr>
+      <w:r>
+        <w:rPr>
+          <w:rFonts w:hint="default" w:ascii="Consolas" w:hAnsi="Consolas" w:cs="Consolas"/>
+          <w:sz w:val="21"/>
+          <w:szCs w:val="21"/>
+          <w:lang w:val="en-US" w:eastAsia="zh-CN"/>
+        </w:rPr>
+        <w:t>发件开启smtp验证，设置smtp服务器的地址。</w:t>
+      </w:r>
+    </w:p>
+    <w:p>
+      <w:pPr>
+        <w:pStyle w:val="4"/>
+        <w:keepNext w:val="0"/>
+        <w:keepLines w:val="0"/>
+        <w:pageBreakBefore w:val="0"/>
+        <w:widowControl/>
+        <w:suppressLineNumbers w:val="0"/>
+        <w:shd w:val="clear" w:fill="343D46"/>
+        <w:kinsoku/>
+        <w:overflowPunct/>
+        <w:topLinePunct w:val="0"/>
+        <w:autoSpaceDE/>
+        <w:autoSpaceDN/>
+        <w:bidi w:val="0"/>
+        <w:adjustRightInd/>
+        <w:snapToGrid/>
+        <w:spacing w:line="240" w:lineRule="auto"/>
+        <w:textAlignment w:val="auto"/>
+        <w:rPr>
+          <w:rFonts w:hint="default" w:ascii="Consolas" w:hAnsi="Consolas" w:eastAsia="Consolas" w:cs="Consolas"/>
+          <w:color w:val="FFFFFF"/>
+          <w:sz w:val="21"/>
+          <w:szCs w:val="21"/>
+        </w:rPr>
+      </w:pPr>
+      <w:r>
+        <w:rPr>
+          <w:rFonts w:hint="default" w:ascii="Consolas" w:hAnsi="Consolas" w:eastAsia="Consolas" w:cs="Consolas"/>
+          <w:color w:val="FFFFFF"/>
+          <w:sz w:val="21"/>
+          <w:szCs w:val="21"/>
+          <w:shd w:val="clear" w:fill="343D46"/>
+        </w:rPr>
+        <w:t>props.</w:t>
+      </w:r>
+      <w:r>
+        <w:rPr>
+          <w:rFonts w:hint="default" w:ascii="Consolas" w:hAnsi="Consolas" w:eastAsia="Consolas" w:cs="Consolas"/>
+          <w:color w:val="4DA9B3"/>
+          <w:sz w:val="21"/>
+          <w:szCs w:val="21"/>
+          <w:shd w:val="clear" w:fill="343D46"/>
+        </w:rPr>
+        <w:t>put</w:t>
+      </w:r>
+      <w:r>
+        <w:rPr>
+          <w:rFonts w:hint="default" w:ascii="Consolas" w:hAnsi="Consolas" w:eastAsia="Consolas" w:cs="Consolas"/>
+          <w:color w:val="FFFFFF"/>
+          <w:sz w:val="21"/>
+          <w:szCs w:val="21"/>
+          <w:shd w:val="clear" w:fill="343D46"/>
+        </w:rPr>
+        <w:t>(</w:t>
+      </w:r>
+      <w:r>
+        <w:rPr>
+          <w:rFonts w:hint="default" w:ascii="Consolas" w:hAnsi="Consolas" w:eastAsia="Consolas" w:cs="Consolas"/>
+          <w:color w:val="8ACE93"/>
+          <w:sz w:val="21"/>
+          <w:szCs w:val="21"/>
+          <w:shd w:val="clear" w:fill="343D46"/>
+        </w:rPr>
+        <w:t>"mail.smtp.auth"</w:t>
+      </w:r>
+      <w:r>
+        <w:rPr>
+          <w:rFonts w:hint="default" w:ascii="Consolas" w:hAnsi="Consolas" w:eastAsia="Consolas" w:cs="Consolas"/>
+          <w:color w:val="CC7832"/>
+          <w:sz w:val="21"/>
+          <w:szCs w:val="21"/>
+          <w:shd w:val="clear" w:fill="343D46"/>
+        </w:rPr>
+        <w:t xml:space="preserve">, </w:t>
+      </w:r>
+      <w:r>
+        <w:rPr>
+          <w:rFonts w:hint="default" w:ascii="Consolas" w:hAnsi="Consolas" w:eastAsia="Consolas" w:cs="Consolas"/>
+          <w:color w:val="8ACE93"/>
+          <w:sz w:val="21"/>
+          <w:szCs w:val="21"/>
+          <w:shd w:val="clear" w:fill="343D46"/>
+        </w:rPr>
+        <w:t>"true"</w:t>
+      </w:r>
+      <w:r>
+        <w:rPr>
+          <w:rFonts w:hint="default" w:ascii="Consolas" w:hAnsi="Consolas" w:eastAsia="Consolas" w:cs="Consolas"/>
+          <w:color w:val="FFFFFF"/>
+          <w:sz w:val="21"/>
+          <w:szCs w:val="21"/>
+          <w:shd w:val="clear" w:fill="343D46"/>
+        </w:rPr>
+        <w:t>)</w:t>
+      </w:r>
+      <w:r>
+        <w:rPr>
+          <w:rFonts w:hint="default" w:ascii="Consolas" w:hAnsi="Consolas" w:eastAsia="Consolas" w:cs="Consolas"/>
+          <w:color w:val="CC7832"/>
+          <w:sz w:val="21"/>
+          <w:szCs w:val="21"/>
+          <w:shd w:val="clear" w:fill="343D46"/>
+        </w:rPr>
+        <w:t>;</w:t>
+      </w:r>
+      <w:r>
+        <w:rPr>
+          <w:rFonts w:hint="default" w:ascii="Consolas" w:hAnsi="Consolas" w:eastAsia="Consolas" w:cs="Consolas"/>
+          <w:color w:val="CC7832"/>
+          <w:sz w:val="21"/>
+          <w:szCs w:val="21"/>
+          <w:shd w:val="clear" w:fill="343D46"/>
+        </w:rPr>
+        <w:br w:type="textWrapping"/>
+      </w:r>
+      <w:r>
+        <w:rPr>
+          <w:rFonts w:hint="default" w:ascii="Consolas" w:hAnsi="Consolas" w:eastAsia="Consolas" w:cs="Consolas"/>
+          <w:color w:val="FFFFFF"/>
+          <w:sz w:val="21"/>
+          <w:szCs w:val="21"/>
+          <w:shd w:val="clear" w:fill="343D46"/>
+        </w:rPr>
+        <w:t>props.</w:t>
+      </w:r>
+      <w:r>
+        <w:rPr>
+          <w:rFonts w:hint="default" w:ascii="Consolas" w:hAnsi="Consolas" w:eastAsia="Consolas" w:cs="Consolas"/>
+          <w:color w:val="4DA9B3"/>
+          <w:sz w:val="21"/>
+          <w:szCs w:val="21"/>
+          <w:shd w:val="clear" w:fill="343D46"/>
+        </w:rPr>
+        <w:t>put</w:t>
+      </w:r>
+      <w:r>
+        <w:rPr>
+          <w:rFonts w:hint="default" w:ascii="Consolas" w:hAnsi="Consolas" w:eastAsia="Consolas" w:cs="Consolas"/>
+          <w:color w:val="FFFFFF"/>
+          <w:sz w:val="21"/>
+          <w:szCs w:val="21"/>
+          <w:shd w:val="clear" w:fill="343D46"/>
+        </w:rPr>
+        <w:t>(</w:t>
+      </w:r>
+      <w:r>
+        <w:rPr>
+          <w:rFonts w:hint="default" w:ascii="Consolas" w:hAnsi="Consolas" w:eastAsia="Consolas" w:cs="Consolas"/>
+          <w:color w:val="8ACE93"/>
+          <w:sz w:val="21"/>
+          <w:szCs w:val="21"/>
+          <w:shd w:val="clear" w:fill="343D46"/>
+        </w:rPr>
+        <w:t>"mail.smtp.host"</w:t>
+      </w:r>
+      <w:r>
+        <w:rPr>
+          <w:rFonts w:hint="default" w:ascii="Consolas" w:hAnsi="Consolas" w:eastAsia="Consolas" w:cs="Consolas"/>
+          <w:color w:val="CC7832"/>
+          <w:sz w:val="21"/>
+          <w:szCs w:val="21"/>
+          <w:shd w:val="clear" w:fill="343D46"/>
+        </w:rPr>
+        <w:t xml:space="preserve">, </w:t>
+      </w:r>
+      <w:r>
+        <w:rPr>
+          <w:rFonts w:hint="default" w:ascii="Consolas" w:hAnsi="Consolas" w:eastAsia="Consolas" w:cs="Consolas"/>
+          <w:color w:val="8ACE93"/>
+          <w:sz w:val="21"/>
+          <w:szCs w:val="21"/>
+          <w:shd w:val="clear" w:fill="343D46"/>
+        </w:rPr>
+        <w:t>"smtp.163.com"</w:t>
+      </w:r>
+      <w:r>
+        <w:rPr>
+          <w:rFonts w:hint="default" w:ascii="Consolas" w:hAnsi="Consolas" w:eastAsia="Consolas" w:cs="Consolas"/>
+          <w:color w:val="FFFFFF"/>
+          <w:sz w:val="21"/>
+          <w:szCs w:val="21"/>
+          <w:shd w:val="clear" w:fill="343D46"/>
+        </w:rPr>
+        <w:t>)</w:t>
+      </w:r>
+      <w:r>
+        <w:rPr>
+          <w:rFonts w:hint="default" w:ascii="Consolas" w:hAnsi="Consolas" w:eastAsia="Consolas" w:cs="Consolas"/>
+          <w:color w:val="CC7832"/>
+          <w:sz w:val="21"/>
+          <w:szCs w:val="21"/>
+          <w:shd w:val="clear" w:fill="343D46"/>
+        </w:rPr>
+        <w:t>;</w:t>
+      </w:r>
+    </w:p>
+    <w:p>
+      <w:pPr>
+        <w:keepNext w:val="0"/>
+        <w:keepLines w:val="0"/>
+        <w:pageBreakBefore w:val="0"/>
+        <w:widowControl w:val="0"/>
+        <w:numPr>
+          <w:ilvl w:val="0"/>
+          <w:numId w:val="0"/>
+        </w:numPr>
+        <w:kinsoku/>
+        <w:wordWrap w:val="0"/>
+        <w:overflowPunct/>
+        <w:topLinePunct w:val="0"/>
+        <w:autoSpaceDE/>
+        <w:autoSpaceDN/>
+        <w:bidi w:val="0"/>
+        <w:adjustRightInd/>
+        <w:snapToGrid/>
+        <w:spacing w:line="240" w:lineRule="auto"/>
+        <w:ind w:firstLine="0" w:firstLineChars="0"/>
+        <w:jc w:val="both"/>
+        <w:textAlignment w:val="auto"/>
+        <w:rPr>
+          <w:rFonts w:hint="default" w:ascii="Consolas" w:hAnsi="Consolas" w:cs="Consolas"/>
+          <w:sz w:val="21"/>
+          <w:szCs w:val="21"/>
+          <w:lang w:val="en-US" w:eastAsia="zh-CN"/>
+        </w:rPr>
+      </w:pPr>
+    </w:p>
+    <w:p>
+      <w:pPr>
+        <w:keepNext w:val="0"/>
+        <w:keepLines w:val="0"/>
+        <w:pageBreakBefore w:val="0"/>
+        <w:widowControl w:val="0"/>
+        <w:numPr>
+          <w:ilvl w:val="0"/>
+          <w:numId w:val="0"/>
+        </w:numPr>
+        <w:kinsoku/>
+        <w:wordWrap w:val="0"/>
+        <w:overflowPunct/>
+        <w:topLinePunct w:val="0"/>
+        <w:autoSpaceDE/>
+        <w:autoSpaceDN/>
+        <w:bidi w:val="0"/>
+        <w:adjustRightInd/>
+        <w:snapToGrid/>
+        <w:spacing w:line="240" w:lineRule="auto"/>
+        <w:ind w:firstLine="0" w:firstLineChars="0"/>
+        <w:jc w:val="both"/>
+        <w:textAlignment w:val="auto"/>
+        <w:rPr>
+          <w:rFonts w:hint="default" w:ascii="Consolas" w:hAnsi="Consolas" w:cs="Consolas"/>
+          <w:sz w:val="21"/>
+          <w:szCs w:val="21"/>
+          <w:lang w:val="en-US" w:eastAsia="zh-CN"/>
+        </w:rPr>
+      </w:pPr>
+    </w:p>
+    <w:p>
+      <w:pPr>
+        <w:keepNext w:val="0"/>
+        <w:keepLines w:val="0"/>
+        <w:pageBreakBefore w:val="0"/>
+        <w:widowControl w:val="0"/>
+        <w:numPr>
+          <w:ilvl w:val="0"/>
+          <w:numId w:val="0"/>
+        </w:numPr>
+        <w:kinsoku/>
+        <w:wordWrap w:val="0"/>
+        <w:overflowPunct/>
+        <w:topLinePunct w:val="0"/>
+        <w:autoSpaceDE/>
+        <w:autoSpaceDN/>
+        <w:bidi w:val="0"/>
+        <w:adjustRightInd/>
+        <w:snapToGrid/>
+        <w:spacing w:line="240" w:lineRule="auto"/>
+        <w:ind w:firstLine="0" w:firstLineChars="0"/>
+        <w:jc w:val="both"/>
+        <w:textAlignment w:val="auto"/>
+        <w:rPr>
+          <w:rFonts w:hint="default" w:ascii="Consolas" w:hAnsi="Consolas" w:cs="Consolas"/>
+          <w:sz w:val="21"/>
+          <w:szCs w:val="21"/>
+          <w:lang w:val="en-US" w:eastAsia="zh-CN"/>
+        </w:rPr>
+      </w:pPr>
+      <w:r>
+        <w:rPr>
+          <w:rFonts w:hint="default" w:ascii="Consolas" w:hAnsi="Consolas" w:cs="Consolas"/>
+          <w:sz w:val="21"/>
+          <w:szCs w:val="21"/>
+        </w:rPr>
+        <w:drawing>
+          <wp:inline distT="0" distB="0" distL="114300" distR="114300">
+            <wp:extent cx="6607810" cy="5857875"/>
+            <wp:effectExtent l="0" t="0" r="2540" b="9525"/>
+            <wp:docPr id="10" name="图片 3"/>
+            <wp:cNvGraphicFramePr>
+              <a:graphicFrameLocks xmlns:a="http://schemas.openxmlformats.org/drawingml/2006/main" noChangeAspect="1"/>
+            </wp:cNvGraphicFramePr>
+            <a:graphic xmlns:a="http://schemas.openxmlformats.org/drawingml/2006/main">
+              <a:graphicData uri="http://schemas.openxmlformats.org/drawingml/2006/picture">
+                <pic:pic xmlns:pic="http://schemas.openxmlformats.org/drawingml/2006/picture">
+                  <pic:nvPicPr>
+                    <pic:cNvPr id="10" name="图片 3"/>
+                    <pic:cNvPicPr>
+                      <a:picLocks noChangeAspect="1"/>
+                    </pic:cNvPicPr>
+                  </pic:nvPicPr>
+                  <pic:blipFill>
+                    <a:blip r:embed="rId12"/>
+                    <a:stretch>
+                      <a:fillRect/>
+                    </a:stretch>
+                  </pic:blipFill>
+                  <pic:spPr>
+                    <a:xfrm>
+                      <a:off x="0" y="0"/>
+                      <a:ext cx="6607810" cy="5857875"/>
+                    </a:xfrm>
+                    <a:prstGeom prst="rect">
+                      <a:avLst/>
+                    </a:prstGeom>
+                    <a:noFill/>
+                    <a:ln>
+                      <a:noFill/>
+                    </a:ln>
+                  </pic:spPr>
+                </pic:pic>
+              </a:graphicData>
+            </a:graphic>
+          </wp:inline>
+        </w:drawing>
+      </w:r>
+      <w:bookmarkStart w:id="0" w:name="_GoBack"/>
+      <w:bookmarkEnd w:id="0"/>
     </w:p>
     <w:sectPr>
       <w:pgSz w:w="11850" w:h="16783"/>
@@ -1933,7 +3367,7 @@
     <w:lsdException w:qFormat="1" w:unhideWhenUsed="0" w:uiPriority="0" w:semiHidden="0" w:name="Title"/>
     <w:lsdException w:unhideWhenUsed="0" w:uiPriority="0" w:semiHidden="0" w:name="Closing"/>
     <w:lsdException w:unhideWhenUsed="0" w:uiPriority="0" w:semiHidden="0" w:name="Signature"/>
-    <w:lsdException w:unhideWhenUsed="0" w:uiPriority="0" w:name="Default Paragraph Font"/>
+    <w:lsdException w:qFormat="1" w:unhideWhenUsed="0" w:uiPriority="0" w:name="Default Paragraph Font"/>
     <w:lsdException w:unhideWhenUsed="0" w:uiPriority="0" w:semiHidden="0" w:name="Body Text"/>
     <w:lsdException w:unhideWhenUsed="0" w:uiPriority="0" w:semiHidden="0" w:name="Body Text Indent"/>
     <w:lsdException w:unhideWhenUsed="0" w:uiPriority="0" w:semiHidden="0" w:name="List Continue"/>
@@ -2173,6 +3607,7 @@
   <w:style w:type="character" w:default="1" w:styleId="6">
     <w:name w:val="Default Paragraph Font"/>
     <w:semiHidden/>
+    <w:qFormat/>
     <w:uiPriority w:val="0"/>
   </w:style>
   <w:style w:type="table" w:default="1" w:styleId="5">

</xml_diff>

<commit_message>
Update travel project and update c++
</commit_message>
<xml_diff>
--- a/java/2_second/2_49_Travel.docx
+++ b/java/2_second/2_49_Travel.docx
@@ -2577,6 +2577,116 @@
           <w:rFonts w:hint="default" w:ascii="Consolas" w:hAnsi="Consolas" w:cs="Consolas"/>
           <w:sz w:val="21"/>
           <w:szCs w:val="21"/>
+          <w:lang w:val="en-US" w:eastAsia="zh-CN"/>
+        </w:rPr>
+      </w:pPr>
+      <w:r>
+        <w:rPr>
+          <w:rFonts w:hint="default" w:ascii="Consolas" w:hAnsi="Consolas" w:cs="Consolas"/>
+          <w:sz w:val="21"/>
+          <w:szCs w:val="21"/>
+          <w:lang w:val="en-US" w:eastAsia="zh-CN"/>
+        </w:rPr>
+        <w:t>Tips:</w:t>
+      </w:r>
+    </w:p>
+    <w:p>
+      <w:pPr>
+        <w:keepNext w:val="0"/>
+        <w:keepLines w:val="0"/>
+        <w:pageBreakBefore w:val="0"/>
+        <w:widowControl w:val="0"/>
+        <w:numPr>
+          <w:ilvl w:val="0"/>
+          <w:numId w:val="0"/>
+        </w:numPr>
+        <w:kinsoku/>
+        <w:wordWrap w:val="0"/>
+        <w:overflowPunct/>
+        <w:topLinePunct w:val="0"/>
+        <w:autoSpaceDE/>
+        <w:autoSpaceDN/>
+        <w:bidi w:val="0"/>
+        <w:adjustRightInd/>
+        <w:snapToGrid/>
+        <w:spacing w:line="240" w:lineRule="auto"/>
+        <w:ind w:firstLine="0" w:firstLineChars="0"/>
+        <w:jc w:val="both"/>
+        <w:textAlignment w:val="auto"/>
+        <w:rPr>
+          <w:rFonts w:hint="default" w:ascii="Consolas" w:hAnsi="Consolas" w:cs="Consolas"/>
+          <w:sz w:val="21"/>
+          <w:szCs w:val="21"/>
+          <w:lang w:val="en-US" w:eastAsia="zh-CN"/>
+        </w:rPr>
+      </w:pPr>
+      <w:r>
+        <w:rPr>
+          <w:rFonts w:hint="default" w:ascii="Consolas" w:hAnsi="Consolas" w:cs="Consolas"/>
+          <w:sz w:val="21"/>
+          <w:szCs w:val="21"/>
+          <w:lang w:val="en-US" w:eastAsia="zh-CN"/>
+        </w:rPr>
+        <w:t>如果逻辑清晰，可以从DAO开始写，否则可以从Servlet开始写。</w:t>
+      </w:r>
+    </w:p>
+    <w:p>
+      <w:pPr>
+        <w:keepNext w:val="0"/>
+        <w:keepLines w:val="0"/>
+        <w:pageBreakBefore w:val="0"/>
+        <w:widowControl w:val="0"/>
+        <w:numPr>
+          <w:ilvl w:val="0"/>
+          <w:numId w:val="0"/>
+        </w:numPr>
+        <w:kinsoku/>
+        <w:wordWrap w:val="0"/>
+        <w:overflowPunct/>
+        <w:topLinePunct w:val="0"/>
+        <w:autoSpaceDE/>
+        <w:autoSpaceDN/>
+        <w:bidi w:val="0"/>
+        <w:adjustRightInd/>
+        <w:snapToGrid/>
+        <w:spacing w:line="240" w:lineRule="auto"/>
+        <w:ind w:firstLine="0" w:firstLineChars="0"/>
+        <w:jc w:val="both"/>
+        <w:textAlignment w:val="auto"/>
+        <w:rPr>
+          <w:rFonts w:hint="default" w:ascii="Consolas" w:hAnsi="Consolas" w:cs="Consolas"/>
+          <w:sz w:val="21"/>
+          <w:szCs w:val="21"/>
+        </w:rPr>
+      </w:pPr>
+    </w:p>
+    <w:p>
+      <w:pPr>
+        <w:keepNext w:val="0"/>
+        <w:keepLines w:val="0"/>
+        <w:pageBreakBefore w:val="0"/>
+        <w:widowControl w:val="0"/>
+        <w:numPr>
+          <w:ilvl w:val="0"/>
+          <w:numId w:val="0"/>
+        </w:numPr>
+        <w:kinsoku/>
+        <w:wordWrap w:val="0"/>
+        <w:overflowPunct/>
+        <w:topLinePunct w:val="0"/>
+        <w:autoSpaceDE/>
+        <w:autoSpaceDN/>
+        <w:bidi w:val="0"/>
+        <w:adjustRightInd/>
+        <w:snapToGrid/>
+        <w:spacing w:line="240" w:lineRule="auto"/>
+        <w:ind w:firstLine="0" w:firstLineChars="0"/>
+        <w:jc w:val="both"/>
+        <w:textAlignment w:val="auto"/>
+        <w:rPr>
+          <w:rFonts w:hint="default" w:ascii="Consolas" w:hAnsi="Consolas" w:cs="Consolas"/>
+          <w:sz w:val="21"/>
+          <w:szCs w:val="21"/>
         </w:rPr>
       </w:pPr>
     </w:p>
@@ -3190,7 +3300,6 @@
           <w:rFonts w:hint="default" w:ascii="Consolas" w:hAnsi="Consolas" w:cs="Consolas"/>
           <w:sz w:val="21"/>
           <w:szCs w:val="21"/>
-          <w:lang w:val="en-US" w:eastAsia="zh-CN"/>
         </w:rPr>
       </w:pPr>
       <w:r>
@@ -3241,8 +3350,787 @@
           </wp:inline>
         </w:drawing>
       </w:r>
+    </w:p>
+    <w:p>
+      <w:pPr>
+        <w:keepNext w:val="0"/>
+        <w:keepLines w:val="0"/>
+        <w:pageBreakBefore w:val="0"/>
+        <w:widowControl w:val="0"/>
+        <w:numPr>
+          <w:ilvl w:val="0"/>
+          <w:numId w:val="0"/>
+        </w:numPr>
+        <w:kinsoku/>
+        <w:wordWrap w:val="0"/>
+        <w:overflowPunct/>
+        <w:topLinePunct w:val="0"/>
+        <w:autoSpaceDE/>
+        <w:autoSpaceDN/>
+        <w:bidi w:val="0"/>
+        <w:adjustRightInd/>
+        <w:snapToGrid/>
+        <w:spacing w:line="240" w:lineRule="auto"/>
+        <w:ind w:firstLine="0" w:firstLineChars="0"/>
+        <w:jc w:val="both"/>
+        <w:textAlignment w:val="auto"/>
+        <w:rPr>
+          <w:rFonts w:hint="default" w:ascii="Consolas" w:hAnsi="Consolas" w:cs="Consolas"/>
+          <w:sz w:val="21"/>
+          <w:szCs w:val="21"/>
+        </w:rPr>
+      </w:pPr>
+    </w:p>
+    <w:p>
+      <w:pPr>
+        <w:keepNext w:val="0"/>
+        <w:keepLines w:val="0"/>
+        <w:pageBreakBefore w:val="0"/>
+        <w:widowControl w:val="0"/>
+        <w:numPr>
+          <w:ilvl w:val="0"/>
+          <w:numId w:val="0"/>
+        </w:numPr>
+        <w:kinsoku/>
+        <w:wordWrap w:val="0"/>
+        <w:overflowPunct/>
+        <w:topLinePunct w:val="0"/>
+        <w:autoSpaceDE/>
+        <w:autoSpaceDN/>
+        <w:bidi w:val="0"/>
+        <w:adjustRightInd/>
+        <w:snapToGrid/>
+        <w:spacing w:line="240" w:lineRule="auto"/>
+        <w:ind w:firstLine="0" w:firstLineChars="0"/>
+        <w:jc w:val="both"/>
+        <w:textAlignment w:val="auto"/>
+        <w:rPr>
+          <w:rFonts w:hint="default" w:ascii="Consolas" w:hAnsi="Consolas" w:cs="Consolas"/>
+          <w:sz w:val="21"/>
+          <w:szCs w:val="21"/>
+        </w:rPr>
+      </w:pPr>
+    </w:p>
+    <w:p>
+      <w:pPr>
+        <w:pStyle w:val="3"/>
+        <w:pageBreakBefore w:val="0"/>
+        <w:kinsoku/>
+        <w:overflowPunct/>
+        <w:topLinePunct w:val="0"/>
+        <w:autoSpaceDE/>
+        <w:autoSpaceDN/>
+        <w:bidi w:val="0"/>
+        <w:adjustRightInd/>
+        <w:snapToGrid/>
+        <w:spacing w:before="0" w:beforeLines="0" w:after="0" w:afterLines="0" w:line="240" w:lineRule="auto"/>
+        <w:textAlignment w:val="auto"/>
+        <w:rPr>
+          <w:rFonts w:hint="default" w:ascii="Consolas" w:hAnsi="Consolas" w:cs="Consolas"/>
+          <w:sz w:val="21"/>
+          <w:szCs w:val="21"/>
+          <w:lang w:val="en-US" w:eastAsia="zh-CN"/>
+        </w:rPr>
+      </w:pPr>
+      <w:r>
+        <w:rPr>
+          <w:rFonts w:hint="default" w:ascii="Consolas" w:hAnsi="Consolas" w:cs="Consolas"/>
+          <w:sz w:val="21"/>
+          <w:szCs w:val="21"/>
+          <w:lang w:val="en-US" w:eastAsia="zh-CN"/>
+        </w:rPr>
+        <w:t>3、如何控制header.html中显示登陆信息？</w:t>
+      </w:r>
+    </w:p>
+    <w:p>
+      <w:pPr>
+        <w:keepNext w:val="0"/>
+        <w:keepLines w:val="0"/>
+        <w:pageBreakBefore w:val="0"/>
+        <w:widowControl w:val="0"/>
+        <w:numPr>
+          <w:ilvl w:val="0"/>
+          <w:numId w:val="0"/>
+        </w:numPr>
+        <w:kinsoku/>
+        <w:wordWrap w:val="0"/>
+        <w:overflowPunct/>
+        <w:topLinePunct w:val="0"/>
+        <w:autoSpaceDE/>
+        <w:autoSpaceDN/>
+        <w:bidi w:val="0"/>
+        <w:adjustRightInd/>
+        <w:snapToGrid/>
+        <w:spacing w:line="240" w:lineRule="auto"/>
+        <w:ind w:firstLine="0" w:firstLineChars="0"/>
+        <w:jc w:val="both"/>
+        <w:textAlignment w:val="auto"/>
+        <w:rPr>
+          <w:rFonts w:hint="default" w:ascii="Consolas" w:hAnsi="Consolas" w:cs="Consolas"/>
+          <w:sz w:val="21"/>
+          <w:szCs w:val="21"/>
+          <w:lang w:val="en-US" w:eastAsia="zh-CN"/>
+        </w:rPr>
+      </w:pPr>
+      <w:r>
+        <w:rPr>
+          <w:rFonts w:hint="default" w:ascii="Consolas" w:hAnsi="Consolas" w:cs="Consolas"/>
+          <w:sz w:val="21"/>
+          <w:szCs w:val="21"/>
+          <w:lang w:val="en-US" w:eastAsia="zh-CN"/>
+        </w:rPr>
+        <w:t>这里用的是在header.html单独写一个js，来请求当前用户的信息。</w:t>
+      </w:r>
+    </w:p>
+    <w:p>
+      <w:pPr>
+        <w:keepNext w:val="0"/>
+        <w:keepLines w:val="0"/>
+        <w:pageBreakBefore w:val="0"/>
+        <w:widowControl w:val="0"/>
+        <w:numPr>
+          <w:ilvl w:val="0"/>
+          <w:numId w:val="0"/>
+        </w:numPr>
+        <w:kinsoku/>
+        <w:wordWrap w:val="0"/>
+        <w:overflowPunct/>
+        <w:topLinePunct w:val="0"/>
+        <w:autoSpaceDE/>
+        <w:autoSpaceDN/>
+        <w:bidi w:val="0"/>
+        <w:adjustRightInd/>
+        <w:snapToGrid/>
+        <w:spacing w:line="240" w:lineRule="auto"/>
+        <w:ind w:firstLine="0" w:firstLineChars="0"/>
+        <w:jc w:val="both"/>
+        <w:textAlignment w:val="auto"/>
+        <w:rPr>
+          <w:rFonts w:hint="default" w:ascii="Consolas" w:hAnsi="Consolas" w:cs="Consolas"/>
+          <w:sz w:val="21"/>
+          <w:szCs w:val="21"/>
+          <w:lang w:val="en-US" w:eastAsia="zh-CN"/>
+        </w:rPr>
+      </w:pPr>
+      <w:r>
+        <w:rPr>
+          <w:rFonts w:hint="default" w:ascii="Consolas" w:hAnsi="Consolas" w:cs="Consolas"/>
+          <w:sz w:val="21"/>
+          <w:szCs w:val="21"/>
+          <w:lang w:val="en-US" w:eastAsia="zh-CN"/>
+        </w:rPr>
+        <w:t>→ 这其实不是很好的实现方式。</w:t>
+      </w:r>
+    </w:p>
+    <w:p>
+      <w:pPr>
+        <w:keepNext w:val="0"/>
+        <w:keepLines w:val="0"/>
+        <w:pageBreakBefore w:val="0"/>
+        <w:widowControl w:val="0"/>
+        <w:numPr>
+          <w:ilvl w:val="0"/>
+          <w:numId w:val="0"/>
+        </w:numPr>
+        <w:kinsoku/>
+        <w:wordWrap w:val="0"/>
+        <w:overflowPunct/>
+        <w:topLinePunct w:val="0"/>
+        <w:autoSpaceDE/>
+        <w:autoSpaceDN/>
+        <w:bidi w:val="0"/>
+        <w:adjustRightInd/>
+        <w:snapToGrid/>
+        <w:spacing w:line="240" w:lineRule="auto"/>
+        <w:ind w:firstLine="0" w:firstLineChars="0"/>
+        <w:jc w:val="both"/>
+        <w:textAlignment w:val="auto"/>
+        <w:rPr>
+          <w:rFonts w:hint="default" w:ascii="Consolas" w:hAnsi="Consolas" w:cs="Consolas"/>
+          <w:sz w:val="21"/>
+          <w:szCs w:val="21"/>
+          <w:lang w:val="en-US" w:eastAsia="zh-CN"/>
+        </w:rPr>
+      </w:pPr>
+    </w:p>
+    <w:p>
+      <w:pPr>
+        <w:pStyle w:val="3"/>
+        <w:pageBreakBefore w:val="0"/>
+        <w:kinsoku/>
+        <w:overflowPunct/>
+        <w:topLinePunct w:val="0"/>
+        <w:autoSpaceDE/>
+        <w:autoSpaceDN/>
+        <w:bidi w:val="0"/>
+        <w:adjustRightInd/>
+        <w:snapToGrid/>
+        <w:spacing w:before="0" w:beforeLines="0" w:after="0" w:afterLines="0" w:line="240" w:lineRule="auto"/>
+        <w:textAlignment w:val="auto"/>
+        <w:rPr>
+          <w:rFonts w:hint="default" w:ascii="Consolas" w:hAnsi="Consolas" w:cs="Consolas"/>
+          <w:sz w:val="21"/>
+          <w:szCs w:val="21"/>
+          <w:lang w:val="en-US" w:eastAsia="zh-CN"/>
+        </w:rPr>
+      </w:pPr>
+      <w:r>
+        <w:rPr>
+          <w:rFonts w:hint="default" w:ascii="Consolas" w:hAnsi="Consolas" w:cs="Consolas"/>
+          <w:sz w:val="21"/>
+          <w:szCs w:val="21"/>
+          <w:lang w:val="en-US" w:eastAsia="zh-CN"/>
+        </w:rPr>
+        <w:t>4、Idea控制台中文乱码解决：</w:t>
+      </w:r>
+    </w:p>
+    <w:p>
+      <w:pPr>
+        <w:keepNext w:val="0"/>
+        <w:keepLines w:val="0"/>
+        <w:pageBreakBefore w:val="0"/>
+        <w:widowControl w:val="0"/>
+        <w:numPr>
+          <w:ilvl w:val="0"/>
+          <w:numId w:val="0"/>
+        </w:numPr>
+        <w:kinsoku/>
+        <w:wordWrap w:val="0"/>
+        <w:overflowPunct/>
+        <w:topLinePunct w:val="0"/>
+        <w:autoSpaceDE/>
+        <w:autoSpaceDN/>
+        <w:bidi w:val="0"/>
+        <w:adjustRightInd/>
+        <w:snapToGrid/>
+        <w:spacing w:line="240" w:lineRule="auto"/>
+        <w:ind w:firstLine="0" w:firstLineChars="0"/>
+        <w:jc w:val="both"/>
+        <w:textAlignment w:val="auto"/>
+        <w:rPr>
+          <w:rFonts w:hint="default" w:ascii="Consolas" w:hAnsi="Consolas" w:cs="Consolas"/>
+          <w:sz w:val="21"/>
+          <w:szCs w:val="21"/>
+          <w:lang w:val="en-US" w:eastAsia="zh-CN"/>
+        </w:rPr>
+      </w:pPr>
+      <w:r>
+        <w:rPr>
+          <w:rFonts w:hint="default" w:ascii="Consolas" w:hAnsi="Consolas" w:cs="Consolas"/>
+          <w:sz w:val="21"/>
+          <w:szCs w:val="21"/>
+          <w:lang w:val="en-US" w:eastAsia="zh-CN"/>
+        </w:rPr>
+        <w:t>-Dfile.encoding=gb2312</w:t>
+      </w:r>
+    </w:p>
+    <w:p>
+      <w:pPr>
+        <w:keepNext w:val="0"/>
+        <w:keepLines w:val="0"/>
+        <w:pageBreakBefore w:val="0"/>
+        <w:widowControl w:val="0"/>
+        <w:numPr>
+          <w:ilvl w:val="0"/>
+          <w:numId w:val="0"/>
+        </w:numPr>
+        <w:kinsoku/>
+        <w:wordWrap w:val="0"/>
+        <w:overflowPunct/>
+        <w:topLinePunct w:val="0"/>
+        <w:autoSpaceDE/>
+        <w:autoSpaceDN/>
+        <w:bidi w:val="0"/>
+        <w:adjustRightInd/>
+        <w:snapToGrid/>
+        <w:spacing w:line="240" w:lineRule="auto"/>
+        <w:ind w:firstLine="0" w:firstLineChars="0"/>
+        <w:jc w:val="both"/>
+        <w:textAlignment w:val="auto"/>
+        <w:rPr>
+          <w:rFonts w:hint="default" w:ascii="Consolas" w:hAnsi="Consolas" w:cs="Consolas"/>
+          <w:sz w:val="21"/>
+          <w:szCs w:val="21"/>
+          <w:lang w:val="en-US" w:eastAsia="zh-CN"/>
+        </w:rPr>
+      </w:pPr>
+    </w:p>
+    <w:p>
+      <w:pPr>
+        <w:keepNext w:val="0"/>
+        <w:keepLines w:val="0"/>
+        <w:pageBreakBefore w:val="0"/>
+        <w:widowControl w:val="0"/>
+        <w:numPr>
+          <w:ilvl w:val="0"/>
+          <w:numId w:val="0"/>
+        </w:numPr>
+        <w:kinsoku/>
+        <w:wordWrap w:val="0"/>
+        <w:overflowPunct/>
+        <w:topLinePunct w:val="0"/>
+        <w:autoSpaceDE/>
+        <w:autoSpaceDN/>
+        <w:bidi w:val="0"/>
+        <w:adjustRightInd/>
+        <w:snapToGrid/>
+        <w:spacing w:line="240" w:lineRule="auto"/>
+        <w:ind w:firstLine="0" w:firstLineChars="0"/>
+        <w:jc w:val="both"/>
+        <w:textAlignment w:val="auto"/>
+        <w:rPr>
+          <w:rFonts w:hint="default" w:ascii="Consolas" w:hAnsi="Consolas" w:cs="Consolas"/>
+          <w:sz w:val="21"/>
+          <w:szCs w:val="21"/>
+          <w:lang w:val="en-US" w:eastAsia="zh-CN"/>
+        </w:rPr>
+      </w:pPr>
+      <w:r>
+        <w:rPr>
+          <w:rFonts w:hint="eastAsia" w:ascii="Consolas" w:hAnsi="Consolas" w:cs="Consolas"/>
+          <w:sz w:val="21"/>
+          <w:szCs w:val="21"/>
+          <w:lang w:val="en-US" w:eastAsia="zh-CN"/>
+        </w:rPr>
+        <w:t>在类中，快速导入接口中的方法：ctrl+l</w:t>
+      </w:r>
       <w:bookmarkStart w:id="0" w:name="_GoBack"/>
       <w:bookmarkEnd w:id="0"/>
+    </w:p>
+    <w:p>
+      <w:pPr>
+        <w:keepNext w:val="0"/>
+        <w:keepLines w:val="0"/>
+        <w:pageBreakBefore w:val="0"/>
+        <w:widowControl w:val="0"/>
+        <w:numPr>
+          <w:ilvl w:val="0"/>
+          <w:numId w:val="0"/>
+        </w:numPr>
+        <w:kinsoku/>
+        <w:wordWrap w:val="0"/>
+        <w:overflowPunct/>
+        <w:topLinePunct w:val="0"/>
+        <w:autoSpaceDE/>
+        <w:autoSpaceDN/>
+        <w:bidi w:val="0"/>
+        <w:adjustRightInd/>
+        <w:snapToGrid/>
+        <w:spacing w:line="240" w:lineRule="auto"/>
+        <w:ind w:firstLine="0" w:firstLineChars="0"/>
+        <w:jc w:val="both"/>
+        <w:textAlignment w:val="auto"/>
+        <w:rPr>
+          <w:rFonts w:hint="default" w:ascii="Consolas" w:hAnsi="Consolas" w:cs="Consolas"/>
+          <w:sz w:val="21"/>
+          <w:szCs w:val="21"/>
+          <w:lang w:val="en-US" w:eastAsia="zh-CN"/>
+        </w:rPr>
+      </w:pPr>
+    </w:p>
+    <w:p>
+      <w:pPr>
+        <w:pStyle w:val="3"/>
+        <w:pageBreakBefore w:val="0"/>
+        <w:kinsoku/>
+        <w:overflowPunct/>
+        <w:topLinePunct w:val="0"/>
+        <w:autoSpaceDE/>
+        <w:autoSpaceDN/>
+        <w:bidi w:val="0"/>
+        <w:adjustRightInd/>
+        <w:snapToGrid/>
+        <w:spacing w:before="0" w:beforeLines="0" w:after="0" w:afterLines="0" w:line="240" w:lineRule="auto"/>
+        <w:textAlignment w:val="auto"/>
+        <w:rPr>
+          <w:rFonts w:hint="default" w:ascii="Consolas" w:hAnsi="Consolas" w:cs="Consolas"/>
+          <w:sz w:val="21"/>
+          <w:szCs w:val="21"/>
+          <w:lang w:val="en-US" w:eastAsia="zh-CN"/>
+        </w:rPr>
+      </w:pPr>
+      <w:r>
+        <w:rPr>
+          <w:rFonts w:hint="default" w:ascii="Consolas" w:hAnsi="Consolas" w:cs="Consolas"/>
+          <w:sz w:val="21"/>
+          <w:szCs w:val="21"/>
+          <w:lang w:val="en-US" w:eastAsia="zh-CN"/>
+        </w:rPr>
+        <w:t>5、抽取一层BaseServlet</w:t>
+      </w:r>
+      <w:r>
+        <w:rPr>
+          <w:rFonts w:hint="eastAsia" w:ascii="Consolas" w:hAnsi="Consolas" w:cs="Consolas"/>
+          <w:sz w:val="21"/>
+          <w:szCs w:val="21"/>
+          <w:lang w:val="en-US" w:eastAsia="zh-CN"/>
+        </w:rPr>
+        <w:t>（核心思想）</w:t>
+      </w:r>
+    </w:p>
+    <w:p>
+      <w:pPr>
+        <w:keepNext w:val="0"/>
+        <w:keepLines w:val="0"/>
+        <w:pageBreakBefore w:val="0"/>
+        <w:widowControl w:val="0"/>
+        <w:numPr>
+          <w:ilvl w:val="0"/>
+          <w:numId w:val="0"/>
+        </w:numPr>
+        <w:kinsoku/>
+        <w:wordWrap w:val="0"/>
+        <w:overflowPunct/>
+        <w:topLinePunct w:val="0"/>
+        <w:autoSpaceDE/>
+        <w:autoSpaceDN/>
+        <w:bidi w:val="0"/>
+        <w:adjustRightInd/>
+        <w:snapToGrid/>
+        <w:spacing w:line="240" w:lineRule="auto"/>
+        <w:ind w:firstLine="0" w:firstLineChars="0"/>
+        <w:jc w:val="both"/>
+        <w:textAlignment w:val="auto"/>
+        <w:rPr>
+          <w:rFonts w:hint="default" w:ascii="Consolas" w:hAnsi="Consolas" w:cs="Consolas"/>
+          <w:sz w:val="21"/>
+          <w:szCs w:val="21"/>
+          <w:lang w:val="en-US" w:eastAsia="zh-CN"/>
+        </w:rPr>
+      </w:pPr>
+      <w:r>
+        <w:rPr>
+          <w:rFonts w:hint="default" w:ascii="Consolas" w:hAnsi="Consolas" w:cs="Consolas"/>
+          <w:sz w:val="21"/>
+          <w:szCs w:val="21"/>
+          <w:lang w:val="en-US" w:eastAsia="zh-CN"/>
+        </w:rPr>
+        <w:t>主要是，一个接口一个servlet，最后会导致servlet非常多，不要维护，</w:t>
+      </w:r>
+    </w:p>
+    <w:p>
+      <w:pPr>
+        <w:keepNext w:val="0"/>
+        <w:keepLines w:val="0"/>
+        <w:pageBreakBefore w:val="0"/>
+        <w:widowControl w:val="0"/>
+        <w:numPr>
+          <w:ilvl w:val="0"/>
+          <w:numId w:val="0"/>
+        </w:numPr>
+        <w:kinsoku/>
+        <w:wordWrap w:val="0"/>
+        <w:overflowPunct/>
+        <w:topLinePunct w:val="0"/>
+        <w:autoSpaceDE/>
+        <w:autoSpaceDN/>
+        <w:bidi w:val="0"/>
+        <w:adjustRightInd/>
+        <w:snapToGrid/>
+        <w:spacing w:line="240" w:lineRule="auto"/>
+        <w:ind w:firstLine="0" w:firstLineChars="0"/>
+        <w:jc w:val="both"/>
+        <w:textAlignment w:val="auto"/>
+        <w:rPr>
+          <w:rFonts w:hint="default" w:ascii="Consolas" w:hAnsi="Consolas" w:cs="Consolas"/>
+          <w:sz w:val="21"/>
+          <w:szCs w:val="21"/>
+          <w:lang w:val="en-US" w:eastAsia="zh-CN"/>
+        </w:rPr>
+      </w:pPr>
+      <w:r>
+        <w:rPr>
+          <w:rFonts w:hint="default" w:ascii="Consolas" w:hAnsi="Consolas" w:cs="Consolas"/>
+          <w:sz w:val="21"/>
+          <w:szCs w:val="21"/>
+          <w:lang w:val="en-US" w:eastAsia="zh-CN"/>
+        </w:rPr>
+        <w:t>可以将同类型的servlet合并到同一个类中，原来的多个servlet现在作为同一个servlet的不同方法。</w:t>
+      </w:r>
+    </w:p>
+    <w:p>
+      <w:pPr>
+        <w:keepNext w:val="0"/>
+        <w:keepLines w:val="0"/>
+        <w:pageBreakBefore w:val="0"/>
+        <w:widowControl w:val="0"/>
+        <w:numPr>
+          <w:ilvl w:val="0"/>
+          <w:numId w:val="0"/>
+        </w:numPr>
+        <w:kinsoku/>
+        <w:wordWrap w:val="0"/>
+        <w:overflowPunct/>
+        <w:topLinePunct w:val="0"/>
+        <w:autoSpaceDE/>
+        <w:autoSpaceDN/>
+        <w:bidi w:val="0"/>
+        <w:adjustRightInd/>
+        <w:snapToGrid/>
+        <w:spacing w:line="240" w:lineRule="auto"/>
+        <w:ind w:firstLine="0" w:firstLineChars="0"/>
+        <w:jc w:val="both"/>
+        <w:textAlignment w:val="auto"/>
+        <w:rPr>
+          <w:rFonts w:hint="default" w:ascii="Consolas" w:hAnsi="Consolas" w:cs="Consolas"/>
+          <w:sz w:val="21"/>
+          <w:szCs w:val="21"/>
+          <w:lang w:val="en-US" w:eastAsia="zh-CN"/>
+        </w:rPr>
+      </w:pPr>
+    </w:p>
+    <w:p>
+      <w:pPr>
+        <w:keepNext w:val="0"/>
+        <w:keepLines w:val="0"/>
+        <w:pageBreakBefore w:val="0"/>
+        <w:widowControl w:val="0"/>
+        <w:numPr>
+          <w:ilvl w:val="0"/>
+          <w:numId w:val="0"/>
+        </w:numPr>
+        <w:kinsoku/>
+        <w:wordWrap w:val="0"/>
+        <w:overflowPunct/>
+        <w:topLinePunct w:val="0"/>
+        <w:autoSpaceDE/>
+        <w:autoSpaceDN/>
+        <w:bidi w:val="0"/>
+        <w:adjustRightInd/>
+        <w:snapToGrid/>
+        <w:spacing w:line="240" w:lineRule="auto"/>
+        <w:ind w:firstLine="0" w:firstLineChars="0"/>
+        <w:jc w:val="both"/>
+        <w:textAlignment w:val="auto"/>
+        <w:rPr>
+          <w:rFonts w:hint="default" w:ascii="Consolas" w:hAnsi="Consolas" w:cs="Consolas"/>
+          <w:sz w:val="21"/>
+          <w:szCs w:val="21"/>
+          <w:lang w:val="en-US" w:eastAsia="zh-CN"/>
+        </w:rPr>
+      </w:pPr>
+      <w:r>
+        <w:rPr>
+          <w:rFonts w:hint="default" w:ascii="Consolas" w:hAnsi="Consolas" w:cs="Consolas"/>
+          <w:sz w:val="21"/>
+          <w:szCs w:val="21"/>
+          <w:lang w:val="en-US" w:eastAsia="zh-CN"/>
+        </w:rPr>
+        <w:t>此时，创建一个BaseServlet作为其他servlet的父类，</w:t>
+      </w:r>
+    </w:p>
+    <w:p>
+      <w:pPr>
+        <w:keepNext w:val="0"/>
+        <w:keepLines w:val="0"/>
+        <w:pageBreakBefore w:val="0"/>
+        <w:widowControl w:val="0"/>
+        <w:numPr>
+          <w:ilvl w:val="0"/>
+          <w:numId w:val="0"/>
+        </w:numPr>
+        <w:kinsoku/>
+        <w:wordWrap w:val="0"/>
+        <w:overflowPunct/>
+        <w:topLinePunct w:val="0"/>
+        <w:autoSpaceDE/>
+        <w:autoSpaceDN/>
+        <w:bidi w:val="0"/>
+        <w:adjustRightInd/>
+        <w:snapToGrid/>
+        <w:spacing w:line="240" w:lineRule="auto"/>
+        <w:ind w:firstLine="0" w:firstLineChars="0"/>
+        <w:jc w:val="both"/>
+        <w:textAlignment w:val="auto"/>
+        <w:rPr>
+          <w:rFonts w:hint="default" w:ascii="Consolas" w:hAnsi="Consolas" w:cs="Consolas"/>
+          <w:sz w:val="21"/>
+          <w:szCs w:val="21"/>
+          <w:lang w:val="en-US" w:eastAsia="zh-CN"/>
+        </w:rPr>
+      </w:pPr>
+      <w:r>
+        <w:rPr>
+          <w:rFonts w:hint="default" w:ascii="Consolas" w:hAnsi="Consolas" w:cs="Consolas"/>
+          <w:sz w:val="21"/>
+          <w:szCs w:val="21"/>
+          <w:lang w:val="en-US" w:eastAsia="zh-CN"/>
+        </w:rPr>
+        <w:t>BaseServlet继承HttpServlet，并重写service方法，当请求进来时，会默认执行service方法内部的函数。</w:t>
+      </w:r>
+    </w:p>
+    <w:p>
+      <w:pPr>
+        <w:keepNext w:val="0"/>
+        <w:keepLines w:val="0"/>
+        <w:pageBreakBefore w:val="0"/>
+        <w:widowControl w:val="0"/>
+        <w:numPr>
+          <w:ilvl w:val="0"/>
+          <w:numId w:val="0"/>
+        </w:numPr>
+        <w:kinsoku/>
+        <w:wordWrap w:val="0"/>
+        <w:overflowPunct/>
+        <w:topLinePunct w:val="0"/>
+        <w:autoSpaceDE/>
+        <w:autoSpaceDN/>
+        <w:bidi w:val="0"/>
+        <w:adjustRightInd/>
+        <w:snapToGrid/>
+        <w:spacing w:line="240" w:lineRule="auto"/>
+        <w:ind w:firstLine="0" w:firstLineChars="0"/>
+        <w:jc w:val="both"/>
+        <w:textAlignment w:val="auto"/>
+        <w:rPr>
+          <w:rFonts w:hint="default" w:ascii="Consolas" w:hAnsi="Consolas" w:cs="Consolas"/>
+          <w:sz w:val="21"/>
+          <w:szCs w:val="21"/>
+          <w:lang w:val="en-US" w:eastAsia="zh-CN"/>
+        </w:rPr>
+      </w:pPr>
+      <w:r>
+        <w:rPr>
+          <w:rFonts w:hint="default" w:ascii="Consolas" w:hAnsi="Consolas" w:cs="Consolas"/>
+          <w:sz w:val="21"/>
+          <w:szCs w:val="21"/>
+          <w:lang w:val="en-US" w:eastAsia="zh-CN"/>
+        </w:rPr>
+        <w:t>所以可以通过解析请求的url，来分发到具体的servlet中的具体的方法中。</w:t>
+      </w:r>
+    </w:p>
+    <w:p>
+      <w:pPr>
+        <w:keepNext w:val="0"/>
+        <w:keepLines w:val="0"/>
+        <w:pageBreakBefore w:val="0"/>
+        <w:widowControl w:val="0"/>
+        <w:numPr>
+          <w:ilvl w:val="0"/>
+          <w:numId w:val="0"/>
+        </w:numPr>
+        <w:kinsoku/>
+        <w:wordWrap w:val="0"/>
+        <w:overflowPunct/>
+        <w:topLinePunct w:val="0"/>
+        <w:autoSpaceDE/>
+        <w:autoSpaceDN/>
+        <w:bidi w:val="0"/>
+        <w:adjustRightInd/>
+        <w:snapToGrid/>
+        <w:spacing w:line="240" w:lineRule="auto"/>
+        <w:ind w:firstLine="0" w:firstLineChars="0"/>
+        <w:jc w:val="both"/>
+        <w:textAlignment w:val="auto"/>
+        <w:rPr>
+          <w:rFonts w:hint="default" w:ascii="Consolas" w:hAnsi="Consolas" w:cs="Consolas"/>
+          <w:sz w:val="21"/>
+          <w:szCs w:val="21"/>
+          <w:lang w:val="en-US" w:eastAsia="zh-CN"/>
+        </w:rPr>
+      </w:pPr>
+    </w:p>
+    <w:p>
+      <w:pPr>
+        <w:keepNext w:val="0"/>
+        <w:keepLines w:val="0"/>
+        <w:pageBreakBefore w:val="0"/>
+        <w:widowControl w:val="0"/>
+        <w:numPr>
+          <w:ilvl w:val="0"/>
+          <w:numId w:val="0"/>
+        </w:numPr>
+        <w:kinsoku/>
+        <w:wordWrap w:val="0"/>
+        <w:overflowPunct/>
+        <w:topLinePunct w:val="0"/>
+        <w:autoSpaceDE/>
+        <w:autoSpaceDN/>
+        <w:bidi w:val="0"/>
+        <w:adjustRightInd/>
+        <w:snapToGrid/>
+        <w:spacing w:line="240" w:lineRule="auto"/>
+        <w:ind w:firstLine="0" w:firstLineChars="0"/>
+        <w:jc w:val="both"/>
+        <w:textAlignment w:val="auto"/>
+        <w:rPr>
+          <w:rFonts w:hint="default" w:ascii="Consolas" w:hAnsi="Consolas" w:cs="Consolas"/>
+          <w:sz w:val="21"/>
+          <w:szCs w:val="21"/>
+          <w:lang w:val="en-US" w:eastAsia="zh-CN"/>
+        </w:rPr>
+      </w:pPr>
+      <w:r>
+        <w:rPr>
+          <w:rFonts w:hint="default" w:ascii="Consolas" w:hAnsi="Consolas" w:cs="Consolas"/>
+          <w:sz w:val="21"/>
+          <w:szCs w:val="21"/>
+          <w:lang w:val="en-US" w:eastAsia="zh-CN"/>
+        </w:rPr>
+        <w:t>所以为什么需要BaseServlet：提高可维护性，分类聚合，请求分发。</w:t>
+      </w:r>
+    </w:p>
+    <w:p>
+      <w:pPr>
+        <w:keepNext w:val="0"/>
+        <w:keepLines w:val="0"/>
+        <w:pageBreakBefore w:val="0"/>
+        <w:widowControl w:val="0"/>
+        <w:numPr>
+          <w:ilvl w:val="0"/>
+          <w:numId w:val="0"/>
+        </w:numPr>
+        <w:kinsoku/>
+        <w:wordWrap w:val="0"/>
+        <w:overflowPunct/>
+        <w:topLinePunct w:val="0"/>
+        <w:autoSpaceDE/>
+        <w:autoSpaceDN/>
+        <w:bidi w:val="0"/>
+        <w:adjustRightInd/>
+        <w:snapToGrid/>
+        <w:spacing w:line="240" w:lineRule="auto"/>
+        <w:ind w:firstLine="0" w:firstLineChars="0"/>
+        <w:jc w:val="both"/>
+        <w:textAlignment w:val="auto"/>
+        <w:rPr>
+          <w:rFonts w:hint="default" w:ascii="Consolas" w:hAnsi="Consolas" w:cs="Consolas"/>
+          <w:sz w:val="21"/>
+          <w:szCs w:val="21"/>
+          <w:lang w:val="en-US" w:eastAsia="zh-CN"/>
+        </w:rPr>
+      </w:pPr>
+    </w:p>
+    <w:p>
+      <w:pPr>
+        <w:keepNext w:val="0"/>
+        <w:keepLines w:val="0"/>
+        <w:pageBreakBefore w:val="0"/>
+        <w:widowControl w:val="0"/>
+        <w:numPr>
+          <w:ilvl w:val="0"/>
+          <w:numId w:val="0"/>
+        </w:numPr>
+        <w:kinsoku/>
+        <w:wordWrap w:val="0"/>
+        <w:overflowPunct/>
+        <w:topLinePunct w:val="0"/>
+        <w:autoSpaceDE/>
+        <w:autoSpaceDN/>
+        <w:bidi w:val="0"/>
+        <w:adjustRightInd/>
+        <w:snapToGrid/>
+        <w:spacing w:line="240" w:lineRule="auto"/>
+        <w:ind w:firstLine="0" w:firstLineChars="0"/>
+        <w:jc w:val="both"/>
+        <w:textAlignment w:val="auto"/>
+        <w:rPr>
+          <w:rFonts w:hint="default" w:ascii="Consolas" w:hAnsi="Consolas" w:cs="Consolas"/>
+          <w:sz w:val="21"/>
+          <w:szCs w:val="21"/>
+          <w:lang w:val="en-US" w:eastAsia="zh-CN"/>
+        </w:rPr>
+      </w:pPr>
     </w:p>
     <w:sectPr>
       <w:pgSz w:w="11850" w:h="16783"/>
@@ -3297,7 +4185,7 @@
   <w:docDefaults>
     <w:rPrDefault>
       <w:rPr>
-        <w:rFonts w:ascii="Times New Roman" w:hAnsi="Times New Roman" w:eastAsia="宋体" w:cs="Times New Roman"/>
+        <w:rFonts w:asciiTheme="minorHAnsi" w:hAnsiTheme="minorHAnsi" w:eastAsiaTheme="minorEastAsia" w:cstheme="minorBidi"/>
       </w:rPr>
     </w:rPrDefault>
   </w:docDefaults>

</xml_diff>

<commit_message>
update notice 8 and 9 and 10
</commit_message>
<xml_diff>
--- a/java/2_second/2_49_Travel.docx
+++ b/java/2_second/2_49_Travel.docx
@@ -4304,6 +4304,128 @@
     </w:p>
     <w:p>
       <w:pPr>
+        <w:keepNext w:val="0"/>
+        <w:keepLines w:val="0"/>
+        <w:pageBreakBefore w:val="0"/>
+        <w:widowControl w:val="0"/>
+        <w:numPr>
+          <w:ilvl w:val="0"/>
+          <w:numId w:val="0"/>
+        </w:numPr>
+        <w:kinsoku/>
+        <w:wordWrap w:val="0"/>
+        <w:overflowPunct/>
+        <w:topLinePunct w:val="0"/>
+        <w:autoSpaceDE/>
+        <w:autoSpaceDN/>
+        <w:bidi w:val="0"/>
+        <w:adjustRightInd/>
+        <w:snapToGrid/>
+        <w:spacing w:line="240" w:lineRule="auto"/>
+        <w:ind w:firstLine="0" w:firstLineChars="0"/>
+        <w:jc w:val="both"/>
+        <w:textAlignment w:val="auto"/>
+        <w:rPr>
+          <w:rFonts w:hint="eastAsia" w:ascii="Consolas" w:hAnsi="Consolas" w:cs="Consolas"/>
+          <w:sz w:val="21"/>
+          <w:szCs w:val="21"/>
+          <w:lang w:val="en-US" w:eastAsia="zh-CN"/>
+        </w:rPr>
+      </w:pPr>
+      <w:r>
+        <w:rPr>
+          <w:rFonts w:hint="eastAsia" w:ascii="Consolas" w:hAnsi="Consolas" w:cs="Consolas"/>
+          <w:sz w:val="21"/>
+          <w:szCs w:val="21"/>
+          <w:lang w:val="en-US" w:eastAsia="zh-CN"/>
+        </w:rPr>
+        <w:t>redis-server.exe需要带上配置文件来进行启动，否则会报错</w:t>
+      </w:r>
+      <w:bookmarkStart w:id="0" w:name="_GoBack"/>
+      <w:bookmarkEnd w:id="0"/>
+      <w:r>
+        <w:rPr>
+          <w:rFonts w:hint="eastAsia" w:ascii="Consolas" w:hAnsi="Consolas" w:cs="Consolas"/>
+          <w:sz w:val="21"/>
+          <w:szCs w:val="21"/>
+          <w:lang w:val="en-US" w:eastAsia="zh-CN"/>
+        </w:rPr>
+        <w:t>。</w:t>
+      </w:r>
+    </w:p>
+    <w:p>
+      <w:pPr>
+        <w:keepNext w:val="0"/>
+        <w:keepLines w:val="0"/>
+        <w:pageBreakBefore w:val="0"/>
+        <w:widowControl w:val="0"/>
+        <w:numPr>
+          <w:ilvl w:val="0"/>
+          <w:numId w:val="0"/>
+        </w:numPr>
+        <w:kinsoku/>
+        <w:wordWrap w:val="0"/>
+        <w:overflowPunct/>
+        <w:topLinePunct w:val="0"/>
+        <w:autoSpaceDE/>
+        <w:autoSpaceDN/>
+        <w:bidi w:val="0"/>
+        <w:adjustRightInd/>
+        <w:snapToGrid/>
+        <w:spacing w:line="240" w:lineRule="auto"/>
+        <w:ind w:firstLine="0" w:firstLineChars="0"/>
+        <w:jc w:val="both"/>
+        <w:textAlignment w:val="auto"/>
+        <w:rPr>
+          <w:rFonts w:hint="default" w:ascii="Consolas" w:hAnsi="Consolas" w:cs="Consolas"/>
+          <w:sz w:val="21"/>
+          <w:szCs w:val="21"/>
+          <w:lang w:val="en-US" w:eastAsia="zh-CN"/>
+        </w:rPr>
+      </w:pPr>
+      <w:r>
+        <w:rPr>
+          <w:rFonts w:hint="eastAsia" w:ascii="Consolas" w:hAnsi="Consolas" w:cs="Consolas"/>
+          <w:sz w:val="21"/>
+          <w:szCs w:val="21"/>
+          <w:lang w:val="en-US" w:eastAsia="zh-CN"/>
+        </w:rPr>
+        <w:t>./redis-server.exe ./redis.windows.conf</w:t>
+      </w:r>
+    </w:p>
+    <w:p>
+      <w:pPr>
+        <w:keepNext w:val="0"/>
+        <w:keepLines w:val="0"/>
+        <w:pageBreakBefore w:val="0"/>
+        <w:widowControl w:val="0"/>
+        <w:numPr>
+          <w:ilvl w:val="0"/>
+          <w:numId w:val="0"/>
+        </w:numPr>
+        <w:kinsoku/>
+        <w:wordWrap w:val="0"/>
+        <w:overflowPunct/>
+        <w:topLinePunct w:val="0"/>
+        <w:autoSpaceDE/>
+        <w:autoSpaceDN/>
+        <w:bidi w:val="0"/>
+        <w:adjustRightInd/>
+        <w:snapToGrid/>
+        <w:spacing w:line="240" w:lineRule="auto"/>
+        <w:ind w:firstLine="0" w:firstLineChars="0"/>
+        <w:jc w:val="both"/>
+        <w:textAlignment w:val="auto"/>
+        <w:rPr>
+          <w:rFonts w:hint="eastAsia" w:ascii="Consolas" w:hAnsi="Consolas" w:cs="Consolas"/>
+          <w:sz w:val="21"/>
+          <w:szCs w:val="21"/>
+          <w:lang w:val="en-US" w:eastAsia="zh-CN"/>
+        </w:rPr>
+      </w:pPr>
+    </w:p>
+    <w:p>
+      <w:pPr>
         <w:pStyle w:val="3"/>
         <w:pageBreakBefore w:val="0"/>
         <w:kinsoku/>
@@ -4557,26 +4679,17 @@
     </w:p>
     <w:p>
       <w:pPr>
-        <w:keepNext w:val="0"/>
-        <w:keepLines w:val="0"/>
-        <w:pageBreakBefore w:val="0"/>
-        <w:widowControl w:val="0"/>
-        <w:numPr>
-          <w:ilvl w:val="0"/>
-          <w:numId w:val="0"/>
-        </w:numPr>
-        <w:kinsoku/>
-        <w:wordWrap w:val="0"/>
-        <w:overflowPunct/>
-        <w:topLinePunct w:val="0"/>
-        <w:autoSpaceDE/>
-        <w:autoSpaceDN/>
-        <w:bidi w:val="0"/>
-        <w:adjustRightInd/>
-        <w:snapToGrid/>
-        <w:spacing w:line="240" w:lineRule="auto"/>
-        <w:ind w:firstLine="0" w:firstLineChars="0"/>
-        <w:jc w:val="both"/>
+        <w:pStyle w:val="3"/>
+        <w:pageBreakBefore w:val="0"/>
+        <w:kinsoku/>
+        <w:overflowPunct/>
+        <w:topLinePunct w:val="0"/>
+        <w:autoSpaceDE/>
+        <w:autoSpaceDN/>
+        <w:bidi w:val="0"/>
+        <w:adjustRightInd/>
+        <w:snapToGrid/>
+        <w:spacing w:before="0" w:beforeLines="0" w:after="0" w:afterLines="0" w:line="240" w:lineRule="auto"/>
         <w:textAlignment w:val="auto"/>
         <w:rPr>
           <w:rFonts w:hint="eastAsia" w:ascii="Consolas" w:hAnsi="Consolas" w:cs="Consolas"/>
@@ -4752,7 +4865,9 @@
         </w:tblBorders>
         <w:tblLayout w:type="autofit"/>
         <w:tblCellMar>
+          <w:top w:w="0" w:type="dxa"/>
           <w:left w:w="108" w:type="dxa"/>
+          <w:bottom w:w="0" w:type="dxa"/>
           <w:right w:w="108" w:type="dxa"/>
         </w:tblCellMar>
       </w:tblPr>
@@ -4770,13 +4885,12 @@
             <w:insideV w:val="single" w:color="auto" w:sz="4" w:space="0"/>
           </w:tblBorders>
           <w:tblCellMar>
+            <w:top w:w="0" w:type="dxa"/>
             <w:left w:w="108" w:type="dxa"/>
+            <w:bottom w:w="0" w:type="dxa"/>
             <w:right w:w="108" w:type="dxa"/>
           </w:tblCellMar>
         </w:tblPrEx>
-        <w:trPr>
-          <w:wAfter w:w="0" w:type="auto"/>
-        </w:trPr>
         <w:tc>
           <w:tcPr>
             <w:tcW w:w="8333" w:type="dxa"/>
@@ -4993,13 +5107,12 @@
             <w:insideV w:val="single" w:color="auto" w:sz="4" w:space="0"/>
           </w:tblBorders>
           <w:tblCellMar>
+            <w:top w:w="0" w:type="dxa"/>
             <w:left w:w="108" w:type="dxa"/>
+            <w:bottom w:w="0" w:type="dxa"/>
             <w:right w:w="108" w:type="dxa"/>
           </w:tblCellMar>
         </w:tblPrEx>
-        <w:trPr>
-          <w:wAfter w:w="0" w:type="auto"/>
-        </w:trPr>
         <w:tc>
           <w:tcPr>
             <w:tcW w:w="8333" w:type="dxa"/>
@@ -5109,13 +5222,12 @@
             <w:insideV w:val="single" w:color="auto" w:sz="4" w:space="0"/>
           </w:tblBorders>
           <w:tblCellMar>
+            <w:top w:w="0" w:type="dxa"/>
             <w:left w:w="108" w:type="dxa"/>
+            <w:bottom w:w="0" w:type="dxa"/>
             <w:right w:w="108" w:type="dxa"/>
           </w:tblCellMar>
         </w:tblPrEx>
-        <w:trPr>
-          <w:wAfter w:w="0" w:type="auto"/>
-        </w:trPr>
         <w:tc>
           <w:tcPr>
             <w:tcW w:w="8333" w:type="dxa"/>
@@ -5225,13 +5337,12 @@
             <w:insideV w:val="single" w:color="auto" w:sz="4" w:space="0"/>
           </w:tblBorders>
           <w:tblCellMar>
+            <w:top w:w="0" w:type="dxa"/>
             <w:left w:w="108" w:type="dxa"/>
+            <w:bottom w:w="0" w:type="dxa"/>
             <w:right w:w="108" w:type="dxa"/>
           </w:tblCellMar>
         </w:tblPrEx>
-        <w:trPr>
-          <w:wAfter w:w="0" w:type="auto"/>
-        </w:trPr>
         <w:tc>
           <w:tcPr>
             <w:tcW w:w="8333" w:type="dxa"/>
@@ -5537,7 +5648,9 @@
             <w:insideV w:val="single" w:color="auto" w:sz="4" w:space="0"/>
           </w:tblBorders>
           <w:tblCellMar>
+            <w:top w:w="0" w:type="dxa"/>
             <w:left w:w="108" w:type="dxa"/>
+            <w:bottom w:w="0" w:type="dxa"/>
             <w:right w:w="108" w:type="dxa"/>
           </w:tblCellMar>
         </w:tblPrEx>
@@ -5860,34 +5973,742 @@
     </w:p>
     <w:p>
       <w:pPr>
-        <w:keepNext w:val="0"/>
-        <w:keepLines w:val="0"/>
-        <w:pageBreakBefore w:val="0"/>
-        <w:widowControl w:val="0"/>
-        <w:numPr>
-          <w:ilvl w:val="0"/>
-          <w:numId w:val="0"/>
-        </w:numPr>
-        <w:kinsoku/>
-        <w:wordWrap w:val="0"/>
-        <w:overflowPunct/>
-        <w:topLinePunct w:val="0"/>
-        <w:autoSpaceDE/>
-        <w:autoSpaceDN/>
-        <w:bidi w:val="0"/>
-        <w:adjustRightInd/>
-        <w:snapToGrid/>
-        <w:spacing w:line="240" w:lineRule="auto"/>
-        <w:ind w:firstLine="0" w:firstLineChars="0"/>
-        <w:jc w:val="both"/>
-        <w:textAlignment w:val="auto"/>
-        <w:rPr>
-          <w:rFonts w:hint="default" w:ascii="Consolas" w:hAnsi="Consolas" w:cs="Consolas"/>
-          <w:sz w:val="21"/>
-          <w:szCs w:val="21"/>
-          <w:lang w:val="en-US" w:eastAsia="zh-CN"/>
-        </w:rPr>
-      </w:pPr>
+        <w:pStyle w:val="3"/>
+        <w:pageBreakBefore w:val="0"/>
+        <w:kinsoku/>
+        <w:overflowPunct/>
+        <w:topLinePunct w:val="0"/>
+        <w:autoSpaceDE/>
+        <w:autoSpaceDN/>
+        <w:bidi w:val="0"/>
+        <w:adjustRightInd/>
+        <w:snapToGrid/>
+        <w:spacing w:before="0" w:beforeLines="0" w:after="0" w:afterLines="0" w:line="240" w:lineRule="auto"/>
+        <w:textAlignment w:val="auto"/>
+        <w:rPr>
+          <w:rFonts w:hint="eastAsia" w:ascii="Consolas" w:hAnsi="Consolas" w:cs="Consolas"/>
+          <w:sz w:val="21"/>
+          <w:szCs w:val="21"/>
+          <w:lang w:val="en-US" w:eastAsia="zh-CN"/>
+        </w:rPr>
+      </w:pPr>
+      <w:r>
+        <w:rPr>
+          <w:rFonts w:hint="eastAsia" w:ascii="Consolas" w:hAnsi="Consolas" w:cs="Consolas"/>
+          <w:sz w:val="21"/>
+          <w:szCs w:val="21"/>
+          <w:lang w:val="en-US" w:eastAsia="zh-CN"/>
+        </w:rPr>
+        <w:t>9、根据参数进行不同的模糊条件查询</w:t>
+      </w:r>
+    </w:p>
+    <w:p>
+      <w:pPr>
+        <w:keepNext w:val="0"/>
+        <w:keepLines w:val="0"/>
+        <w:pageBreakBefore w:val="0"/>
+        <w:widowControl w:val="0"/>
+        <w:numPr>
+          <w:ilvl w:val="0"/>
+          <w:numId w:val="0"/>
+        </w:numPr>
+        <w:kinsoku/>
+        <w:wordWrap w:val="0"/>
+        <w:overflowPunct/>
+        <w:topLinePunct w:val="0"/>
+        <w:autoSpaceDE/>
+        <w:autoSpaceDN/>
+        <w:bidi w:val="0"/>
+        <w:adjustRightInd/>
+        <w:snapToGrid/>
+        <w:spacing w:line="240" w:lineRule="auto"/>
+        <w:ind w:firstLine="0" w:firstLineChars="0"/>
+        <w:jc w:val="both"/>
+        <w:textAlignment w:val="auto"/>
+        <w:rPr>
+          <w:rFonts w:hint="eastAsia" w:ascii="Consolas" w:hAnsi="Consolas" w:cs="Consolas"/>
+          <w:sz w:val="21"/>
+          <w:szCs w:val="21"/>
+          <w:lang w:val="en-US" w:eastAsia="zh-CN"/>
+        </w:rPr>
+      </w:pPr>
+      <w:r>
+        <w:rPr>
+          <w:rFonts w:hint="eastAsia" w:ascii="Consolas" w:hAnsi="Consolas" w:cs="Consolas"/>
+          <w:sz w:val="21"/>
+          <w:szCs w:val="21"/>
+          <w:lang w:val="en-US" w:eastAsia="zh-CN"/>
+        </w:rPr>
+        <w:t>根据传入的参数，决定是否拼接某一段sql。</w:t>
+      </w:r>
+    </w:p>
+    <w:p>
+      <w:pPr>
+        <w:keepNext w:val="0"/>
+        <w:keepLines w:val="0"/>
+        <w:pageBreakBefore w:val="0"/>
+        <w:widowControl w:val="0"/>
+        <w:numPr>
+          <w:ilvl w:val="0"/>
+          <w:numId w:val="0"/>
+        </w:numPr>
+        <w:kinsoku/>
+        <w:wordWrap w:val="0"/>
+        <w:overflowPunct/>
+        <w:topLinePunct w:val="0"/>
+        <w:autoSpaceDE/>
+        <w:autoSpaceDN/>
+        <w:bidi w:val="0"/>
+        <w:adjustRightInd/>
+        <w:snapToGrid/>
+        <w:spacing w:line="240" w:lineRule="auto"/>
+        <w:ind w:firstLine="0" w:firstLineChars="0"/>
+        <w:jc w:val="both"/>
+        <w:textAlignment w:val="auto"/>
+        <w:rPr>
+          <w:rFonts w:hint="eastAsia" w:ascii="Consolas" w:hAnsi="Consolas" w:cs="Consolas"/>
+          <w:sz w:val="21"/>
+          <w:szCs w:val="21"/>
+          <w:lang w:val="en-US" w:eastAsia="zh-CN"/>
+        </w:rPr>
+      </w:pPr>
+      <w:r>
+        <w:rPr>
+          <w:rFonts w:hint="eastAsia" w:ascii="Consolas" w:hAnsi="Consolas" w:cs="Consolas"/>
+          <w:sz w:val="21"/>
+          <w:szCs w:val="21"/>
+          <w:lang w:val="en-US" w:eastAsia="zh-CN"/>
+        </w:rPr>
+        <w:t>StringBuilder sql = "select count(*) from tab_route where 1=1";</w:t>
+      </w:r>
+    </w:p>
+    <w:p>
+      <w:pPr>
+        <w:keepNext w:val="0"/>
+        <w:keepLines w:val="0"/>
+        <w:pageBreakBefore w:val="0"/>
+        <w:widowControl w:val="0"/>
+        <w:numPr>
+          <w:ilvl w:val="0"/>
+          <w:numId w:val="0"/>
+        </w:numPr>
+        <w:kinsoku/>
+        <w:wordWrap w:val="0"/>
+        <w:overflowPunct/>
+        <w:topLinePunct w:val="0"/>
+        <w:autoSpaceDE/>
+        <w:autoSpaceDN/>
+        <w:bidi w:val="0"/>
+        <w:adjustRightInd/>
+        <w:snapToGrid/>
+        <w:spacing w:line="240" w:lineRule="auto"/>
+        <w:ind w:firstLine="0" w:firstLineChars="0"/>
+        <w:jc w:val="both"/>
+        <w:textAlignment w:val="auto"/>
+        <w:rPr>
+          <w:rFonts w:hint="default" w:ascii="Consolas" w:hAnsi="Consolas" w:cs="Consolas"/>
+          <w:sz w:val="21"/>
+          <w:szCs w:val="21"/>
+          <w:lang w:val="en-US" w:eastAsia="zh-CN"/>
+        </w:rPr>
+      </w:pPr>
+      <w:r>
+        <w:rPr>
+          <w:rFonts w:hint="eastAsia" w:ascii="Consolas" w:hAnsi="Consolas" w:cs="Consolas"/>
+          <w:sz w:val="21"/>
+          <w:szCs w:val="21"/>
+          <w:lang w:val="en-US" w:eastAsia="zh-CN"/>
+        </w:rPr>
+        <w:t>List params = new ArrayList();</w:t>
+      </w:r>
+    </w:p>
+    <w:p>
+      <w:pPr>
+        <w:keepNext w:val="0"/>
+        <w:keepLines w:val="0"/>
+        <w:pageBreakBefore w:val="0"/>
+        <w:widowControl w:val="0"/>
+        <w:numPr>
+          <w:ilvl w:val="0"/>
+          <w:numId w:val="0"/>
+        </w:numPr>
+        <w:kinsoku/>
+        <w:wordWrap w:val="0"/>
+        <w:overflowPunct/>
+        <w:topLinePunct w:val="0"/>
+        <w:autoSpaceDE/>
+        <w:autoSpaceDN/>
+        <w:bidi w:val="0"/>
+        <w:adjustRightInd/>
+        <w:snapToGrid/>
+        <w:spacing w:line="240" w:lineRule="auto"/>
+        <w:ind w:firstLine="0" w:firstLineChars="0"/>
+        <w:jc w:val="both"/>
+        <w:textAlignment w:val="auto"/>
+        <w:rPr>
+          <w:rFonts w:hint="eastAsia" w:ascii="Consolas" w:hAnsi="Consolas" w:cs="Consolas"/>
+          <w:sz w:val="21"/>
+          <w:szCs w:val="21"/>
+          <w:lang w:val="en-US" w:eastAsia="zh-CN"/>
+        </w:rPr>
+      </w:pPr>
+      <w:r>
+        <w:rPr>
+          <w:rFonts w:hint="eastAsia" w:ascii="Consolas" w:hAnsi="Consolas" w:cs="Consolas"/>
+          <w:sz w:val="21"/>
+          <w:szCs w:val="21"/>
+          <w:lang w:val="en-US" w:eastAsia="zh-CN"/>
+        </w:rPr>
+        <w:t>if(cid){</w:t>
+      </w:r>
+    </w:p>
+    <w:p>
+      <w:pPr>
+        <w:keepNext w:val="0"/>
+        <w:keepLines w:val="0"/>
+        <w:pageBreakBefore w:val="0"/>
+        <w:widowControl w:val="0"/>
+        <w:numPr>
+          <w:ilvl w:val="0"/>
+          <w:numId w:val="0"/>
+        </w:numPr>
+        <w:kinsoku/>
+        <w:wordWrap w:val="0"/>
+        <w:overflowPunct/>
+        <w:topLinePunct w:val="0"/>
+        <w:autoSpaceDE/>
+        <w:autoSpaceDN/>
+        <w:bidi w:val="0"/>
+        <w:adjustRightInd/>
+        <w:snapToGrid/>
+        <w:spacing w:line="240" w:lineRule="auto"/>
+        <w:ind w:firstLine="0" w:firstLineChars="0"/>
+        <w:jc w:val="both"/>
+        <w:textAlignment w:val="auto"/>
+        <w:rPr>
+          <w:rFonts w:hint="eastAsia" w:ascii="Consolas" w:hAnsi="Consolas" w:cs="Consolas"/>
+          <w:sz w:val="21"/>
+          <w:szCs w:val="21"/>
+          <w:lang w:val="en-US" w:eastAsia="zh-CN"/>
+        </w:rPr>
+      </w:pPr>
+      <w:r>
+        <w:rPr>
+          <w:rFonts w:hint="eastAsia" w:ascii="Consolas" w:hAnsi="Consolas" w:cs="Consolas"/>
+          <w:sz w:val="21"/>
+          <w:szCs w:val="21"/>
+          <w:lang w:val="en-US" w:eastAsia="zh-CN"/>
+        </w:rPr>
+        <w:tab/>
+        <w:t>sql.append(" and cid = ?");</w:t>
+      </w:r>
+    </w:p>
+    <w:p>
+      <w:pPr>
+        <w:keepNext w:val="0"/>
+        <w:keepLines w:val="0"/>
+        <w:pageBreakBefore w:val="0"/>
+        <w:widowControl w:val="0"/>
+        <w:numPr>
+          <w:ilvl w:val="0"/>
+          <w:numId w:val="0"/>
+        </w:numPr>
+        <w:kinsoku/>
+        <w:wordWrap w:val="0"/>
+        <w:overflowPunct/>
+        <w:topLinePunct w:val="0"/>
+        <w:autoSpaceDE/>
+        <w:autoSpaceDN/>
+        <w:bidi w:val="0"/>
+        <w:adjustRightInd/>
+        <w:snapToGrid/>
+        <w:spacing w:line="240" w:lineRule="auto"/>
+        <w:ind w:firstLine="0" w:firstLineChars="0"/>
+        <w:jc w:val="both"/>
+        <w:textAlignment w:val="auto"/>
+        <w:rPr>
+          <w:rFonts w:hint="default" w:ascii="Consolas" w:hAnsi="Consolas" w:cs="Consolas"/>
+          <w:sz w:val="21"/>
+          <w:szCs w:val="21"/>
+          <w:lang w:val="en-US" w:eastAsia="zh-CN"/>
+        </w:rPr>
+      </w:pPr>
+      <w:r>
+        <w:rPr>
+          <w:rFonts w:hint="eastAsia" w:ascii="Consolas" w:hAnsi="Consolas" w:cs="Consolas"/>
+          <w:sz w:val="21"/>
+          <w:szCs w:val="21"/>
+          <w:lang w:val="en-US" w:eastAsia="zh-CN"/>
+        </w:rPr>
+        <w:tab/>
+        <w:t>params.add(cid);</w:t>
+      </w:r>
+    </w:p>
+    <w:p>
+      <w:pPr>
+        <w:keepNext w:val="0"/>
+        <w:keepLines w:val="0"/>
+        <w:pageBreakBefore w:val="0"/>
+        <w:widowControl w:val="0"/>
+        <w:numPr>
+          <w:ilvl w:val="0"/>
+          <w:numId w:val="0"/>
+        </w:numPr>
+        <w:kinsoku/>
+        <w:wordWrap w:val="0"/>
+        <w:overflowPunct/>
+        <w:topLinePunct w:val="0"/>
+        <w:autoSpaceDE/>
+        <w:autoSpaceDN/>
+        <w:bidi w:val="0"/>
+        <w:adjustRightInd/>
+        <w:snapToGrid/>
+        <w:spacing w:line="240" w:lineRule="auto"/>
+        <w:ind w:firstLine="0" w:firstLineChars="0"/>
+        <w:jc w:val="both"/>
+        <w:textAlignment w:val="auto"/>
+        <w:rPr>
+          <w:rFonts w:hint="eastAsia" w:ascii="Consolas" w:hAnsi="Consolas" w:cs="Consolas"/>
+          <w:sz w:val="21"/>
+          <w:szCs w:val="21"/>
+          <w:lang w:val="en-US" w:eastAsia="zh-CN"/>
+        </w:rPr>
+      </w:pPr>
+      <w:r>
+        <w:rPr>
+          <w:rFonts w:hint="eastAsia" w:ascii="Consolas" w:hAnsi="Consolas" w:cs="Consolas"/>
+          <w:sz w:val="21"/>
+          <w:szCs w:val="21"/>
+          <w:lang w:val="en-US" w:eastAsia="zh-CN"/>
+        </w:rPr>
+        <w:t>}</w:t>
+      </w:r>
+    </w:p>
+    <w:p>
+      <w:pPr>
+        <w:keepNext w:val="0"/>
+        <w:keepLines w:val="0"/>
+        <w:pageBreakBefore w:val="0"/>
+        <w:widowControl w:val="0"/>
+        <w:numPr>
+          <w:ilvl w:val="0"/>
+          <w:numId w:val="0"/>
+        </w:numPr>
+        <w:kinsoku/>
+        <w:wordWrap w:val="0"/>
+        <w:overflowPunct/>
+        <w:topLinePunct w:val="0"/>
+        <w:autoSpaceDE/>
+        <w:autoSpaceDN/>
+        <w:bidi w:val="0"/>
+        <w:adjustRightInd/>
+        <w:snapToGrid/>
+        <w:spacing w:line="240" w:lineRule="auto"/>
+        <w:ind w:firstLine="0" w:firstLineChars="0"/>
+        <w:jc w:val="both"/>
+        <w:textAlignment w:val="auto"/>
+        <w:rPr>
+          <w:rFonts w:hint="eastAsia" w:ascii="Consolas" w:hAnsi="Consolas" w:cs="Consolas"/>
+          <w:sz w:val="21"/>
+          <w:szCs w:val="21"/>
+          <w:lang w:val="en-US" w:eastAsia="zh-CN"/>
+        </w:rPr>
+      </w:pPr>
+      <w:r>
+        <w:rPr>
+          <w:rFonts w:hint="eastAsia" w:ascii="Consolas" w:hAnsi="Consolas" w:cs="Consolas"/>
+          <w:sz w:val="21"/>
+          <w:szCs w:val="21"/>
+          <w:lang w:val="en-US" w:eastAsia="zh-CN"/>
+        </w:rPr>
+        <w:t>if(rname){</w:t>
+      </w:r>
+    </w:p>
+    <w:p>
+      <w:pPr>
+        <w:keepNext w:val="0"/>
+        <w:keepLines w:val="0"/>
+        <w:pageBreakBefore w:val="0"/>
+        <w:widowControl w:val="0"/>
+        <w:numPr>
+          <w:ilvl w:val="0"/>
+          <w:numId w:val="0"/>
+        </w:numPr>
+        <w:kinsoku/>
+        <w:wordWrap w:val="0"/>
+        <w:overflowPunct/>
+        <w:topLinePunct w:val="0"/>
+        <w:autoSpaceDE/>
+        <w:autoSpaceDN/>
+        <w:bidi w:val="0"/>
+        <w:adjustRightInd/>
+        <w:snapToGrid/>
+        <w:spacing w:line="240" w:lineRule="auto"/>
+        <w:ind w:firstLine="0" w:firstLineChars="0"/>
+        <w:jc w:val="both"/>
+        <w:textAlignment w:val="auto"/>
+        <w:rPr>
+          <w:rFonts w:hint="default" w:ascii="Consolas" w:hAnsi="Consolas" w:cs="Consolas"/>
+          <w:sz w:val="21"/>
+          <w:szCs w:val="21"/>
+          <w:lang w:val="en-US" w:eastAsia="zh-CN"/>
+        </w:rPr>
+      </w:pPr>
+      <w:r>
+        <w:rPr>
+          <w:rFonts w:hint="eastAsia" w:ascii="Consolas" w:hAnsi="Consolas" w:cs="Consolas"/>
+          <w:sz w:val="21"/>
+          <w:szCs w:val="21"/>
+          <w:lang w:val="en-US" w:eastAsia="zh-CN"/>
+        </w:rPr>
+        <w:tab/>
+        <w:t>// rname需要模糊查询，首先，sql用 xxx like xxx</w:t>
+      </w:r>
+    </w:p>
+    <w:p>
+      <w:pPr>
+        <w:keepNext w:val="0"/>
+        <w:keepLines w:val="0"/>
+        <w:pageBreakBefore w:val="0"/>
+        <w:widowControl w:val="0"/>
+        <w:numPr>
+          <w:ilvl w:val="0"/>
+          <w:numId w:val="0"/>
+        </w:numPr>
+        <w:kinsoku/>
+        <w:wordWrap w:val="0"/>
+        <w:overflowPunct/>
+        <w:topLinePunct w:val="0"/>
+        <w:autoSpaceDE/>
+        <w:autoSpaceDN/>
+        <w:bidi w:val="0"/>
+        <w:adjustRightInd/>
+        <w:snapToGrid/>
+        <w:spacing w:line="240" w:lineRule="auto"/>
+        <w:ind w:firstLine="0" w:firstLineChars="0"/>
+        <w:jc w:val="both"/>
+        <w:textAlignment w:val="auto"/>
+        <w:rPr>
+          <w:rFonts w:hint="eastAsia" w:ascii="Consolas" w:hAnsi="Consolas" w:cs="Consolas"/>
+          <w:sz w:val="21"/>
+          <w:szCs w:val="21"/>
+          <w:lang w:val="en-US" w:eastAsia="zh-CN"/>
+        </w:rPr>
+      </w:pPr>
+      <w:r>
+        <w:rPr>
+          <w:rFonts w:hint="eastAsia" w:ascii="Consolas" w:hAnsi="Consolas" w:cs="Consolas"/>
+          <w:sz w:val="21"/>
+          <w:szCs w:val="21"/>
+          <w:lang w:val="en-US" w:eastAsia="zh-CN"/>
+        </w:rPr>
+        <w:tab/>
+        <w:t>sql.append(" and rname like ? ");</w:t>
+      </w:r>
+    </w:p>
+    <w:p>
+      <w:pPr>
+        <w:keepNext w:val="0"/>
+        <w:keepLines w:val="0"/>
+        <w:pageBreakBefore w:val="0"/>
+        <w:widowControl w:val="0"/>
+        <w:numPr>
+          <w:ilvl w:val="0"/>
+          <w:numId w:val="0"/>
+        </w:numPr>
+        <w:kinsoku/>
+        <w:wordWrap w:val="0"/>
+        <w:overflowPunct/>
+        <w:topLinePunct w:val="0"/>
+        <w:autoSpaceDE/>
+        <w:autoSpaceDN/>
+        <w:bidi w:val="0"/>
+        <w:adjustRightInd/>
+        <w:snapToGrid/>
+        <w:spacing w:line="240" w:lineRule="auto"/>
+        <w:ind w:firstLine="0" w:firstLineChars="0"/>
+        <w:jc w:val="both"/>
+        <w:textAlignment w:val="auto"/>
+        <w:rPr>
+          <w:rFonts w:hint="default" w:ascii="Consolas" w:hAnsi="Consolas" w:cs="Consolas"/>
+          <w:sz w:val="21"/>
+          <w:szCs w:val="21"/>
+          <w:lang w:val="en-US" w:eastAsia="zh-CN"/>
+        </w:rPr>
+      </w:pPr>
+      <w:r>
+        <w:rPr>
+          <w:rFonts w:hint="eastAsia" w:ascii="Consolas" w:hAnsi="Consolas" w:cs="Consolas"/>
+          <w:sz w:val="21"/>
+          <w:szCs w:val="21"/>
+          <w:lang w:val="en-US" w:eastAsia="zh-CN"/>
+        </w:rPr>
+        <w:tab/>
+        <w:t>// 然后，在传递参数时，需要在模糊匹配的字段前后加上%，前模糊加前面，后模糊加后面</w:t>
+      </w:r>
+    </w:p>
+    <w:p>
+      <w:pPr>
+        <w:keepNext w:val="0"/>
+        <w:keepLines w:val="0"/>
+        <w:pageBreakBefore w:val="0"/>
+        <w:widowControl w:val="0"/>
+        <w:numPr>
+          <w:ilvl w:val="0"/>
+          <w:numId w:val="0"/>
+        </w:numPr>
+        <w:kinsoku/>
+        <w:wordWrap w:val="0"/>
+        <w:overflowPunct/>
+        <w:topLinePunct w:val="0"/>
+        <w:autoSpaceDE/>
+        <w:autoSpaceDN/>
+        <w:bidi w:val="0"/>
+        <w:adjustRightInd/>
+        <w:snapToGrid/>
+        <w:spacing w:line="240" w:lineRule="auto"/>
+        <w:ind w:firstLine="0" w:firstLineChars="0"/>
+        <w:jc w:val="both"/>
+        <w:textAlignment w:val="auto"/>
+        <w:rPr>
+          <w:rFonts w:hint="default" w:ascii="Consolas" w:hAnsi="Consolas" w:cs="Consolas"/>
+          <w:sz w:val="21"/>
+          <w:szCs w:val="21"/>
+          <w:lang w:val="en-US" w:eastAsia="zh-CN"/>
+        </w:rPr>
+      </w:pPr>
+      <w:r>
+        <w:rPr>
+          <w:rFonts w:hint="eastAsia" w:ascii="Consolas" w:hAnsi="Consolas" w:cs="Consolas"/>
+          <w:sz w:val="21"/>
+          <w:szCs w:val="21"/>
+          <w:lang w:val="en-US" w:eastAsia="zh-CN"/>
+        </w:rPr>
+        <w:tab/>
+        <w:t>param.add("%"+rname+"%");</w:t>
+      </w:r>
+    </w:p>
+    <w:p>
+      <w:pPr>
+        <w:keepNext w:val="0"/>
+        <w:keepLines w:val="0"/>
+        <w:pageBreakBefore w:val="0"/>
+        <w:widowControl w:val="0"/>
+        <w:numPr>
+          <w:ilvl w:val="0"/>
+          <w:numId w:val="0"/>
+        </w:numPr>
+        <w:kinsoku/>
+        <w:wordWrap w:val="0"/>
+        <w:overflowPunct/>
+        <w:topLinePunct w:val="0"/>
+        <w:autoSpaceDE/>
+        <w:autoSpaceDN/>
+        <w:bidi w:val="0"/>
+        <w:adjustRightInd/>
+        <w:snapToGrid/>
+        <w:spacing w:line="240" w:lineRule="auto"/>
+        <w:ind w:firstLine="0" w:firstLineChars="0"/>
+        <w:jc w:val="both"/>
+        <w:textAlignment w:val="auto"/>
+        <w:rPr>
+          <w:rFonts w:hint="eastAsia" w:ascii="Consolas" w:hAnsi="Consolas" w:cs="Consolas"/>
+          <w:sz w:val="21"/>
+          <w:szCs w:val="21"/>
+          <w:lang w:val="en-US" w:eastAsia="zh-CN"/>
+        </w:rPr>
+      </w:pPr>
+      <w:r>
+        <w:rPr>
+          <w:rFonts w:hint="eastAsia" w:ascii="Consolas" w:hAnsi="Consolas" w:cs="Consolas"/>
+          <w:sz w:val="21"/>
+          <w:szCs w:val="21"/>
+          <w:lang w:val="en-US" w:eastAsia="zh-CN"/>
+        </w:rPr>
+        <w:t>}</w:t>
+      </w:r>
+    </w:p>
+    <w:p>
+      <w:pPr>
+        <w:keepNext w:val="0"/>
+        <w:keepLines w:val="0"/>
+        <w:pageBreakBefore w:val="0"/>
+        <w:widowControl w:val="0"/>
+        <w:numPr>
+          <w:ilvl w:val="0"/>
+          <w:numId w:val="0"/>
+        </w:numPr>
+        <w:kinsoku/>
+        <w:wordWrap w:val="0"/>
+        <w:overflowPunct/>
+        <w:topLinePunct w:val="0"/>
+        <w:autoSpaceDE/>
+        <w:autoSpaceDN/>
+        <w:bidi w:val="0"/>
+        <w:adjustRightInd/>
+        <w:snapToGrid/>
+        <w:spacing w:line="240" w:lineRule="auto"/>
+        <w:ind w:firstLine="0" w:firstLineChars="0"/>
+        <w:jc w:val="both"/>
+        <w:textAlignment w:val="auto"/>
+        <w:rPr>
+          <w:rFonts w:hint="eastAsia" w:ascii="Consolas" w:hAnsi="Consolas" w:cs="Consolas"/>
+          <w:sz w:val="21"/>
+          <w:szCs w:val="21"/>
+          <w:lang w:val="en-US" w:eastAsia="zh-CN"/>
+        </w:rPr>
+      </w:pPr>
+    </w:p>
+    <w:p>
+      <w:pPr>
+        <w:pStyle w:val="3"/>
+        <w:pageBreakBefore w:val="0"/>
+        <w:kinsoku/>
+        <w:overflowPunct/>
+        <w:topLinePunct w:val="0"/>
+        <w:autoSpaceDE/>
+        <w:autoSpaceDN/>
+        <w:bidi w:val="0"/>
+        <w:adjustRightInd/>
+        <w:snapToGrid/>
+        <w:spacing w:before="0" w:beforeLines="0" w:after="0" w:afterLines="0" w:line="240" w:lineRule="auto"/>
+        <w:textAlignment w:val="auto"/>
+        <w:rPr>
+          <w:rFonts w:hint="eastAsia" w:ascii="Consolas" w:hAnsi="Consolas" w:cs="Consolas"/>
+          <w:sz w:val="21"/>
+          <w:szCs w:val="21"/>
+          <w:lang w:val="en-US" w:eastAsia="zh-CN"/>
+        </w:rPr>
+      </w:pPr>
+      <w:r>
+        <w:rPr>
+          <w:rFonts w:hint="eastAsia" w:ascii="Consolas" w:hAnsi="Consolas" w:cs="Consolas"/>
+          <w:sz w:val="21"/>
+          <w:szCs w:val="21"/>
+          <w:lang w:val="en-US" w:eastAsia="zh-CN"/>
+        </w:rPr>
+        <w:t>10、tomcat 7处理中文会乱码</w:t>
+      </w:r>
+    </w:p>
+    <w:p>
+      <w:pPr>
+        <w:keepNext w:val="0"/>
+        <w:keepLines w:val="0"/>
+        <w:pageBreakBefore w:val="0"/>
+        <w:widowControl w:val="0"/>
+        <w:numPr>
+          <w:ilvl w:val="0"/>
+          <w:numId w:val="0"/>
+        </w:numPr>
+        <w:kinsoku/>
+        <w:wordWrap w:val="0"/>
+        <w:overflowPunct/>
+        <w:topLinePunct w:val="0"/>
+        <w:autoSpaceDE/>
+        <w:autoSpaceDN/>
+        <w:bidi w:val="0"/>
+        <w:adjustRightInd/>
+        <w:snapToGrid/>
+        <w:spacing w:line="240" w:lineRule="auto"/>
+        <w:ind w:firstLine="0" w:firstLineChars="0"/>
+        <w:jc w:val="both"/>
+        <w:textAlignment w:val="auto"/>
+        <w:rPr>
+          <w:rFonts w:hint="eastAsia" w:ascii="Consolas" w:hAnsi="Consolas" w:cs="Consolas"/>
+          <w:sz w:val="21"/>
+          <w:szCs w:val="21"/>
+          <w:lang w:val="en-US" w:eastAsia="zh-CN"/>
+        </w:rPr>
+      </w:pPr>
+      <w:r>
+        <w:rPr>
+          <w:rFonts w:hint="eastAsia" w:ascii="Consolas" w:hAnsi="Consolas" w:cs="Consolas"/>
+          <w:sz w:val="21"/>
+          <w:szCs w:val="21"/>
+          <w:lang w:val="en-US" w:eastAsia="zh-CN"/>
+        </w:rPr>
+        <w:t>tomcat 8就不会有这个问题。</w:t>
+      </w:r>
+    </w:p>
+    <w:p>
+      <w:pPr>
+        <w:keepNext w:val="0"/>
+        <w:keepLines w:val="0"/>
+        <w:pageBreakBefore w:val="0"/>
+        <w:widowControl w:val="0"/>
+        <w:numPr>
+          <w:ilvl w:val="0"/>
+          <w:numId w:val="0"/>
+        </w:numPr>
+        <w:kinsoku/>
+        <w:wordWrap w:val="0"/>
+        <w:overflowPunct/>
+        <w:topLinePunct w:val="0"/>
+        <w:autoSpaceDE/>
+        <w:autoSpaceDN/>
+        <w:bidi w:val="0"/>
+        <w:adjustRightInd/>
+        <w:snapToGrid/>
+        <w:spacing w:line="240" w:lineRule="auto"/>
+        <w:ind w:firstLine="0" w:firstLineChars="0"/>
+        <w:jc w:val="both"/>
+        <w:textAlignment w:val="auto"/>
+        <w:rPr>
+          <w:rFonts w:hint="default" w:ascii="Consolas" w:hAnsi="Consolas" w:cs="Consolas"/>
+          <w:sz w:val="21"/>
+          <w:szCs w:val="21"/>
+          <w:lang w:val="en-US" w:eastAsia="zh-CN"/>
+        </w:rPr>
+      </w:pPr>
+      <w:r>
+        <w:rPr>
+          <w:rFonts w:hint="eastAsia" w:ascii="Consolas" w:hAnsi="Consolas" w:cs="Consolas"/>
+          <w:sz w:val="21"/>
+          <w:szCs w:val="21"/>
+          <w:lang w:val="en-US" w:eastAsia="zh-CN"/>
+        </w:rPr>
+        <w:t>此时需要重新编码，tomcat 7的编码是iso-8859-1，要转成utf-8。</w:t>
+      </w:r>
+    </w:p>
+    <w:p>
+      <w:pPr>
+        <w:keepNext w:val="0"/>
+        <w:keepLines w:val="0"/>
+        <w:pageBreakBefore w:val="0"/>
+        <w:widowControl w:val="0"/>
+        <w:numPr>
+          <w:ilvl w:val="0"/>
+          <w:numId w:val="0"/>
+        </w:numPr>
+        <w:kinsoku/>
+        <w:wordWrap w:val="0"/>
+        <w:overflowPunct/>
+        <w:topLinePunct w:val="0"/>
+        <w:autoSpaceDE/>
+        <w:autoSpaceDN/>
+        <w:bidi w:val="0"/>
+        <w:adjustRightInd/>
+        <w:snapToGrid/>
+        <w:spacing w:line="240" w:lineRule="auto"/>
+        <w:ind w:firstLine="0" w:firstLineChars="0"/>
+        <w:jc w:val="both"/>
+        <w:textAlignment w:val="auto"/>
+        <w:rPr>
+          <w:rFonts w:hint="default" w:ascii="Consolas" w:hAnsi="Consolas" w:cs="Consolas"/>
+          <w:sz w:val="21"/>
+          <w:szCs w:val="21"/>
+          <w:lang w:val="en-US" w:eastAsia="zh-CN"/>
+        </w:rPr>
+      </w:pPr>
+      <w:r>
+        <w:rPr>
+          <w:rFonts w:hint="eastAsia" w:ascii="Consolas" w:hAnsi="Consolas" w:cs="Consolas"/>
+          <w:sz w:val="21"/>
+          <w:szCs w:val="21"/>
+          <w:lang w:val="en-US" w:eastAsia="zh-CN"/>
+        </w:rPr>
+        <w:t>rname = new String(rname.getBytes("iso-8859-1"),"utf-8");</w:t>
+      </w:r>
     </w:p>
     <w:sectPr>
       <w:pgSz w:w="11850" w:h="16783"/>

</xml_diff>

<commit_message>
Update a new method call queryForObject
</commit_message>
<xml_diff>
--- a/java/2_second/2_49_Travel.docx
+++ b/java/2_second/2_49_Travel.docx
@@ -4339,18 +4339,7 @@
           <w:szCs w:val="21"/>
           <w:lang w:val="en-US" w:eastAsia="zh-CN"/>
         </w:rPr>
-        <w:t>redis-server.exe需要带上配置文件来进行启动，否则会报错</w:t>
-      </w:r>
-      <w:bookmarkStart w:id="0" w:name="_GoBack"/>
-      <w:bookmarkEnd w:id="0"/>
-      <w:r>
-        <w:rPr>
-          <w:rFonts w:hint="eastAsia" w:ascii="Consolas" w:hAnsi="Consolas" w:cs="Consolas"/>
-          <w:sz w:val="21"/>
-          <w:szCs w:val="21"/>
-          <w:lang w:val="en-US" w:eastAsia="zh-CN"/>
-        </w:rPr>
-        <w:t>。</w:t>
+        <w:t>redis-server.exe需要带上配置文件来进行启动，否则会报错。</w:t>
       </w:r>
     </w:p>
     <w:p>
@@ -5939,6 +5928,507 @@
           </w:p>
         </w:tc>
       </w:tr>
+      <w:tr>
+        <w:tblPrEx>
+          <w:tblBorders>
+            <w:top w:val="single" w:color="auto" w:sz="4" w:space="0"/>
+            <w:left w:val="single" w:color="auto" w:sz="4" w:space="0"/>
+            <w:bottom w:val="single" w:color="auto" w:sz="4" w:space="0"/>
+            <w:right w:val="single" w:color="auto" w:sz="4" w:space="0"/>
+            <w:insideH w:val="single" w:color="auto" w:sz="4" w:space="0"/>
+            <w:insideV w:val="single" w:color="auto" w:sz="4" w:space="0"/>
+          </w:tblBorders>
+          <w:tblCellMar>
+            <w:top w:w="0" w:type="dxa"/>
+            <w:left w:w="108" w:type="dxa"/>
+            <w:bottom w:w="0" w:type="dxa"/>
+            <w:right w:w="108" w:type="dxa"/>
+          </w:tblCellMar>
+        </w:tblPrEx>
+        <w:tc>
+          <w:tcPr>
+            <w:tcW w:w="8333" w:type="dxa"/>
+          </w:tcPr>
+          <w:p>
+            <w:pPr>
+              <w:keepNext w:val="0"/>
+              <w:keepLines w:val="0"/>
+              <w:pageBreakBefore w:val="0"/>
+              <w:widowControl w:val="0"/>
+              <w:numPr>
+                <w:ilvl w:val="0"/>
+                <w:numId w:val="0"/>
+              </w:numPr>
+              <w:kinsoku/>
+              <w:wordWrap w:val="0"/>
+              <w:overflowPunct/>
+              <w:topLinePunct w:val="0"/>
+              <w:autoSpaceDE/>
+              <w:autoSpaceDN/>
+              <w:bidi w:val="0"/>
+              <w:adjustRightInd/>
+              <w:snapToGrid/>
+              <w:spacing w:line="240" w:lineRule="auto"/>
+              <w:jc w:val="both"/>
+              <w:textAlignment w:val="auto"/>
+              <w:rPr>
+                <w:rFonts w:hint="eastAsia" w:ascii="Consolas" w:hAnsi="Consolas" w:cs="Consolas"/>
+                <w:b/>
+                <w:bCs/>
+                <w:color w:val="FF0000"/>
+                <w:sz w:val="21"/>
+                <w:szCs w:val="21"/>
+                <w:vertAlign w:val="baseline"/>
+                <w:lang w:val="en-US" w:eastAsia="zh-CN"/>
+              </w:rPr>
+            </w:pPr>
+          </w:p>
+          <w:p>
+            <w:pPr>
+              <w:keepNext w:val="0"/>
+              <w:keepLines w:val="0"/>
+              <w:pageBreakBefore w:val="0"/>
+              <w:widowControl w:val="0"/>
+              <w:numPr>
+                <w:ilvl w:val="0"/>
+                <w:numId w:val="0"/>
+              </w:numPr>
+              <w:kinsoku/>
+              <w:wordWrap w:val="0"/>
+              <w:overflowPunct/>
+              <w:topLinePunct w:val="0"/>
+              <w:autoSpaceDE/>
+              <w:autoSpaceDN/>
+              <w:bidi w:val="0"/>
+              <w:adjustRightInd/>
+              <w:snapToGrid/>
+              <w:spacing w:line="240" w:lineRule="auto"/>
+              <w:jc w:val="both"/>
+              <w:textAlignment w:val="auto"/>
+              <w:rPr>
+                <w:rFonts w:hint="eastAsia" w:ascii="Consolas" w:hAnsi="Consolas" w:cs="Consolas"/>
+                <w:sz w:val="21"/>
+                <w:szCs w:val="21"/>
+                <w:vertAlign w:val="baseline"/>
+                <w:lang w:val="en-US" w:eastAsia="zh-CN"/>
+              </w:rPr>
+            </w:pPr>
+            <w:r>
+              <w:rPr>
+                <w:rFonts w:hint="eastAsia" w:ascii="Consolas" w:hAnsi="Consolas" w:cs="Consolas"/>
+                <w:b/>
+                <w:bCs/>
+                <w:color w:val="FF0000"/>
+                <w:sz w:val="21"/>
+                <w:szCs w:val="21"/>
+                <w:vertAlign w:val="baseline"/>
+                <w:lang w:val="en-US" w:eastAsia="zh-CN"/>
+              </w:rPr>
+              <w:t>Tips</w:t>
+            </w:r>
+            <w:r>
+              <w:rPr>
+                <w:rFonts w:hint="eastAsia" w:ascii="Consolas" w:hAnsi="Consolas" w:cs="Consolas"/>
+                <w:sz w:val="21"/>
+                <w:szCs w:val="21"/>
+                <w:vertAlign w:val="baseline"/>
+                <w:lang w:val="en-US" w:eastAsia="zh-CN"/>
+              </w:rPr>
+              <w:t>: 还有一种写法，query和queryForObject第三个参数可以传一个Array</w:t>
+            </w:r>
+          </w:p>
+          <w:p>
+            <w:pPr>
+              <w:keepNext w:val="0"/>
+              <w:keepLines w:val="0"/>
+              <w:pageBreakBefore w:val="0"/>
+              <w:widowControl w:val="0"/>
+              <w:numPr>
+                <w:ilvl w:val="0"/>
+                <w:numId w:val="0"/>
+              </w:numPr>
+              <w:kinsoku/>
+              <w:wordWrap w:val="0"/>
+              <w:overflowPunct/>
+              <w:topLinePunct w:val="0"/>
+              <w:autoSpaceDE/>
+              <w:autoSpaceDN/>
+              <w:bidi w:val="0"/>
+              <w:adjustRightInd/>
+              <w:snapToGrid/>
+              <w:spacing w:line="240" w:lineRule="auto"/>
+              <w:jc w:val="both"/>
+              <w:textAlignment w:val="auto"/>
+              <w:rPr>
+                <w:rFonts w:hint="eastAsia" w:ascii="Consolas" w:hAnsi="Consolas" w:cs="Consolas"/>
+                <w:sz w:val="21"/>
+                <w:szCs w:val="21"/>
+                <w:vertAlign w:val="baseline"/>
+                <w:lang w:val="en-US" w:eastAsia="zh-CN"/>
+              </w:rPr>
+            </w:pPr>
+            <w:r>
+              <w:rPr>
+                <w:rFonts w:hint="eastAsia" w:ascii="Consolas" w:hAnsi="Consolas" w:cs="Consolas"/>
+                <w:sz w:val="21"/>
+                <w:szCs w:val="21"/>
+                <w:vertAlign w:val="baseline"/>
+                <w:lang w:val="en-US" w:eastAsia="zh-CN"/>
+              </w:rPr>
+              <w:t>List params = new ArrayList();</w:t>
+            </w:r>
+          </w:p>
+          <w:p>
+            <w:pPr>
+              <w:keepNext w:val="0"/>
+              <w:keepLines w:val="0"/>
+              <w:pageBreakBefore w:val="0"/>
+              <w:widowControl w:val="0"/>
+              <w:numPr>
+                <w:ilvl w:val="0"/>
+                <w:numId w:val="0"/>
+              </w:numPr>
+              <w:kinsoku/>
+              <w:wordWrap w:val="0"/>
+              <w:overflowPunct/>
+              <w:topLinePunct w:val="0"/>
+              <w:autoSpaceDE/>
+              <w:autoSpaceDN/>
+              <w:bidi w:val="0"/>
+              <w:adjustRightInd/>
+              <w:snapToGrid/>
+              <w:spacing w:line="240" w:lineRule="auto"/>
+              <w:jc w:val="both"/>
+              <w:textAlignment w:val="auto"/>
+              <w:rPr>
+                <w:rFonts w:hint="eastAsia" w:ascii="Consolas" w:hAnsi="Consolas" w:cs="Consolas"/>
+                <w:sz w:val="21"/>
+                <w:szCs w:val="21"/>
+                <w:vertAlign w:val="baseline"/>
+                <w:lang w:val="en-US" w:eastAsia="zh-CN"/>
+              </w:rPr>
+            </w:pPr>
+            <w:r>
+              <w:rPr>
+                <w:rFonts w:hint="eastAsia" w:ascii="Consolas" w:hAnsi="Consolas" w:cs="Consolas"/>
+                <w:sz w:val="21"/>
+                <w:szCs w:val="21"/>
+                <w:vertAlign w:val="baseline"/>
+                <w:lang w:val="en-US" w:eastAsia="zh-CN"/>
+              </w:rPr>
+              <w:t>params.add("aaa");</w:t>
+            </w:r>
+          </w:p>
+          <w:p>
+            <w:pPr>
+              <w:keepNext w:val="0"/>
+              <w:keepLines w:val="0"/>
+              <w:pageBreakBefore w:val="0"/>
+              <w:widowControl w:val="0"/>
+              <w:numPr>
+                <w:ilvl w:val="0"/>
+                <w:numId w:val="0"/>
+              </w:numPr>
+              <w:kinsoku/>
+              <w:wordWrap w:val="0"/>
+              <w:overflowPunct/>
+              <w:topLinePunct w:val="0"/>
+              <w:autoSpaceDE/>
+              <w:autoSpaceDN/>
+              <w:bidi w:val="0"/>
+              <w:adjustRightInd/>
+              <w:snapToGrid/>
+              <w:spacing w:line="240" w:lineRule="auto"/>
+              <w:jc w:val="both"/>
+              <w:textAlignment w:val="auto"/>
+              <w:rPr>
+                <w:rFonts w:hint="eastAsia" w:ascii="Consolas" w:hAnsi="Consolas" w:cs="Consolas"/>
+                <w:sz w:val="21"/>
+                <w:szCs w:val="21"/>
+                <w:vertAlign w:val="baseline"/>
+                <w:lang w:val="en-US" w:eastAsia="zh-CN"/>
+              </w:rPr>
+            </w:pPr>
+            <w:r>
+              <w:rPr>
+                <w:rFonts w:hint="eastAsia" w:ascii="Consolas" w:hAnsi="Consolas" w:cs="Consolas"/>
+                <w:sz w:val="21"/>
+                <w:szCs w:val="21"/>
+                <w:vertAlign w:val="baseline"/>
+                <w:lang w:val="en-US" w:eastAsia="zh-CN"/>
+              </w:rPr>
+              <w:t>params.add("bbb");</w:t>
+            </w:r>
+          </w:p>
+          <w:p>
+            <w:pPr>
+              <w:keepNext w:val="0"/>
+              <w:keepLines w:val="0"/>
+              <w:pageBreakBefore w:val="0"/>
+              <w:widowControl w:val="0"/>
+              <w:numPr>
+                <w:ilvl w:val="0"/>
+                <w:numId w:val="0"/>
+              </w:numPr>
+              <w:kinsoku/>
+              <w:wordWrap w:val="0"/>
+              <w:overflowPunct/>
+              <w:topLinePunct w:val="0"/>
+              <w:autoSpaceDE/>
+              <w:autoSpaceDN/>
+              <w:bidi w:val="0"/>
+              <w:adjustRightInd/>
+              <w:snapToGrid/>
+              <w:spacing w:line="240" w:lineRule="auto"/>
+              <w:jc w:val="both"/>
+              <w:textAlignment w:val="auto"/>
+              <w:rPr>
+                <w:rFonts w:hint="eastAsia" w:ascii="Consolas" w:hAnsi="Consolas" w:cs="Consolas"/>
+                <w:sz w:val="21"/>
+                <w:szCs w:val="21"/>
+                <w:vertAlign w:val="baseline"/>
+                <w:lang w:val="en-US" w:eastAsia="zh-CN"/>
+              </w:rPr>
+            </w:pPr>
+          </w:p>
+          <w:p>
+            <w:pPr>
+              <w:keepNext w:val="0"/>
+              <w:keepLines w:val="0"/>
+              <w:pageBreakBefore w:val="0"/>
+              <w:widowControl w:val="0"/>
+              <w:numPr>
+                <w:ilvl w:val="0"/>
+                <w:numId w:val="0"/>
+              </w:numPr>
+              <w:kinsoku/>
+              <w:wordWrap w:val="0"/>
+              <w:overflowPunct/>
+              <w:topLinePunct w:val="0"/>
+              <w:autoSpaceDE/>
+              <w:autoSpaceDN/>
+              <w:bidi w:val="0"/>
+              <w:adjustRightInd/>
+              <w:snapToGrid/>
+              <w:spacing w:line="240" w:lineRule="auto"/>
+              <w:jc w:val="both"/>
+              <w:textAlignment w:val="auto"/>
+              <w:rPr>
+                <w:rFonts w:hint="eastAsia" w:ascii="Consolas" w:hAnsi="Consolas" w:cs="Consolas"/>
+                <w:sz w:val="21"/>
+                <w:szCs w:val="21"/>
+                <w:vertAlign w:val="baseline"/>
+                <w:lang w:val="en-US" w:eastAsia="zh-CN"/>
+              </w:rPr>
+            </w:pPr>
+            <w:r>
+              <w:rPr>
+                <w:rFonts w:hint="eastAsia" w:ascii="Consolas" w:hAnsi="Consolas" w:cs="Consolas"/>
+                <w:sz w:val="21"/>
+                <w:szCs w:val="21"/>
+                <w:vertAlign w:val="baseline"/>
+                <w:lang w:val="en-US" w:eastAsia="zh-CN"/>
+              </w:rPr>
+              <w:t>template.queryForObject(</w:t>
+            </w:r>
+          </w:p>
+          <w:p>
+            <w:pPr>
+              <w:keepNext w:val="0"/>
+              <w:keepLines w:val="0"/>
+              <w:pageBreakBefore w:val="0"/>
+              <w:widowControl w:val="0"/>
+              <w:numPr>
+                <w:ilvl w:val="0"/>
+                <w:numId w:val="0"/>
+              </w:numPr>
+              <w:kinsoku/>
+              <w:wordWrap w:val="0"/>
+              <w:overflowPunct/>
+              <w:topLinePunct w:val="0"/>
+              <w:autoSpaceDE/>
+              <w:autoSpaceDN/>
+              <w:bidi w:val="0"/>
+              <w:adjustRightInd/>
+              <w:snapToGrid/>
+              <w:spacing w:line="240" w:lineRule="auto"/>
+              <w:jc w:val="both"/>
+              <w:textAlignment w:val="auto"/>
+              <w:rPr>
+                <w:rFonts w:hint="eastAsia" w:ascii="Consolas" w:hAnsi="Consolas" w:cs="Consolas"/>
+                <w:sz w:val="21"/>
+                <w:szCs w:val="21"/>
+                <w:vertAlign w:val="baseline"/>
+                <w:lang w:val="en-US" w:eastAsia="zh-CN"/>
+              </w:rPr>
+            </w:pPr>
+            <w:r>
+              <w:rPr>
+                <w:rFonts w:hint="eastAsia" w:ascii="Consolas" w:hAnsi="Consolas" w:cs="Consolas"/>
+                <w:sz w:val="21"/>
+                <w:szCs w:val="21"/>
+                <w:vertAlign w:val="baseline"/>
+                <w:lang w:val="en-US" w:eastAsia="zh-CN"/>
+              </w:rPr>
+              <w:t xml:space="preserve">    sql,</w:t>
+            </w:r>
+          </w:p>
+          <w:p>
+            <w:pPr>
+              <w:keepNext w:val="0"/>
+              <w:keepLines w:val="0"/>
+              <w:pageBreakBefore w:val="0"/>
+              <w:widowControl w:val="0"/>
+              <w:numPr>
+                <w:ilvl w:val="0"/>
+                <w:numId w:val="0"/>
+              </w:numPr>
+              <w:kinsoku/>
+              <w:wordWrap w:val="0"/>
+              <w:overflowPunct/>
+              <w:topLinePunct w:val="0"/>
+              <w:autoSpaceDE/>
+              <w:autoSpaceDN/>
+              <w:bidi w:val="0"/>
+              <w:adjustRightInd/>
+              <w:snapToGrid/>
+              <w:spacing w:line="240" w:lineRule="auto"/>
+              <w:jc w:val="both"/>
+              <w:textAlignment w:val="auto"/>
+              <w:rPr>
+                <w:rFonts w:hint="eastAsia" w:ascii="Consolas" w:hAnsi="Consolas" w:cs="Consolas"/>
+                <w:sz w:val="21"/>
+                <w:szCs w:val="21"/>
+                <w:vertAlign w:val="baseline"/>
+                <w:lang w:val="en-US" w:eastAsia="zh-CN"/>
+              </w:rPr>
+            </w:pPr>
+            <w:r>
+              <w:rPr>
+                <w:rFonts w:hint="eastAsia" w:ascii="Consolas" w:hAnsi="Consolas" w:cs="Consolas"/>
+                <w:sz w:val="21"/>
+                <w:szCs w:val="21"/>
+                <w:vertAlign w:val="baseline"/>
+                <w:lang w:val="en-US" w:eastAsia="zh-CN"/>
+              </w:rPr>
+              <w:t xml:space="preserve">    Integer.class,</w:t>
+            </w:r>
+          </w:p>
+          <w:p>
+            <w:pPr>
+              <w:keepNext w:val="0"/>
+              <w:keepLines w:val="0"/>
+              <w:pageBreakBefore w:val="0"/>
+              <w:widowControl w:val="0"/>
+              <w:numPr>
+                <w:ilvl w:val="0"/>
+                <w:numId w:val="0"/>
+              </w:numPr>
+              <w:kinsoku/>
+              <w:wordWrap w:val="0"/>
+              <w:overflowPunct/>
+              <w:topLinePunct w:val="0"/>
+              <w:autoSpaceDE/>
+              <w:autoSpaceDN/>
+              <w:bidi w:val="0"/>
+              <w:adjustRightInd/>
+              <w:snapToGrid/>
+              <w:spacing w:line="240" w:lineRule="auto"/>
+              <w:jc w:val="both"/>
+              <w:textAlignment w:val="auto"/>
+              <w:rPr>
+                <w:rFonts w:hint="default" w:ascii="Consolas" w:hAnsi="Consolas" w:cs="Consolas"/>
+                <w:sz w:val="21"/>
+                <w:szCs w:val="21"/>
+                <w:vertAlign w:val="baseline"/>
+                <w:lang w:val="en-US" w:eastAsia="zh-CN"/>
+              </w:rPr>
+            </w:pPr>
+            <w:r>
+              <w:rPr>
+                <w:rFonts w:hint="eastAsia" w:ascii="Consolas" w:hAnsi="Consolas" w:cs="Consolas"/>
+                <w:sz w:val="21"/>
+                <w:szCs w:val="21"/>
+                <w:vertAlign w:val="baseline"/>
+                <w:lang w:val="en-US" w:eastAsia="zh-CN"/>
+              </w:rPr>
+              <w:t xml:space="preserve">    params.toArray()   // 注意，toArray是必须的，ArrayList不能直接传进去</w:t>
+            </w:r>
+          </w:p>
+          <w:p>
+            <w:pPr>
+              <w:keepNext w:val="0"/>
+              <w:keepLines w:val="0"/>
+              <w:pageBreakBefore w:val="0"/>
+              <w:widowControl w:val="0"/>
+              <w:numPr>
+                <w:ilvl w:val="0"/>
+                <w:numId w:val="0"/>
+              </w:numPr>
+              <w:kinsoku/>
+              <w:wordWrap w:val="0"/>
+              <w:overflowPunct/>
+              <w:topLinePunct w:val="0"/>
+              <w:autoSpaceDE/>
+              <w:autoSpaceDN/>
+              <w:bidi w:val="0"/>
+              <w:adjustRightInd/>
+              <w:snapToGrid/>
+              <w:spacing w:line="240" w:lineRule="auto"/>
+              <w:jc w:val="both"/>
+              <w:textAlignment w:val="auto"/>
+              <w:rPr>
+                <w:rFonts w:hint="default" w:ascii="Consolas" w:hAnsi="Consolas" w:cs="Consolas"/>
+                <w:sz w:val="21"/>
+                <w:szCs w:val="21"/>
+                <w:vertAlign w:val="baseline"/>
+                <w:lang w:val="en-US" w:eastAsia="zh-CN"/>
+              </w:rPr>
+            </w:pPr>
+            <w:r>
+              <w:rPr>
+                <w:rFonts w:hint="eastAsia" w:ascii="Consolas" w:hAnsi="Consolas" w:cs="Consolas"/>
+                <w:sz w:val="21"/>
+                <w:szCs w:val="21"/>
+                <w:vertAlign w:val="baseline"/>
+                <w:lang w:val="en-US" w:eastAsia="zh-CN"/>
+              </w:rPr>
+              <w:t>)</w:t>
+            </w:r>
+          </w:p>
+          <w:p>
+            <w:pPr>
+              <w:keepNext w:val="0"/>
+              <w:keepLines w:val="0"/>
+              <w:pageBreakBefore w:val="0"/>
+              <w:widowControl w:val="0"/>
+              <w:numPr>
+                <w:ilvl w:val="0"/>
+                <w:numId w:val="0"/>
+              </w:numPr>
+              <w:kinsoku/>
+              <w:wordWrap w:val="0"/>
+              <w:overflowPunct/>
+              <w:topLinePunct w:val="0"/>
+              <w:autoSpaceDE/>
+              <w:autoSpaceDN/>
+              <w:bidi w:val="0"/>
+              <w:adjustRightInd/>
+              <w:snapToGrid/>
+              <w:spacing w:line="240" w:lineRule="auto"/>
+              <w:jc w:val="both"/>
+              <w:textAlignment w:val="auto"/>
+              <w:rPr>
+                <w:rFonts w:hint="default" w:ascii="Consolas" w:hAnsi="Consolas" w:cs="Consolas"/>
+                <w:sz w:val="21"/>
+                <w:szCs w:val="21"/>
+                <w:vertAlign w:val="baseline"/>
+                <w:lang w:val="en-US" w:eastAsia="zh-CN"/>
+              </w:rPr>
+            </w:pPr>
+          </w:p>
+        </w:tc>
+      </w:tr>
     </w:tbl>
     <w:p>
       <w:pPr>
@@ -6042,6 +6532,644 @@
         <w:t>根据传入的参数，决定是否拼接某一段sql。</w:t>
       </w:r>
     </w:p>
+    <w:tbl>
+      <w:tblPr>
+        <w:tblStyle w:val="6"/>
+        <w:tblW w:w="0" w:type="auto"/>
+        <w:tblInd w:w="0" w:type="dxa"/>
+        <w:tblBorders>
+          <w:top w:val="single" w:color="auto" w:sz="4" w:space="0"/>
+          <w:left w:val="single" w:color="auto" w:sz="4" w:space="0"/>
+          <w:bottom w:val="single" w:color="auto" w:sz="4" w:space="0"/>
+          <w:right w:val="single" w:color="auto" w:sz="4" w:space="0"/>
+          <w:insideH w:val="single" w:color="auto" w:sz="4" w:space="0"/>
+          <w:insideV w:val="single" w:color="auto" w:sz="4" w:space="0"/>
+        </w:tblBorders>
+        <w:tblLayout w:type="autofit"/>
+        <w:tblCellMar>
+          <w:left w:w="108" w:type="dxa"/>
+          <w:right w:w="108" w:type="dxa"/>
+        </w:tblCellMar>
+      </w:tblPr>
+      <w:tblGrid>
+        <w:gridCol w:w="10626"/>
+      </w:tblGrid>
+      <w:tr>
+        <w:tblPrEx>
+          <w:tblBorders>
+            <w:top w:val="single" w:color="auto" w:sz="4" w:space="0"/>
+            <w:left w:val="single" w:color="auto" w:sz="4" w:space="0"/>
+            <w:bottom w:val="single" w:color="auto" w:sz="4" w:space="0"/>
+            <w:right w:val="single" w:color="auto" w:sz="4" w:space="0"/>
+            <w:insideH w:val="single" w:color="auto" w:sz="4" w:space="0"/>
+            <w:insideV w:val="single" w:color="auto" w:sz="4" w:space="0"/>
+          </w:tblBorders>
+          <w:tblCellMar>
+            <w:left w:w="108" w:type="dxa"/>
+            <w:right w:w="108" w:type="dxa"/>
+          </w:tblCellMar>
+        </w:tblPrEx>
+        <w:tc>
+          <w:tcPr>
+            <w:tcW w:w="10626" w:type="dxa"/>
+          </w:tcPr>
+          <w:p>
+            <w:pPr>
+              <w:keepNext w:val="0"/>
+              <w:keepLines w:val="0"/>
+              <w:pageBreakBefore w:val="0"/>
+              <w:widowControl w:val="0"/>
+              <w:numPr>
+                <w:ilvl w:val="0"/>
+                <w:numId w:val="0"/>
+              </w:numPr>
+              <w:kinsoku/>
+              <w:wordWrap w:val="0"/>
+              <w:overflowPunct/>
+              <w:topLinePunct w:val="0"/>
+              <w:autoSpaceDE/>
+              <w:autoSpaceDN/>
+              <w:bidi w:val="0"/>
+              <w:adjustRightInd/>
+              <w:snapToGrid/>
+              <w:spacing w:line="240" w:lineRule="auto"/>
+              <w:ind w:firstLine="0" w:firstLineChars="0"/>
+              <w:jc w:val="both"/>
+              <w:textAlignment w:val="auto"/>
+              <w:rPr>
+                <w:rFonts w:hint="eastAsia" w:ascii="Consolas" w:hAnsi="Consolas" w:cs="Consolas"/>
+                <w:sz w:val="21"/>
+                <w:szCs w:val="21"/>
+                <w:lang w:val="en-US" w:eastAsia="zh-CN"/>
+              </w:rPr>
+            </w:pPr>
+          </w:p>
+          <w:p>
+            <w:pPr>
+              <w:keepNext w:val="0"/>
+              <w:keepLines w:val="0"/>
+              <w:pageBreakBefore w:val="0"/>
+              <w:widowControl w:val="0"/>
+              <w:numPr>
+                <w:ilvl w:val="0"/>
+                <w:numId w:val="0"/>
+              </w:numPr>
+              <w:kinsoku/>
+              <w:wordWrap w:val="0"/>
+              <w:overflowPunct/>
+              <w:topLinePunct w:val="0"/>
+              <w:autoSpaceDE/>
+              <w:autoSpaceDN/>
+              <w:bidi w:val="0"/>
+              <w:adjustRightInd/>
+              <w:snapToGrid/>
+              <w:spacing w:line="240" w:lineRule="auto"/>
+              <w:ind w:firstLine="0" w:firstLineChars="0"/>
+              <w:jc w:val="both"/>
+              <w:textAlignment w:val="auto"/>
+              <w:rPr>
+                <w:rFonts w:hint="eastAsia" w:ascii="Consolas" w:hAnsi="Consolas" w:cs="Consolas"/>
+                <w:sz w:val="21"/>
+                <w:szCs w:val="21"/>
+                <w:lang w:val="en-US" w:eastAsia="zh-CN"/>
+              </w:rPr>
+            </w:pPr>
+            <w:r>
+              <w:rPr>
+                <w:rFonts w:hint="eastAsia" w:ascii="Consolas" w:hAnsi="Consolas" w:cs="Consolas"/>
+                <w:sz w:val="21"/>
+                <w:szCs w:val="21"/>
+                <w:lang w:val="en-US" w:eastAsia="zh-CN"/>
+              </w:rPr>
+              <w:t>StringBuilder sql = "select count(*) from tab_route where 1=1";</w:t>
+            </w:r>
+          </w:p>
+          <w:p>
+            <w:pPr>
+              <w:keepNext w:val="0"/>
+              <w:keepLines w:val="0"/>
+              <w:pageBreakBefore w:val="0"/>
+              <w:widowControl w:val="0"/>
+              <w:numPr>
+                <w:ilvl w:val="0"/>
+                <w:numId w:val="0"/>
+              </w:numPr>
+              <w:kinsoku/>
+              <w:wordWrap w:val="0"/>
+              <w:overflowPunct/>
+              <w:topLinePunct w:val="0"/>
+              <w:autoSpaceDE/>
+              <w:autoSpaceDN/>
+              <w:bidi w:val="0"/>
+              <w:adjustRightInd/>
+              <w:snapToGrid/>
+              <w:spacing w:line="240" w:lineRule="auto"/>
+              <w:ind w:firstLine="0" w:firstLineChars="0"/>
+              <w:jc w:val="both"/>
+              <w:textAlignment w:val="auto"/>
+              <w:rPr>
+                <w:rFonts w:hint="default" w:ascii="Consolas" w:hAnsi="Consolas" w:cs="Consolas"/>
+                <w:sz w:val="21"/>
+                <w:szCs w:val="21"/>
+                <w:lang w:val="en-US" w:eastAsia="zh-CN"/>
+              </w:rPr>
+            </w:pPr>
+            <w:r>
+              <w:rPr>
+                <w:rFonts w:hint="eastAsia" w:ascii="Consolas" w:hAnsi="Consolas" w:cs="Consolas"/>
+                <w:sz w:val="21"/>
+                <w:szCs w:val="21"/>
+                <w:lang w:val="en-US" w:eastAsia="zh-CN"/>
+              </w:rPr>
+              <w:t>List params = new ArrayList();</w:t>
+            </w:r>
+          </w:p>
+          <w:p>
+            <w:pPr>
+              <w:keepNext w:val="0"/>
+              <w:keepLines w:val="0"/>
+              <w:pageBreakBefore w:val="0"/>
+              <w:widowControl w:val="0"/>
+              <w:numPr>
+                <w:ilvl w:val="0"/>
+                <w:numId w:val="0"/>
+              </w:numPr>
+              <w:kinsoku/>
+              <w:wordWrap w:val="0"/>
+              <w:overflowPunct/>
+              <w:topLinePunct w:val="0"/>
+              <w:autoSpaceDE/>
+              <w:autoSpaceDN/>
+              <w:bidi w:val="0"/>
+              <w:adjustRightInd/>
+              <w:snapToGrid/>
+              <w:spacing w:line="240" w:lineRule="auto"/>
+              <w:ind w:firstLine="0" w:firstLineChars="0"/>
+              <w:jc w:val="both"/>
+              <w:textAlignment w:val="auto"/>
+              <w:rPr>
+                <w:rFonts w:hint="eastAsia" w:ascii="Consolas" w:hAnsi="Consolas" w:cs="Consolas"/>
+                <w:sz w:val="21"/>
+                <w:szCs w:val="21"/>
+                <w:lang w:val="en-US" w:eastAsia="zh-CN"/>
+              </w:rPr>
+            </w:pPr>
+            <w:r>
+              <w:rPr>
+                <w:rFonts w:hint="eastAsia" w:ascii="Consolas" w:hAnsi="Consolas" w:cs="Consolas"/>
+                <w:sz w:val="21"/>
+                <w:szCs w:val="21"/>
+                <w:lang w:val="en-US" w:eastAsia="zh-CN"/>
+              </w:rPr>
+              <w:t>if(cid){</w:t>
+            </w:r>
+          </w:p>
+          <w:p>
+            <w:pPr>
+              <w:keepNext w:val="0"/>
+              <w:keepLines w:val="0"/>
+              <w:pageBreakBefore w:val="0"/>
+              <w:widowControl w:val="0"/>
+              <w:numPr>
+                <w:ilvl w:val="0"/>
+                <w:numId w:val="0"/>
+              </w:numPr>
+              <w:kinsoku/>
+              <w:wordWrap w:val="0"/>
+              <w:overflowPunct/>
+              <w:topLinePunct w:val="0"/>
+              <w:autoSpaceDE/>
+              <w:autoSpaceDN/>
+              <w:bidi w:val="0"/>
+              <w:adjustRightInd/>
+              <w:snapToGrid/>
+              <w:spacing w:line="240" w:lineRule="auto"/>
+              <w:ind w:firstLine="0" w:firstLineChars="0"/>
+              <w:jc w:val="both"/>
+              <w:textAlignment w:val="auto"/>
+              <w:rPr>
+                <w:rFonts w:hint="eastAsia" w:ascii="Consolas" w:hAnsi="Consolas" w:cs="Consolas"/>
+                <w:sz w:val="21"/>
+                <w:szCs w:val="21"/>
+                <w:lang w:val="en-US" w:eastAsia="zh-CN"/>
+              </w:rPr>
+            </w:pPr>
+            <w:r>
+              <w:rPr>
+                <w:rFonts w:hint="eastAsia" w:ascii="Consolas" w:hAnsi="Consolas" w:cs="Consolas"/>
+                <w:sz w:val="21"/>
+                <w:szCs w:val="21"/>
+                <w:lang w:val="en-US" w:eastAsia="zh-CN"/>
+              </w:rPr>
+              <w:tab/>
+            </w:r>
+            <w:r>
+              <w:rPr>
+                <w:rFonts w:hint="eastAsia" w:ascii="Consolas" w:hAnsi="Consolas" w:cs="Consolas"/>
+                <w:sz w:val="21"/>
+                <w:szCs w:val="21"/>
+                <w:lang w:val="en-US" w:eastAsia="zh-CN"/>
+              </w:rPr>
+              <w:t>sql.append(" and cid = ?");</w:t>
+            </w:r>
+          </w:p>
+          <w:p>
+            <w:pPr>
+              <w:keepNext w:val="0"/>
+              <w:keepLines w:val="0"/>
+              <w:pageBreakBefore w:val="0"/>
+              <w:widowControl w:val="0"/>
+              <w:numPr>
+                <w:ilvl w:val="0"/>
+                <w:numId w:val="0"/>
+              </w:numPr>
+              <w:kinsoku/>
+              <w:wordWrap w:val="0"/>
+              <w:overflowPunct/>
+              <w:topLinePunct w:val="0"/>
+              <w:autoSpaceDE/>
+              <w:autoSpaceDN/>
+              <w:bidi w:val="0"/>
+              <w:adjustRightInd/>
+              <w:snapToGrid/>
+              <w:spacing w:line="240" w:lineRule="auto"/>
+              <w:ind w:firstLine="0" w:firstLineChars="0"/>
+              <w:jc w:val="both"/>
+              <w:textAlignment w:val="auto"/>
+              <w:rPr>
+                <w:rFonts w:hint="default" w:ascii="Consolas" w:hAnsi="Consolas" w:cs="Consolas"/>
+                <w:sz w:val="21"/>
+                <w:szCs w:val="21"/>
+                <w:lang w:val="en-US" w:eastAsia="zh-CN"/>
+              </w:rPr>
+            </w:pPr>
+            <w:r>
+              <w:rPr>
+                <w:rFonts w:hint="eastAsia" w:ascii="Consolas" w:hAnsi="Consolas" w:cs="Consolas"/>
+                <w:sz w:val="21"/>
+                <w:szCs w:val="21"/>
+                <w:lang w:val="en-US" w:eastAsia="zh-CN"/>
+              </w:rPr>
+              <w:tab/>
+            </w:r>
+            <w:r>
+              <w:rPr>
+                <w:rFonts w:hint="eastAsia" w:ascii="Consolas" w:hAnsi="Consolas" w:cs="Consolas"/>
+                <w:sz w:val="21"/>
+                <w:szCs w:val="21"/>
+                <w:lang w:val="en-US" w:eastAsia="zh-CN"/>
+              </w:rPr>
+              <w:t>params.add(cid);</w:t>
+            </w:r>
+          </w:p>
+          <w:p>
+            <w:pPr>
+              <w:keepNext w:val="0"/>
+              <w:keepLines w:val="0"/>
+              <w:pageBreakBefore w:val="0"/>
+              <w:widowControl w:val="0"/>
+              <w:numPr>
+                <w:ilvl w:val="0"/>
+                <w:numId w:val="0"/>
+              </w:numPr>
+              <w:kinsoku/>
+              <w:wordWrap w:val="0"/>
+              <w:overflowPunct/>
+              <w:topLinePunct w:val="0"/>
+              <w:autoSpaceDE/>
+              <w:autoSpaceDN/>
+              <w:bidi w:val="0"/>
+              <w:adjustRightInd/>
+              <w:snapToGrid/>
+              <w:spacing w:line="240" w:lineRule="auto"/>
+              <w:ind w:firstLine="0" w:firstLineChars="0"/>
+              <w:jc w:val="both"/>
+              <w:textAlignment w:val="auto"/>
+              <w:rPr>
+                <w:rFonts w:hint="eastAsia" w:ascii="Consolas" w:hAnsi="Consolas" w:cs="Consolas"/>
+                <w:sz w:val="21"/>
+                <w:szCs w:val="21"/>
+                <w:lang w:val="en-US" w:eastAsia="zh-CN"/>
+              </w:rPr>
+            </w:pPr>
+            <w:r>
+              <w:rPr>
+                <w:rFonts w:hint="eastAsia" w:ascii="Consolas" w:hAnsi="Consolas" w:cs="Consolas"/>
+                <w:sz w:val="21"/>
+                <w:szCs w:val="21"/>
+                <w:lang w:val="en-US" w:eastAsia="zh-CN"/>
+              </w:rPr>
+              <w:t>}</w:t>
+            </w:r>
+          </w:p>
+          <w:p>
+            <w:pPr>
+              <w:keepNext w:val="0"/>
+              <w:keepLines w:val="0"/>
+              <w:pageBreakBefore w:val="0"/>
+              <w:widowControl w:val="0"/>
+              <w:numPr>
+                <w:ilvl w:val="0"/>
+                <w:numId w:val="0"/>
+              </w:numPr>
+              <w:kinsoku/>
+              <w:wordWrap w:val="0"/>
+              <w:overflowPunct/>
+              <w:topLinePunct w:val="0"/>
+              <w:autoSpaceDE/>
+              <w:autoSpaceDN/>
+              <w:bidi w:val="0"/>
+              <w:adjustRightInd/>
+              <w:snapToGrid/>
+              <w:spacing w:line="240" w:lineRule="auto"/>
+              <w:ind w:firstLine="0" w:firstLineChars="0"/>
+              <w:jc w:val="both"/>
+              <w:textAlignment w:val="auto"/>
+              <w:rPr>
+                <w:rFonts w:hint="eastAsia" w:ascii="Consolas" w:hAnsi="Consolas" w:cs="Consolas"/>
+                <w:sz w:val="21"/>
+                <w:szCs w:val="21"/>
+                <w:lang w:val="en-US" w:eastAsia="zh-CN"/>
+              </w:rPr>
+            </w:pPr>
+            <w:r>
+              <w:rPr>
+                <w:rFonts w:hint="eastAsia" w:ascii="Consolas" w:hAnsi="Consolas" w:cs="Consolas"/>
+                <w:sz w:val="21"/>
+                <w:szCs w:val="21"/>
+                <w:lang w:val="en-US" w:eastAsia="zh-CN"/>
+              </w:rPr>
+              <w:t>if(rname){</w:t>
+            </w:r>
+          </w:p>
+          <w:p>
+            <w:pPr>
+              <w:keepNext w:val="0"/>
+              <w:keepLines w:val="0"/>
+              <w:pageBreakBefore w:val="0"/>
+              <w:widowControl w:val="0"/>
+              <w:numPr>
+                <w:ilvl w:val="0"/>
+                <w:numId w:val="0"/>
+              </w:numPr>
+              <w:kinsoku/>
+              <w:wordWrap w:val="0"/>
+              <w:overflowPunct/>
+              <w:topLinePunct w:val="0"/>
+              <w:autoSpaceDE/>
+              <w:autoSpaceDN/>
+              <w:bidi w:val="0"/>
+              <w:adjustRightInd/>
+              <w:snapToGrid/>
+              <w:spacing w:line="240" w:lineRule="auto"/>
+              <w:ind w:firstLine="0" w:firstLineChars="0"/>
+              <w:jc w:val="both"/>
+              <w:textAlignment w:val="auto"/>
+              <w:rPr>
+                <w:rFonts w:hint="default" w:ascii="Consolas" w:hAnsi="Consolas" w:cs="Consolas"/>
+                <w:sz w:val="21"/>
+                <w:szCs w:val="21"/>
+                <w:lang w:val="en-US" w:eastAsia="zh-CN"/>
+              </w:rPr>
+            </w:pPr>
+            <w:r>
+              <w:rPr>
+                <w:rFonts w:hint="eastAsia" w:ascii="Consolas" w:hAnsi="Consolas" w:cs="Consolas"/>
+                <w:sz w:val="21"/>
+                <w:szCs w:val="21"/>
+                <w:lang w:val="en-US" w:eastAsia="zh-CN"/>
+              </w:rPr>
+              <w:tab/>
+            </w:r>
+            <w:r>
+              <w:rPr>
+                <w:rFonts w:hint="eastAsia" w:ascii="Consolas" w:hAnsi="Consolas" w:cs="Consolas"/>
+                <w:sz w:val="21"/>
+                <w:szCs w:val="21"/>
+                <w:lang w:val="en-US" w:eastAsia="zh-CN"/>
+              </w:rPr>
+              <w:t>// rname需要模糊查询，首先，sql用 xxx like xxx</w:t>
+            </w:r>
+          </w:p>
+          <w:p>
+            <w:pPr>
+              <w:keepNext w:val="0"/>
+              <w:keepLines w:val="0"/>
+              <w:pageBreakBefore w:val="0"/>
+              <w:widowControl w:val="0"/>
+              <w:numPr>
+                <w:ilvl w:val="0"/>
+                <w:numId w:val="0"/>
+              </w:numPr>
+              <w:kinsoku/>
+              <w:wordWrap w:val="0"/>
+              <w:overflowPunct/>
+              <w:topLinePunct w:val="0"/>
+              <w:autoSpaceDE/>
+              <w:autoSpaceDN/>
+              <w:bidi w:val="0"/>
+              <w:adjustRightInd/>
+              <w:snapToGrid/>
+              <w:spacing w:line="240" w:lineRule="auto"/>
+              <w:ind w:firstLine="0" w:firstLineChars="0"/>
+              <w:jc w:val="both"/>
+              <w:textAlignment w:val="auto"/>
+              <w:rPr>
+                <w:rFonts w:hint="eastAsia" w:ascii="Consolas" w:hAnsi="Consolas" w:cs="Consolas"/>
+                <w:sz w:val="21"/>
+                <w:szCs w:val="21"/>
+                <w:lang w:val="en-US" w:eastAsia="zh-CN"/>
+              </w:rPr>
+            </w:pPr>
+            <w:r>
+              <w:rPr>
+                <w:rFonts w:hint="eastAsia" w:ascii="Consolas" w:hAnsi="Consolas" w:cs="Consolas"/>
+                <w:sz w:val="21"/>
+                <w:szCs w:val="21"/>
+                <w:lang w:val="en-US" w:eastAsia="zh-CN"/>
+              </w:rPr>
+              <w:tab/>
+            </w:r>
+            <w:r>
+              <w:rPr>
+                <w:rFonts w:hint="eastAsia" w:ascii="Consolas" w:hAnsi="Consolas" w:cs="Consolas"/>
+                <w:sz w:val="21"/>
+                <w:szCs w:val="21"/>
+                <w:lang w:val="en-US" w:eastAsia="zh-CN"/>
+              </w:rPr>
+              <w:t>sql.append(" and rname like ? ");</w:t>
+            </w:r>
+          </w:p>
+          <w:p>
+            <w:pPr>
+              <w:keepNext w:val="0"/>
+              <w:keepLines w:val="0"/>
+              <w:pageBreakBefore w:val="0"/>
+              <w:widowControl w:val="0"/>
+              <w:numPr>
+                <w:ilvl w:val="0"/>
+                <w:numId w:val="0"/>
+              </w:numPr>
+              <w:kinsoku/>
+              <w:wordWrap w:val="0"/>
+              <w:overflowPunct/>
+              <w:topLinePunct w:val="0"/>
+              <w:autoSpaceDE/>
+              <w:autoSpaceDN/>
+              <w:bidi w:val="0"/>
+              <w:adjustRightInd/>
+              <w:snapToGrid/>
+              <w:spacing w:line="240" w:lineRule="auto"/>
+              <w:ind w:firstLine="0" w:firstLineChars="0"/>
+              <w:jc w:val="both"/>
+              <w:textAlignment w:val="auto"/>
+              <w:rPr>
+                <w:rFonts w:hint="default" w:ascii="Consolas" w:hAnsi="Consolas" w:cs="Consolas"/>
+                <w:sz w:val="21"/>
+                <w:szCs w:val="21"/>
+                <w:lang w:val="en-US" w:eastAsia="zh-CN"/>
+              </w:rPr>
+            </w:pPr>
+            <w:r>
+              <w:rPr>
+                <w:rFonts w:hint="eastAsia" w:ascii="Consolas" w:hAnsi="Consolas" w:cs="Consolas"/>
+                <w:sz w:val="21"/>
+                <w:szCs w:val="21"/>
+                <w:lang w:val="en-US" w:eastAsia="zh-CN"/>
+              </w:rPr>
+              <w:tab/>
+            </w:r>
+            <w:r>
+              <w:rPr>
+                <w:rFonts w:hint="eastAsia" w:ascii="Consolas" w:hAnsi="Consolas" w:cs="Consolas"/>
+                <w:sz w:val="21"/>
+                <w:szCs w:val="21"/>
+                <w:lang w:val="en-US" w:eastAsia="zh-CN"/>
+              </w:rPr>
+              <w:t>// 然后，在传递参数时，需要在模糊匹配的字段前后加上%，前模糊加前面，后模糊加后面</w:t>
+            </w:r>
+          </w:p>
+          <w:p>
+            <w:pPr>
+              <w:keepNext w:val="0"/>
+              <w:keepLines w:val="0"/>
+              <w:pageBreakBefore w:val="0"/>
+              <w:widowControl w:val="0"/>
+              <w:numPr>
+                <w:ilvl w:val="0"/>
+                <w:numId w:val="0"/>
+              </w:numPr>
+              <w:kinsoku/>
+              <w:wordWrap w:val="0"/>
+              <w:overflowPunct/>
+              <w:topLinePunct w:val="0"/>
+              <w:autoSpaceDE/>
+              <w:autoSpaceDN/>
+              <w:bidi w:val="0"/>
+              <w:adjustRightInd/>
+              <w:snapToGrid/>
+              <w:spacing w:line="240" w:lineRule="auto"/>
+              <w:ind w:firstLine="0" w:firstLineChars="0"/>
+              <w:jc w:val="both"/>
+              <w:textAlignment w:val="auto"/>
+              <w:rPr>
+                <w:rFonts w:hint="default" w:ascii="Consolas" w:hAnsi="Consolas" w:cs="Consolas"/>
+                <w:sz w:val="21"/>
+                <w:szCs w:val="21"/>
+                <w:lang w:val="en-US" w:eastAsia="zh-CN"/>
+              </w:rPr>
+            </w:pPr>
+            <w:r>
+              <w:rPr>
+                <w:rFonts w:hint="eastAsia" w:ascii="Consolas" w:hAnsi="Consolas" w:cs="Consolas"/>
+                <w:sz w:val="21"/>
+                <w:szCs w:val="21"/>
+                <w:lang w:val="en-US" w:eastAsia="zh-CN"/>
+              </w:rPr>
+              <w:tab/>
+            </w:r>
+            <w:r>
+              <w:rPr>
+                <w:rFonts w:hint="eastAsia" w:ascii="Consolas" w:hAnsi="Consolas" w:cs="Consolas"/>
+                <w:sz w:val="21"/>
+                <w:szCs w:val="21"/>
+                <w:lang w:val="en-US" w:eastAsia="zh-CN"/>
+              </w:rPr>
+              <w:t>param.add("%"+rname+"%");</w:t>
+            </w:r>
+          </w:p>
+          <w:p>
+            <w:pPr>
+              <w:keepNext w:val="0"/>
+              <w:keepLines w:val="0"/>
+              <w:pageBreakBefore w:val="0"/>
+              <w:widowControl w:val="0"/>
+              <w:numPr>
+                <w:ilvl w:val="0"/>
+                <w:numId w:val="0"/>
+              </w:numPr>
+              <w:kinsoku/>
+              <w:wordWrap w:val="0"/>
+              <w:overflowPunct/>
+              <w:topLinePunct w:val="0"/>
+              <w:autoSpaceDE/>
+              <w:autoSpaceDN/>
+              <w:bidi w:val="0"/>
+              <w:adjustRightInd/>
+              <w:snapToGrid/>
+              <w:spacing w:line="240" w:lineRule="auto"/>
+              <w:jc w:val="both"/>
+              <w:textAlignment w:val="auto"/>
+              <w:rPr>
+                <w:rFonts w:hint="eastAsia" w:ascii="Consolas" w:hAnsi="Consolas" w:cs="Consolas"/>
+                <w:sz w:val="21"/>
+                <w:szCs w:val="21"/>
+                <w:lang w:val="en-US" w:eastAsia="zh-CN"/>
+              </w:rPr>
+            </w:pPr>
+            <w:r>
+              <w:rPr>
+                <w:rFonts w:hint="eastAsia" w:ascii="Consolas" w:hAnsi="Consolas" w:cs="Consolas"/>
+                <w:sz w:val="21"/>
+                <w:szCs w:val="21"/>
+                <w:lang w:val="en-US" w:eastAsia="zh-CN"/>
+              </w:rPr>
+              <w:t>}</w:t>
+            </w:r>
+          </w:p>
+          <w:p>
+            <w:pPr>
+              <w:keepNext w:val="0"/>
+              <w:keepLines w:val="0"/>
+              <w:pageBreakBefore w:val="0"/>
+              <w:widowControl w:val="0"/>
+              <w:numPr>
+                <w:ilvl w:val="0"/>
+                <w:numId w:val="0"/>
+              </w:numPr>
+              <w:kinsoku/>
+              <w:wordWrap w:val="0"/>
+              <w:overflowPunct/>
+              <w:topLinePunct w:val="0"/>
+              <w:autoSpaceDE/>
+              <w:autoSpaceDN/>
+              <w:bidi w:val="0"/>
+              <w:adjustRightInd/>
+              <w:snapToGrid/>
+              <w:spacing w:line="240" w:lineRule="auto"/>
+              <w:jc w:val="both"/>
+              <w:textAlignment w:val="auto"/>
+              <w:rPr>
+                <w:rFonts w:hint="eastAsia" w:ascii="Consolas" w:hAnsi="Consolas" w:cs="Consolas"/>
+                <w:sz w:val="21"/>
+                <w:szCs w:val="21"/>
+                <w:lang w:val="en-US" w:eastAsia="zh-CN"/>
+              </w:rPr>
+            </w:pPr>
+          </w:p>
+        </w:tc>
+      </w:tr>
+    </w:tbl>
     <w:p>
       <w:pPr>
         <w:keepNext w:val="0"/>
@@ -6072,125 +7200,138 @@
           <w:lang w:val="en-US" w:eastAsia="zh-CN"/>
         </w:rPr>
       </w:pPr>
-      <w:r>
+    </w:p>
+    <w:p>
+      <w:pPr>
+        <w:keepNext w:val="0"/>
+        <w:keepLines w:val="0"/>
+        <w:pageBreakBefore w:val="0"/>
+        <w:widowControl w:val="0"/>
+        <w:numPr>
+          <w:ilvl w:val="0"/>
+          <w:numId w:val="0"/>
+        </w:numPr>
+        <w:kinsoku/>
+        <w:wordWrap w:val="0"/>
+        <w:overflowPunct/>
+        <w:topLinePunct w:val="0"/>
+        <w:autoSpaceDE/>
+        <w:autoSpaceDN/>
+        <w:bidi w:val="0"/>
+        <w:adjustRightInd/>
+        <w:snapToGrid/>
+        <w:spacing w:line="240" w:lineRule="auto"/>
+        <w:ind w:firstLine="0" w:firstLineChars="0"/>
+        <w:jc w:val="both"/>
+        <w:textAlignment w:val="auto"/>
         <w:rPr>
           <w:rFonts w:hint="eastAsia" w:ascii="Consolas" w:hAnsi="Consolas" w:cs="Consolas"/>
           <w:sz w:val="21"/>
           <w:szCs w:val="21"/>
           <w:lang w:val="en-US" w:eastAsia="zh-CN"/>
         </w:rPr>
-        <w:t>StringBuilder sql = "select count(*) from tab_route where 1=1";</w:t>
-      </w:r>
-    </w:p>
-    <w:p>
-      <w:pPr>
-        <w:keepNext w:val="0"/>
-        <w:keepLines w:val="0"/>
-        <w:pageBreakBefore w:val="0"/>
-        <w:widowControl w:val="0"/>
-        <w:numPr>
-          <w:ilvl w:val="0"/>
-          <w:numId w:val="0"/>
-        </w:numPr>
-        <w:kinsoku/>
-        <w:wordWrap w:val="0"/>
-        <w:overflowPunct/>
-        <w:topLinePunct w:val="0"/>
-        <w:autoSpaceDE/>
-        <w:autoSpaceDN/>
-        <w:bidi w:val="0"/>
-        <w:adjustRightInd/>
-        <w:snapToGrid/>
-        <w:spacing w:line="240" w:lineRule="auto"/>
-        <w:ind w:firstLine="0" w:firstLineChars="0"/>
-        <w:jc w:val="both"/>
-        <w:textAlignment w:val="auto"/>
-        <w:rPr>
-          <w:rFonts w:hint="default" w:ascii="Consolas" w:hAnsi="Consolas" w:cs="Consolas"/>
-          <w:sz w:val="21"/>
-          <w:szCs w:val="21"/>
-          <w:lang w:val="en-US" w:eastAsia="zh-CN"/>
-        </w:rPr>
-      </w:pPr>
-      <w:r>
+      </w:pPr>
+    </w:p>
+    <w:p>
+      <w:pPr>
+        <w:pStyle w:val="3"/>
+        <w:pageBreakBefore w:val="0"/>
+        <w:kinsoku/>
+        <w:overflowPunct/>
+        <w:topLinePunct w:val="0"/>
+        <w:autoSpaceDE/>
+        <w:autoSpaceDN/>
+        <w:bidi w:val="0"/>
+        <w:adjustRightInd/>
+        <w:snapToGrid/>
+        <w:spacing w:before="0" w:beforeLines="0" w:after="0" w:afterLines="0" w:line="240" w:lineRule="auto"/>
+        <w:textAlignment w:val="auto"/>
         <w:rPr>
           <w:rFonts w:hint="eastAsia" w:ascii="Consolas" w:hAnsi="Consolas" w:cs="Consolas"/>
           <w:sz w:val="21"/>
           <w:szCs w:val="21"/>
           <w:lang w:val="en-US" w:eastAsia="zh-CN"/>
         </w:rPr>
-        <w:t>List params = new ArrayList();</w:t>
-      </w:r>
-    </w:p>
-    <w:p>
-      <w:pPr>
-        <w:keepNext w:val="0"/>
-        <w:keepLines w:val="0"/>
-        <w:pageBreakBefore w:val="0"/>
-        <w:widowControl w:val="0"/>
-        <w:numPr>
-          <w:ilvl w:val="0"/>
-          <w:numId w:val="0"/>
-        </w:numPr>
-        <w:kinsoku/>
-        <w:wordWrap w:val="0"/>
-        <w:overflowPunct/>
-        <w:topLinePunct w:val="0"/>
-        <w:autoSpaceDE/>
-        <w:autoSpaceDN/>
-        <w:bidi w:val="0"/>
-        <w:adjustRightInd/>
-        <w:snapToGrid/>
-        <w:spacing w:line="240" w:lineRule="auto"/>
-        <w:ind w:firstLine="0" w:firstLineChars="0"/>
-        <w:jc w:val="both"/>
-        <w:textAlignment w:val="auto"/>
+      </w:pPr>
+      <w:r>
         <w:rPr>
           <w:rFonts w:hint="eastAsia" w:ascii="Consolas" w:hAnsi="Consolas" w:cs="Consolas"/>
           <w:sz w:val="21"/>
           <w:szCs w:val="21"/>
           <w:lang w:val="en-US" w:eastAsia="zh-CN"/>
         </w:rPr>
-      </w:pPr>
-      <w:r>
+        <w:t>10、tomcat 7处理中文会乱码</w:t>
+      </w:r>
+    </w:p>
+    <w:p>
+      <w:pPr>
+        <w:keepNext w:val="0"/>
+        <w:keepLines w:val="0"/>
+        <w:pageBreakBefore w:val="0"/>
+        <w:widowControl w:val="0"/>
+        <w:numPr>
+          <w:ilvl w:val="0"/>
+          <w:numId w:val="0"/>
+        </w:numPr>
+        <w:kinsoku/>
+        <w:wordWrap w:val="0"/>
+        <w:overflowPunct/>
+        <w:topLinePunct w:val="0"/>
+        <w:autoSpaceDE/>
+        <w:autoSpaceDN/>
+        <w:bidi w:val="0"/>
+        <w:adjustRightInd/>
+        <w:snapToGrid/>
+        <w:spacing w:line="240" w:lineRule="auto"/>
+        <w:ind w:firstLine="0" w:firstLineChars="0"/>
+        <w:jc w:val="both"/>
+        <w:textAlignment w:val="auto"/>
         <w:rPr>
           <w:rFonts w:hint="eastAsia" w:ascii="Consolas" w:hAnsi="Consolas" w:cs="Consolas"/>
           <w:sz w:val="21"/>
           <w:szCs w:val="21"/>
           <w:lang w:val="en-US" w:eastAsia="zh-CN"/>
         </w:rPr>
-        <w:t>if(cid){</w:t>
-      </w:r>
-    </w:p>
-    <w:p>
-      <w:pPr>
-        <w:keepNext w:val="0"/>
-        <w:keepLines w:val="0"/>
-        <w:pageBreakBefore w:val="0"/>
-        <w:widowControl w:val="0"/>
-        <w:numPr>
-          <w:ilvl w:val="0"/>
-          <w:numId w:val="0"/>
-        </w:numPr>
-        <w:kinsoku/>
-        <w:wordWrap w:val="0"/>
-        <w:overflowPunct/>
-        <w:topLinePunct w:val="0"/>
-        <w:autoSpaceDE/>
-        <w:autoSpaceDN/>
-        <w:bidi w:val="0"/>
-        <w:adjustRightInd/>
-        <w:snapToGrid/>
-        <w:spacing w:line="240" w:lineRule="auto"/>
-        <w:ind w:firstLine="0" w:firstLineChars="0"/>
-        <w:jc w:val="both"/>
-        <w:textAlignment w:val="auto"/>
+      </w:pPr>
+      <w:r>
         <w:rPr>
           <w:rFonts w:hint="eastAsia" w:ascii="Consolas" w:hAnsi="Consolas" w:cs="Consolas"/>
           <w:sz w:val="21"/>
           <w:szCs w:val="21"/>
           <w:lang w:val="en-US" w:eastAsia="zh-CN"/>
         </w:rPr>
+        <w:t>tomcat 8就不会有这个问题。</w:t>
+      </w:r>
+    </w:p>
+    <w:p>
+      <w:pPr>
+        <w:keepNext w:val="0"/>
+        <w:keepLines w:val="0"/>
+        <w:pageBreakBefore w:val="0"/>
+        <w:widowControl w:val="0"/>
+        <w:numPr>
+          <w:ilvl w:val="0"/>
+          <w:numId w:val="0"/>
+        </w:numPr>
+        <w:kinsoku/>
+        <w:wordWrap w:val="0"/>
+        <w:overflowPunct/>
+        <w:topLinePunct w:val="0"/>
+        <w:autoSpaceDE/>
+        <w:autoSpaceDN/>
+        <w:bidi w:val="0"/>
+        <w:adjustRightInd/>
+        <w:snapToGrid/>
+        <w:spacing w:line="240" w:lineRule="auto"/>
+        <w:ind w:firstLine="0" w:firstLineChars="0"/>
+        <w:jc w:val="both"/>
+        <w:textAlignment w:val="auto"/>
+        <w:rPr>
+          <w:rFonts w:hint="default" w:ascii="Consolas" w:hAnsi="Consolas" w:cs="Consolas"/>
+          <w:sz w:val="21"/>
+          <w:szCs w:val="21"/>
+          <w:lang w:val="en-US" w:eastAsia="zh-CN"/>
+        </w:rPr>
       </w:pPr>
       <w:r>
         <w:rPr>
@@ -6199,90 +7340,79 @@
           <w:szCs w:val="21"/>
           <w:lang w:val="en-US" w:eastAsia="zh-CN"/>
         </w:rPr>
-        <w:tab/>
-        <w:t>sql.append(" and cid = ?");</w:t>
-      </w:r>
-    </w:p>
-    <w:p>
-      <w:pPr>
-        <w:keepNext w:val="0"/>
-        <w:keepLines w:val="0"/>
-        <w:pageBreakBefore w:val="0"/>
-        <w:widowControl w:val="0"/>
-        <w:numPr>
-          <w:ilvl w:val="0"/>
-          <w:numId w:val="0"/>
-        </w:numPr>
-        <w:kinsoku/>
-        <w:wordWrap w:val="0"/>
-        <w:overflowPunct/>
-        <w:topLinePunct w:val="0"/>
-        <w:autoSpaceDE/>
-        <w:autoSpaceDN/>
-        <w:bidi w:val="0"/>
-        <w:adjustRightInd/>
-        <w:snapToGrid/>
-        <w:spacing w:line="240" w:lineRule="auto"/>
-        <w:ind w:firstLine="0" w:firstLineChars="0"/>
-        <w:jc w:val="both"/>
-        <w:textAlignment w:val="auto"/>
-        <w:rPr>
-          <w:rFonts w:hint="default" w:ascii="Consolas" w:hAnsi="Consolas" w:cs="Consolas"/>
-          <w:sz w:val="21"/>
-          <w:szCs w:val="21"/>
-          <w:lang w:val="en-US" w:eastAsia="zh-CN"/>
-        </w:rPr>
-      </w:pPr>
-      <w:r>
+        <w:t>此时需要重新编码，tomcat 7的编码是iso-8859-1，要转成utf-8。</w:t>
+      </w:r>
+    </w:p>
+    <w:p>
+      <w:pPr>
+        <w:keepNext w:val="0"/>
+        <w:keepLines w:val="0"/>
+        <w:pageBreakBefore w:val="0"/>
+        <w:widowControl w:val="0"/>
+        <w:numPr>
+          <w:ilvl w:val="0"/>
+          <w:numId w:val="0"/>
+        </w:numPr>
+        <w:kinsoku/>
+        <w:wordWrap w:val="0"/>
+        <w:overflowPunct/>
+        <w:topLinePunct w:val="0"/>
+        <w:autoSpaceDE/>
+        <w:autoSpaceDN/>
+        <w:bidi w:val="0"/>
+        <w:adjustRightInd/>
+        <w:snapToGrid/>
+        <w:spacing w:line="240" w:lineRule="auto"/>
+        <w:ind w:firstLine="0" w:firstLineChars="0"/>
+        <w:jc w:val="both"/>
+        <w:textAlignment w:val="auto"/>
         <w:rPr>
           <w:rFonts w:hint="eastAsia" w:ascii="Consolas" w:hAnsi="Consolas" w:cs="Consolas"/>
           <w:sz w:val="21"/>
           <w:szCs w:val="21"/>
           <w:lang w:val="en-US" w:eastAsia="zh-CN"/>
         </w:rPr>
-        <w:tab/>
-        <w:t>params.add(cid);</w:t>
-      </w:r>
-    </w:p>
-    <w:p>
-      <w:pPr>
-        <w:keepNext w:val="0"/>
-        <w:keepLines w:val="0"/>
-        <w:pageBreakBefore w:val="0"/>
-        <w:widowControl w:val="0"/>
-        <w:numPr>
-          <w:ilvl w:val="0"/>
-          <w:numId w:val="0"/>
-        </w:numPr>
-        <w:kinsoku/>
-        <w:wordWrap w:val="0"/>
-        <w:overflowPunct/>
-        <w:topLinePunct w:val="0"/>
-        <w:autoSpaceDE/>
-        <w:autoSpaceDN/>
-        <w:bidi w:val="0"/>
-        <w:adjustRightInd/>
-        <w:snapToGrid/>
-        <w:spacing w:line="240" w:lineRule="auto"/>
-        <w:ind w:firstLine="0" w:firstLineChars="0"/>
-        <w:jc w:val="both"/>
-        <w:textAlignment w:val="auto"/>
+      </w:pPr>
+      <w:r>
         <w:rPr>
           <w:rFonts w:hint="eastAsia" w:ascii="Consolas" w:hAnsi="Consolas" w:cs="Consolas"/>
           <w:sz w:val="21"/>
           <w:szCs w:val="21"/>
           <w:lang w:val="en-US" w:eastAsia="zh-CN"/>
         </w:rPr>
-      </w:pPr>
-      <w:r>
+        <w:t>rname = new String(rname.getBytes("iso-8859-1"),"utf-8");</w:t>
+      </w:r>
+    </w:p>
+    <w:p>
+      <w:pPr>
+        <w:keepNext w:val="0"/>
+        <w:keepLines w:val="0"/>
+        <w:pageBreakBefore w:val="0"/>
+        <w:widowControl w:val="0"/>
+        <w:numPr>
+          <w:ilvl w:val="0"/>
+          <w:numId w:val="0"/>
+        </w:numPr>
+        <w:kinsoku/>
+        <w:wordWrap w:val="0"/>
+        <w:overflowPunct/>
+        <w:topLinePunct w:val="0"/>
+        <w:autoSpaceDE/>
+        <w:autoSpaceDN/>
+        <w:bidi w:val="0"/>
+        <w:adjustRightInd/>
+        <w:snapToGrid/>
+        <w:spacing w:line="240" w:lineRule="auto"/>
+        <w:ind w:firstLine="0" w:firstLineChars="0"/>
+        <w:jc w:val="both"/>
+        <w:textAlignment w:val="auto"/>
         <w:rPr>
           <w:rFonts w:hint="eastAsia" w:ascii="Consolas" w:hAnsi="Consolas" w:cs="Consolas"/>
           <w:sz w:val="21"/>
           <w:szCs w:val="21"/>
           <w:lang w:val="en-US" w:eastAsia="zh-CN"/>
         </w:rPr>
-        <w:t>}</w:t>
-      </w:r>
+      </w:pPr>
     </w:p>
     <w:p>
       <w:pPr>
@@ -6321,39 +7451,8 @@
           <w:szCs w:val="21"/>
           <w:lang w:val="en-US" w:eastAsia="zh-CN"/>
         </w:rPr>
-        <w:t>if(rname){</w:t>
-      </w:r>
-    </w:p>
-    <w:p>
-      <w:pPr>
-        <w:keepNext w:val="0"/>
-        <w:keepLines w:val="0"/>
-        <w:pageBreakBefore w:val="0"/>
-        <w:widowControl w:val="0"/>
-        <w:numPr>
-          <w:ilvl w:val="0"/>
-          <w:numId w:val="0"/>
-        </w:numPr>
-        <w:kinsoku/>
-        <w:wordWrap w:val="0"/>
-        <w:overflowPunct/>
-        <w:topLinePunct w:val="0"/>
-        <w:autoSpaceDE/>
-        <w:autoSpaceDN/>
-        <w:bidi w:val="0"/>
-        <w:adjustRightInd/>
-        <w:snapToGrid/>
-        <w:spacing w:line="240" w:lineRule="auto"/>
-        <w:ind w:firstLine="0" w:firstLineChars="0"/>
-        <w:jc w:val="both"/>
-        <w:textAlignment w:val="auto"/>
-        <w:rPr>
-          <w:rFonts w:hint="default" w:ascii="Consolas" w:hAnsi="Consolas" w:cs="Consolas"/>
-          <w:sz w:val="21"/>
-          <w:szCs w:val="21"/>
-          <w:lang w:val="en-US" w:eastAsia="zh-CN"/>
-        </w:rPr>
-      </w:pPr>
+        <w:t xml:space="preserve">From: </w:t>
+      </w:r>
       <w:r>
         <w:rPr>
           <w:rFonts w:hint="eastAsia" w:ascii="Consolas" w:hAnsi="Consolas" w:cs="Consolas"/>
@@ -6361,40 +7460,17 @@
           <w:szCs w:val="21"/>
           <w:lang w:val="en-US" w:eastAsia="zh-CN"/>
         </w:rPr>
-        <w:tab/>
-        <w:t>// rname需要模糊查询，首先，sql用 xxx like xxx</w:t>
-      </w:r>
-    </w:p>
-    <w:p>
-      <w:pPr>
-        <w:keepNext w:val="0"/>
-        <w:keepLines w:val="0"/>
-        <w:pageBreakBefore w:val="0"/>
-        <w:widowControl w:val="0"/>
-        <w:numPr>
-          <w:ilvl w:val="0"/>
-          <w:numId w:val="0"/>
-        </w:numPr>
-        <w:kinsoku/>
-        <w:wordWrap w:val="0"/>
-        <w:overflowPunct/>
-        <w:topLinePunct w:val="0"/>
-        <w:autoSpaceDE/>
-        <w:autoSpaceDN/>
-        <w:bidi w:val="0"/>
-        <w:adjustRightInd/>
-        <w:snapToGrid/>
-        <w:spacing w:line="240" w:lineRule="auto"/>
-        <w:ind w:firstLine="0" w:firstLineChars="0"/>
-        <w:jc w:val="both"/>
-        <w:textAlignment w:val="auto"/>
+        <w:fldChar w:fldCharType="begin"/>
+      </w:r>
+      <w:r>
         <w:rPr>
           <w:rFonts w:hint="eastAsia" w:ascii="Consolas" w:hAnsi="Consolas" w:cs="Consolas"/>
           <w:sz w:val="21"/>
           <w:szCs w:val="21"/>
           <w:lang w:val="en-US" w:eastAsia="zh-CN"/>
         </w:rPr>
-      </w:pPr>
+        <w:instrText xml:space="preserve"> HYPERLINK "https://blog.csdn.net/csd_1234500/article/details/79094872" </w:instrText>
+      </w:r>
       <w:r>
         <w:rPr>
           <w:rFonts w:hint="eastAsia" w:ascii="Consolas" w:hAnsi="Consolas" w:cs="Consolas"/>
@@ -6402,81 +7478,18 @@
           <w:szCs w:val="21"/>
           <w:lang w:val="en-US" w:eastAsia="zh-CN"/>
         </w:rPr>
-        <w:tab/>
-        <w:t>sql.append(" and rname like ? ");</w:t>
-      </w:r>
-    </w:p>
-    <w:p>
-      <w:pPr>
-        <w:keepNext w:val="0"/>
-        <w:keepLines w:val="0"/>
-        <w:pageBreakBefore w:val="0"/>
-        <w:widowControl w:val="0"/>
-        <w:numPr>
-          <w:ilvl w:val="0"/>
-          <w:numId w:val="0"/>
-        </w:numPr>
-        <w:kinsoku/>
-        <w:wordWrap w:val="0"/>
-        <w:overflowPunct/>
-        <w:topLinePunct w:val="0"/>
-        <w:autoSpaceDE/>
-        <w:autoSpaceDN/>
-        <w:bidi w:val="0"/>
-        <w:adjustRightInd/>
-        <w:snapToGrid/>
-        <w:spacing w:line="240" w:lineRule="auto"/>
-        <w:ind w:firstLine="0" w:firstLineChars="0"/>
-        <w:jc w:val="both"/>
-        <w:textAlignment w:val="auto"/>
-        <w:rPr>
-          <w:rFonts w:hint="default" w:ascii="Consolas" w:hAnsi="Consolas" w:cs="Consolas"/>
-          <w:sz w:val="21"/>
-          <w:szCs w:val="21"/>
-          <w:lang w:val="en-US" w:eastAsia="zh-CN"/>
-        </w:rPr>
-      </w:pPr>
-      <w:r>
-        <w:rPr>
+        <w:fldChar w:fldCharType="separate"/>
+      </w:r>
+      <w:r>
+        <w:rPr>
+          <w:rStyle w:val="8"/>
           <w:rFonts w:hint="eastAsia" w:ascii="Consolas" w:hAnsi="Consolas" w:cs="Consolas"/>
           <w:sz w:val="21"/>
           <w:szCs w:val="21"/>
           <w:lang w:val="en-US" w:eastAsia="zh-CN"/>
         </w:rPr>
-        <w:tab/>
-        <w:t>// 然后，在传递参数时，需要在模糊匹配的字段前后加上%，前模糊加前面，后模糊加后面</w:t>
-      </w:r>
-    </w:p>
-    <w:p>
-      <w:pPr>
-        <w:keepNext w:val="0"/>
-        <w:keepLines w:val="0"/>
-        <w:pageBreakBefore w:val="0"/>
-        <w:widowControl w:val="0"/>
-        <w:numPr>
-          <w:ilvl w:val="0"/>
-          <w:numId w:val="0"/>
-        </w:numPr>
-        <w:kinsoku/>
-        <w:wordWrap w:val="0"/>
-        <w:overflowPunct/>
-        <w:topLinePunct w:val="0"/>
-        <w:autoSpaceDE/>
-        <w:autoSpaceDN/>
-        <w:bidi w:val="0"/>
-        <w:adjustRightInd/>
-        <w:snapToGrid/>
-        <w:spacing w:line="240" w:lineRule="auto"/>
-        <w:ind w:firstLine="0" w:firstLineChars="0"/>
-        <w:jc w:val="both"/>
-        <w:textAlignment w:val="auto"/>
-        <w:rPr>
-          <w:rFonts w:hint="default" w:ascii="Consolas" w:hAnsi="Consolas" w:cs="Consolas"/>
-          <w:sz w:val="21"/>
-          <w:szCs w:val="21"/>
-          <w:lang w:val="en-US" w:eastAsia="zh-CN"/>
-        </w:rPr>
-      </w:pPr>
+        <w:t>https://blog.csdn.net/csd_1234500/article/details/79094872</w:t>
+      </w:r>
       <w:r>
         <w:rPr>
           <w:rFonts w:hint="eastAsia" w:ascii="Consolas" w:hAnsi="Consolas" w:cs="Consolas"/>
@@ -6484,231 +7497,72 @@
           <w:szCs w:val="21"/>
           <w:lang w:val="en-US" w:eastAsia="zh-CN"/>
         </w:rPr>
-        <w:tab/>
-        <w:t>param.add("%"+rname+"%");</w:t>
-      </w:r>
-    </w:p>
-    <w:p>
-      <w:pPr>
-        <w:keepNext w:val="0"/>
-        <w:keepLines w:val="0"/>
-        <w:pageBreakBefore w:val="0"/>
-        <w:widowControl w:val="0"/>
-        <w:numPr>
-          <w:ilvl w:val="0"/>
-          <w:numId w:val="0"/>
-        </w:numPr>
-        <w:kinsoku/>
-        <w:wordWrap w:val="0"/>
-        <w:overflowPunct/>
-        <w:topLinePunct w:val="0"/>
-        <w:autoSpaceDE/>
-        <w:autoSpaceDN/>
-        <w:bidi w:val="0"/>
-        <w:adjustRightInd/>
-        <w:snapToGrid/>
-        <w:spacing w:line="240" w:lineRule="auto"/>
-        <w:ind w:firstLine="0" w:firstLineChars="0"/>
-        <w:jc w:val="both"/>
-        <w:textAlignment w:val="auto"/>
-        <w:rPr>
-          <w:rFonts w:hint="eastAsia" w:ascii="Consolas" w:hAnsi="Consolas" w:cs="Consolas"/>
-          <w:sz w:val="21"/>
-          <w:szCs w:val="21"/>
-          <w:lang w:val="en-US" w:eastAsia="zh-CN"/>
-        </w:rPr>
-      </w:pPr>
-      <w:r>
-        <w:rPr>
-          <w:rFonts w:hint="eastAsia" w:ascii="Consolas" w:hAnsi="Consolas" w:cs="Consolas"/>
-          <w:sz w:val="21"/>
-          <w:szCs w:val="21"/>
-          <w:lang w:val="en-US" w:eastAsia="zh-CN"/>
-        </w:rPr>
-        <w:t>}</w:t>
-      </w:r>
-    </w:p>
-    <w:p>
-      <w:pPr>
-        <w:keepNext w:val="0"/>
-        <w:keepLines w:val="0"/>
-        <w:pageBreakBefore w:val="0"/>
-        <w:widowControl w:val="0"/>
-        <w:numPr>
-          <w:ilvl w:val="0"/>
-          <w:numId w:val="0"/>
-        </w:numPr>
-        <w:kinsoku/>
-        <w:wordWrap w:val="0"/>
-        <w:overflowPunct/>
-        <w:topLinePunct w:val="0"/>
-        <w:autoSpaceDE/>
-        <w:autoSpaceDN/>
-        <w:bidi w:val="0"/>
-        <w:adjustRightInd/>
-        <w:snapToGrid/>
-        <w:spacing w:line="240" w:lineRule="auto"/>
-        <w:ind w:firstLine="0" w:firstLineChars="0"/>
-        <w:jc w:val="both"/>
-        <w:textAlignment w:val="auto"/>
-        <w:rPr>
-          <w:rFonts w:hint="eastAsia" w:ascii="Consolas" w:hAnsi="Consolas" w:cs="Consolas"/>
-          <w:sz w:val="21"/>
-          <w:szCs w:val="21"/>
-          <w:lang w:val="en-US" w:eastAsia="zh-CN"/>
-        </w:rPr>
-      </w:pPr>
-    </w:p>
-    <w:p>
-      <w:pPr>
-        <w:pStyle w:val="3"/>
-        <w:pageBreakBefore w:val="0"/>
-        <w:kinsoku/>
-        <w:overflowPunct/>
-        <w:topLinePunct w:val="0"/>
-        <w:autoSpaceDE/>
-        <w:autoSpaceDN/>
-        <w:bidi w:val="0"/>
-        <w:adjustRightInd/>
-        <w:snapToGrid/>
-        <w:spacing w:before="0" w:beforeLines="0" w:after="0" w:afterLines="0" w:line="240" w:lineRule="auto"/>
-        <w:textAlignment w:val="auto"/>
-        <w:rPr>
-          <w:rFonts w:hint="eastAsia" w:ascii="Consolas" w:hAnsi="Consolas" w:cs="Consolas"/>
-          <w:sz w:val="21"/>
-          <w:szCs w:val="21"/>
-          <w:lang w:val="en-US" w:eastAsia="zh-CN"/>
-        </w:rPr>
-      </w:pPr>
-      <w:r>
-        <w:rPr>
-          <w:rFonts w:hint="eastAsia" w:ascii="Consolas" w:hAnsi="Consolas" w:cs="Consolas"/>
-          <w:sz w:val="21"/>
-          <w:szCs w:val="21"/>
-          <w:lang w:val="en-US" w:eastAsia="zh-CN"/>
-        </w:rPr>
-        <w:t>10、tomcat 7处理中文会乱码</w:t>
-      </w:r>
-    </w:p>
-    <w:p>
-      <w:pPr>
-        <w:keepNext w:val="0"/>
-        <w:keepLines w:val="0"/>
-        <w:pageBreakBefore w:val="0"/>
-        <w:widowControl w:val="0"/>
-        <w:numPr>
-          <w:ilvl w:val="0"/>
-          <w:numId w:val="0"/>
-        </w:numPr>
-        <w:kinsoku/>
-        <w:wordWrap w:val="0"/>
-        <w:overflowPunct/>
-        <w:topLinePunct w:val="0"/>
-        <w:autoSpaceDE/>
-        <w:autoSpaceDN/>
-        <w:bidi w:val="0"/>
-        <w:adjustRightInd/>
-        <w:snapToGrid/>
-        <w:spacing w:line="240" w:lineRule="auto"/>
-        <w:ind w:firstLine="0" w:firstLineChars="0"/>
-        <w:jc w:val="both"/>
-        <w:textAlignment w:val="auto"/>
-        <w:rPr>
-          <w:rFonts w:hint="eastAsia" w:ascii="Consolas" w:hAnsi="Consolas" w:cs="Consolas"/>
-          <w:sz w:val="21"/>
-          <w:szCs w:val="21"/>
-          <w:lang w:val="en-US" w:eastAsia="zh-CN"/>
-        </w:rPr>
-      </w:pPr>
-      <w:r>
-        <w:rPr>
-          <w:rFonts w:hint="eastAsia" w:ascii="Consolas" w:hAnsi="Consolas" w:cs="Consolas"/>
-          <w:sz w:val="21"/>
-          <w:szCs w:val="21"/>
-          <w:lang w:val="en-US" w:eastAsia="zh-CN"/>
-        </w:rPr>
-        <w:t>tomcat 8就不会有这个问题。</w:t>
-      </w:r>
-    </w:p>
-    <w:p>
-      <w:pPr>
-        <w:keepNext w:val="0"/>
-        <w:keepLines w:val="0"/>
-        <w:pageBreakBefore w:val="0"/>
-        <w:widowControl w:val="0"/>
-        <w:numPr>
-          <w:ilvl w:val="0"/>
-          <w:numId w:val="0"/>
-        </w:numPr>
-        <w:kinsoku/>
-        <w:wordWrap w:val="0"/>
-        <w:overflowPunct/>
-        <w:topLinePunct w:val="0"/>
-        <w:autoSpaceDE/>
-        <w:autoSpaceDN/>
-        <w:bidi w:val="0"/>
-        <w:adjustRightInd/>
-        <w:snapToGrid/>
-        <w:spacing w:line="240" w:lineRule="auto"/>
-        <w:ind w:firstLine="0" w:firstLineChars="0"/>
-        <w:jc w:val="both"/>
-        <w:textAlignment w:val="auto"/>
-        <w:rPr>
-          <w:rFonts w:hint="default" w:ascii="Consolas" w:hAnsi="Consolas" w:cs="Consolas"/>
-          <w:sz w:val="21"/>
-          <w:szCs w:val="21"/>
-          <w:lang w:val="en-US" w:eastAsia="zh-CN"/>
-        </w:rPr>
-      </w:pPr>
-      <w:r>
-        <w:rPr>
-          <w:rFonts w:hint="eastAsia" w:ascii="Consolas" w:hAnsi="Consolas" w:cs="Consolas"/>
-          <w:sz w:val="21"/>
-          <w:szCs w:val="21"/>
-          <w:lang w:val="en-US" w:eastAsia="zh-CN"/>
-        </w:rPr>
-        <w:t>此时需要重新编码，tomcat 7的编码是iso-8859-1，要转成utf-8。</w:t>
-      </w:r>
-    </w:p>
-    <w:p>
-      <w:pPr>
-        <w:keepNext w:val="0"/>
-        <w:keepLines w:val="0"/>
-        <w:pageBreakBefore w:val="0"/>
-        <w:widowControl w:val="0"/>
-        <w:numPr>
-          <w:ilvl w:val="0"/>
-          <w:numId w:val="0"/>
-        </w:numPr>
-        <w:kinsoku/>
-        <w:wordWrap w:val="0"/>
-        <w:overflowPunct/>
-        <w:topLinePunct w:val="0"/>
-        <w:autoSpaceDE/>
-        <w:autoSpaceDN/>
-        <w:bidi w:val="0"/>
-        <w:adjustRightInd/>
-        <w:snapToGrid/>
-        <w:spacing w:line="240" w:lineRule="auto"/>
-        <w:ind w:firstLine="0" w:firstLineChars="0"/>
-        <w:jc w:val="both"/>
-        <w:textAlignment w:val="auto"/>
-        <w:rPr>
-          <w:rFonts w:hint="default" w:ascii="Consolas" w:hAnsi="Consolas" w:cs="Consolas"/>
-          <w:sz w:val="21"/>
-          <w:szCs w:val="21"/>
-          <w:lang w:val="en-US" w:eastAsia="zh-CN"/>
-        </w:rPr>
-      </w:pPr>
-      <w:r>
-        <w:rPr>
-          <w:rFonts w:hint="eastAsia" w:ascii="Consolas" w:hAnsi="Consolas" w:cs="Consolas"/>
-          <w:sz w:val="21"/>
-          <w:szCs w:val="21"/>
-          <w:lang w:val="en-US" w:eastAsia="zh-CN"/>
-        </w:rPr>
-        <w:t>rname = new String(rname.getBytes("iso-8859-1"),"utf-8");</w:t>
-      </w:r>
+        <w:fldChar w:fldCharType="end"/>
+      </w:r>
+    </w:p>
+    <w:p>
+      <w:pPr>
+        <w:keepNext w:val="0"/>
+        <w:keepLines w:val="0"/>
+        <w:pageBreakBefore w:val="0"/>
+        <w:widowControl w:val="0"/>
+        <w:numPr>
+          <w:ilvl w:val="0"/>
+          <w:numId w:val="0"/>
+        </w:numPr>
+        <w:kinsoku/>
+        <w:wordWrap w:val="0"/>
+        <w:overflowPunct/>
+        <w:topLinePunct w:val="0"/>
+        <w:autoSpaceDE/>
+        <w:autoSpaceDN/>
+        <w:bidi w:val="0"/>
+        <w:adjustRightInd/>
+        <w:snapToGrid/>
+        <w:spacing w:line="240" w:lineRule="auto"/>
+        <w:ind w:firstLine="0" w:firstLineChars="0"/>
+        <w:jc w:val="both"/>
+        <w:textAlignment w:val="auto"/>
+        <w:rPr>
+          <w:rFonts w:hint="default" w:ascii="Consolas" w:hAnsi="Consolas" w:cs="Consolas"/>
+          <w:sz w:val="21"/>
+          <w:szCs w:val="21"/>
+          <w:lang w:val="en-US" w:eastAsia="zh-CN"/>
+        </w:rPr>
+      </w:pPr>
+    </w:p>
+    <w:p>
+      <w:pPr>
+        <w:keepNext w:val="0"/>
+        <w:keepLines w:val="0"/>
+        <w:pageBreakBefore w:val="0"/>
+        <w:widowControl w:val="0"/>
+        <w:numPr>
+          <w:ilvl w:val="0"/>
+          <w:numId w:val="0"/>
+        </w:numPr>
+        <w:kinsoku/>
+        <w:wordWrap w:val="0"/>
+        <w:overflowPunct/>
+        <w:topLinePunct w:val="0"/>
+        <w:autoSpaceDE/>
+        <w:autoSpaceDN/>
+        <w:bidi w:val="0"/>
+        <w:adjustRightInd/>
+        <w:snapToGrid/>
+        <w:spacing w:line="240" w:lineRule="auto"/>
+        <w:ind w:firstLine="0" w:firstLineChars="0"/>
+        <w:jc w:val="both"/>
+        <w:textAlignment w:val="auto"/>
+        <w:rPr>
+          <w:rFonts w:hint="default" w:ascii="Consolas" w:hAnsi="Consolas" w:cs="Consolas"/>
+          <w:sz w:val="21"/>
+          <w:szCs w:val="21"/>
+          <w:lang w:val="en-US" w:eastAsia="zh-CN"/>
+        </w:rPr>
+      </w:pPr>
+      <w:bookmarkStart w:id="0" w:name="_GoBack"/>
+      <w:bookmarkEnd w:id="0"/>
     </w:p>
     <w:sectPr>
       <w:pgSz w:w="11850" w:h="16783"/>
@@ -6867,7 +7721,7 @@
     <w:lsdException w:unhideWhenUsed="0" w:uiPriority="0" w:semiHidden="0" w:name="HTML Code"/>
     <w:lsdException w:unhideWhenUsed="0" w:uiPriority="0" w:semiHidden="0" w:name="HTML Definition"/>
     <w:lsdException w:unhideWhenUsed="0" w:uiPriority="0" w:semiHidden="0" w:name="HTML Keyboard"/>
-    <w:lsdException w:unhideWhenUsed="0" w:uiPriority="0" w:semiHidden="0" w:name="HTML Preformatted"/>
+    <w:lsdException w:qFormat="1" w:unhideWhenUsed="0" w:uiPriority="0" w:semiHidden="0" w:name="HTML Preformatted"/>
     <w:lsdException w:unhideWhenUsed="0" w:uiPriority="0" w:semiHidden="0" w:name="HTML Sample"/>
     <w:lsdException w:unhideWhenUsed="0" w:uiPriority="0" w:semiHidden="0" w:name="HTML Typewriter"/>
     <w:lsdException w:unhideWhenUsed="0" w:uiPriority="0" w:semiHidden="0" w:name="HTML Variable"/>
@@ -7093,6 +7947,7 @@
   <w:style w:type="paragraph" w:styleId="4">
     <w:name w:val="HTML Preformatted"/>
     <w:basedOn w:val="1"/>
+    <w:qFormat/>
     <w:uiPriority w:val="0"/>
     <w:pPr>
       <w:tabs>
@@ -7141,6 +7996,15 @@
         <w:insideV w:val="single" w:color="auto" w:sz="4" w:space="0"/>
       </w:tblBorders>
     </w:tblPr>
+  </w:style>
+  <w:style w:type="character" w:styleId="8">
+    <w:name w:val="Hyperlink"/>
+    <w:basedOn w:val="7"/>
+    <w:uiPriority w:val="0"/>
+    <w:rPr>
+      <w:color w:val="0000FF"/>
+      <w:u w:val="single"/>
+    </w:rPr>
   </w:style>
 </w:styles>
 </file>

</xml_diff>

<commit_message>
Update some notice that easy forget
</commit_message>
<xml_diff>
--- a/java/2_second/2_49_Travel.docx
+++ b/java/2_second/2_49_Travel.docx
@@ -396,7 +396,7 @@
     </w:p>
     <w:p>
       <w:pPr>
-        <w:pStyle w:val="4"/>
+        <w:pStyle w:val="5"/>
         <w:keepNext w:val="0"/>
         <w:keepLines w:val="0"/>
         <w:pageBreakBefore w:val="0"/>
@@ -3016,7 +3016,7 @@
     </w:p>
     <w:p>
       <w:pPr>
-        <w:pStyle w:val="4"/>
+        <w:pStyle w:val="5"/>
         <w:keepNext w:val="0"/>
         <w:keepLines w:val="0"/>
         <w:pageBreakBefore w:val="0"/>
@@ -4841,7 +4841,7 @@
     </w:p>
     <w:tbl>
       <w:tblPr>
-        <w:tblStyle w:val="6"/>
+        <w:tblStyle w:val="7"/>
         <w:tblW w:w="0" w:type="auto"/>
         <w:tblInd w:w="0" w:type="dxa"/>
         <w:tblBorders>
@@ -6534,7 +6534,1107 @@
     </w:p>
     <w:tbl>
       <w:tblPr>
-        <w:tblStyle w:val="6"/>
+        <w:tblStyle w:val="7"/>
+        <w:tblW w:w="0" w:type="auto"/>
+        <w:tblInd w:w="0" w:type="dxa"/>
+        <w:tblBorders>
+          <w:top w:val="single" w:color="auto" w:sz="4" w:space="0"/>
+          <w:left w:val="single" w:color="auto" w:sz="4" w:space="0"/>
+          <w:bottom w:val="single" w:color="auto" w:sz="4" w:space="0"/>
+          <w:right w:val="single" w:color="auto" w:sz="4" w:space="0"/>
+          <w:insideH w:val="single" w:color="auto" w:sz="4" w:space="0"/>
+          <w:insideV w:val="single" w:color="auto" w:sz="4" w:space="0"/>
+        </w:tblBorders>
+        <w:tblLayout w:type="autofit"/>
+        <w:tblCellMar>
+          <w:top w:w="0" w:type="dxa"/>
+          <w:left w:w="108" w:type="dxa"/>
+          <w:bottom w:w="0" w:type="dxa"/>
+          <w:right w:w="108" w:type="dxa"/>
+        </w:tblCellMar>
+      </w:tblPr>
+      <w:tblGrid>
+        <w:gridCol w:w="10626"/>
+      </w:tblGrid>
+      <w:tr>
+        <w:tblPrEx>
+          <w:tblBorders>
+            <w:top w:val="single" w:color="auto" w:sz="4" w:space="0"/>
+            <w:left w:val="single" w:color="auto" w:sz="4" w:space="0"/>
+            <w:bottom w:val="single" w:color="auto" w:sz="4" w:space="0"/>
+            <w:right w:val="single" w:color="auto" w:sz="4" w:space="0"/>
+            <w:insideH w:val="single" w:color="auto" w:sz="4" w:space="0"/>
+            <w:insideV w:val="single" w:color="auto" w:sz="4" w:space="0"/>
+          </w:tblBorders>
+          <w:tblCellMar>
+            <w:top w:w="0" w:type="dxa"/>
+            <w:left w:w="108" w:type="dxa"/>
+            <w:bottom w:w="0" w:type="dxa"/>
+            <w:right w:w="108" w:type="dxa"/>
+          </w:tblCellMar>
+        </w:tblPrEx>
+        <w:tc>
+          <w:tcPr>
+            <w:tcW w:w="10626" w:type="dxa"/>
+          </w:tcPr>
+          <w:p>
+            <w:pPr>
+              <w:keepNext w:val="0"/>
+              <w:keepLines w:val="0"/>
+              <w:pageBreakBefore w:val="0"/>
+              <w:widowControl w:val="0"/>
+              <w:numPr>
+                <w:ilvl w:val="0"/>
+                <w:numId w:val="0"/>
+              </w:numPr>
+              <w:kinsoku/>
+              <w:wordWrap w:val="0"/>
+              <w:overflowPunct/>
+              <w:topLinePunct w:val="0"/>
+              <w:autoSpaceDE/>
+              <w:autoSpaceDN/>
+              <w:bidi w:val="0"/>
+              <w:adjustRightInd/>
+              <w:snapToGrid/>
+              <w:spacing w:line="240" w:lineRule="auto"/>
+              <w:ind w:firstLine="0" w:firstLineChars="0"/>
+              <w:jc w:val="both"/>
+              <w:textAlignment w:val="auto"/>
+              <w:rPr>
+                <w:rFonts w:hint="eastAsia" w:ascii="Consolas" w:hAnsi="Consolas" w:cs="Consolas"/>
+                <w:sz w:val="21"/>
+                <w:szCs w:val="21"/>
+                <w:lang w:val="en-US" w:eastAsia="zh-CN"/>
+              </w:rPr>
+            </w:pPr>
+          </w:p>
+          <w:p>
+            <w:pPr>
+              <w:keepNext w:val="0"/>
+              <w:keepLines w:val="0"/>
+              <w:pageBreakBefore w:val="0"/>
+              <w:widowControl w:val="0"/>
+              <w:numPr>
+                <w:ilvl w:val="0"/>
+                <w:numId w:val="0"/>
+              </w:numPr>
+              <w:kinsoku/>
+              <w:wordWrap w:val="0"/>
+              <w:overflowPunct/>
+              <w:topLinePunct w:val="0"/>
+              <w:autoSpaceDE/>
+              <w:autoSpaceDN/>
+              <w:bidi w:val="0"/>
+              <w:adjustRightInd/>
+              <w:snapToGrid/>
+              <w:spacing w:line="240" w:lineRule="auto"/>
+              <w:ind w:firstLine="0" w:firstLineChars="0"/>
+              <w:jc w:val="both"/>
+              <w:textAlignment w:val="auto"/>
+              <w:rPr>
+                <w:rFonts w:hint="eastAsia" w:ascii="Consolas" w:hAnsi="Consolas" w:cs="Consolas"/>
+                <w:sz w:val="21"/>
+                <w:szCs w:val="21"/>
+                <w:lang w:val="en-US" w:eastAsia="zh-CN"/>
+              </w:rPr>
+            </w:pPr>
+            <w:r>
+              <w:rPr>
+                <w:rFonts w:hint="eastAsia" w:ascii="Consolas" w:hAnsi="Consolas" w:cs="Consolas"/>
+                <w:sz w:val="21"/>
+                <w:szCs w:val="21"/>
+                <w:lang w:val="en-US" w:eastAsia="zh-CN"/>
+              </w:rPr>
+              <w:t>StringBuilder sql = "select count(*) from tab_route where 1=1";</w:t>
+            </w:r>
+          </w:p>
+          <w:p>
+            <w:pPr>
+              <w:keepNext w:val="0"/>
+              <w:keepLines w:val="0"/>
+              <w:pageBreakBefore w:val="0"/>
+              <w:widowControl w:val="0"/>
+              <w:numPr>
+                <w:ilvl w:val="0"/>
+                <w:numId w:val="0"/>
+              </w:numPr>
+              <w:kinsoku/>
+              <w:wordWrap w:val="0"/>
+              <w:overflowPunct/>
+              <w:topLinePunct w:val="0"/>
+              <w:autoSpaceDE/>
+              <w:autoSpaceDN/>
+              <w:bidi w:val="0"/>
+              <w:adjustRightInd/>
+              <w:snapToGrid/>
+              <w:spacing w:line="240" w:lineRule="auto"/>
+              <w:ind w:firstLine="0" w:firstLineChars="0"/>
+              <w:jc w:val="both"/>
+              <w:textAlignment w:val="auto"/>
+              <w:rPr>
+                <w:rFonts w:hint="default" w:ascii="Consolas" w:hAnsi="Consolas" w:cs="Consolas"/>
+                <w:sz w:val="21"/>
+                <w:szCs w:val="21"/>
+                <w:lang w:val="en-US" w:eastAsia="zh-CN"/>
+              </w:rPr>
+            </w:pPr>
+            <w:r>
+              <w:rPr>
+                <w:rFonts w:hint="eastAsia" w:ascii="Consolas" w:hAnsi="Consolas" w:cs="Consolas"/>
+                <w:sz w:val="21"/>
+                <w:szCs w:val="21"/>
+                <w:lang w:val="en-US" w:eastAsia="zh-CN"/>
+              </w:rPr>
+              <w:t>List params = new ArrayList();</w:t>
+            </w:r>
+          </w:p>
+          <w:p>
+            <w:pPr>
+              <w:keepNext w:val="0"/>
+              <w:keepLines w:val="0"/>
+              <w:pageBreakBefore w:val="0"/>
+              <w:widowControl w:val="0"/>
+              <w:numPr>
+                <w:ilvl w:val="0"/>
+                <w:numId w:val="0"/>
+              </w:numPr>
+              <w:kinsoku/>
+              <w:wordWrap w:val="0"/>
+              <w:overflowPunct/>
+              <w:topLinePunct w:val="0"/>
+              <w:autoSpaceDE/>
+              <w:autoSpaceDN/>
+              <w:bidi w:val="0"/>
+              <w:adjustRightInd/>
+              <w:snapToGrid/>
+              <w:spacing w:line="240" w:lineRule="auto"/>
+              <w:ind w:firstLine="0" w:firstLineChars="0"/>
+              <w:jc w:val="both"/>
+              <w:textAlignment w:val="auto"/>
+              <w:rPr>
+                <w:rFonts w:hint="eastAsia" w:ascii="Consolas" w:hAnsi="Consolas" w:cs="Consolas"/>
+                <w:sz w:val="21"/>
+                <w:szCs w:val="21"/>
+                <w:lang w:val="en-US" w:eastAsia="zh-CN"/>
+              </w:rPr>
+            </w:pPr>
+            <w:r>
+              <w:rPr>
+                <w:rFonts w:hint="eastAsia" w:ascii="Consolas" w:hAnsi="Consolas" w:cs="Consolas"/>
+                <w:sz w:val="21"/>
+                <w:szCs w:val="21"/>
+                <w:lang w:val="en-US" w:eastAsia="zh-CN"/>
+              </w:rPr>
+              <w:t>if(cid){</w:t>
+            </w:r>
+          </w:p>
+          <w:p>
+            <w:pPr>
+              <w:keepNext w:val="0"/>
+              <w:keepLines w:val="0"/>
+              <w:pageBreakBefore w:val="0"/>
+              <w:widowControl w:val="0"/>
+              <w:numPr>
+                <w:ilvl w:val="0"/>
+                <w:numId w:val="0"/>
+              </w:numPr>
+              <w:kinsoku/>
+              <w:wordWrap w:val="0"/>
+              <w:overflowPunct/>
+              <w:topLinePunct w:val="0"/>
+              <w:autoSpaceDE/>
+              <w:autoSpaceDN/>
+              <w:bidi w:val="0"/>
+              <w:adjustRightInd/>
+              <w:snapToGrid/>
+              <w:spacing w:line="240" w:lineRule="auto"/>
+              <w:ind w:firstLine="0" w:firstLineChars="0"/>
+              <w:jc w:val="both"/>
+              <w:textAlignment w:val="auto"/>
+              <w:rPr>
+                <w:rFonts w:hint="eastAsia" w:ascii="Consolas" w:hAnsi="Consolas" w:cs="Consolas"/>
+                <w:sz w:val="21"/>
+                <w:szCs w:val="21"/>
+                <w:lang w:val="en-US" w:eastAsia="zh-CN"/>
+              </w:rPr>
+            </w:pPr>
+            <w:r>
+              <w:rPr>
+                <w:rFonts w:hint="eastAsia" w:ascii="Consolas" w:hAnsi="Consolas" w:cs="Consolas"/>
+                <w:sz w:val="21"/>
+                <w:szCs w:val="21"/>
+                <w:lang w:val="en-US" w:eastAsia="zh-CN"/>
+              </w:rPr>
+              <w:tab/>
+            </w:r>
+            <w:r>
+              <w:rPr>
+                <w:rFonts w:hint="eastAsia" w:ascii="Consolas" w:hAnsi="Consolas" w:cs="Consolas"/>
+                <w:sz w:val="21"/>
+                <w:szCs w:val="21"/>
+                <w:lang w:val="en-US" w:eastAsia="zh-CN"/>
+              </w:rPr>
+              <w:t>sql.append(" and cid = ?");</w:t>
+            </w:r>
+          </w:p>
+          <w:p>
+            <w:pPr>
+              <w:keepNext w:val="0"/>
+              <w:keepLines w:val="0"/>
+              <w:pageBreakBefore w:val="0"/>
+              <w:widowControl w:val="0"/>
+              <w:numPr>
+                <w:ilvl w:val="0"/>
+                <w:numId w:val="0"/>
+              </w:numPr>
+              <w:kinsoku/>
+              <w:wordWrap w:val="0"/>
+              <w:overflowPunct/>
+              <w:topLinePunct w:val="0"/>
+              <w:autoSpaceDE/>
+              <w:autoSpaceDN/>
+              <w:bidi w:val="0"/>
+              <w:adjustRightInd/>
+              <w:snapToGrid/>
+              <w:spacing w:line="240" w:lineRule="auto"/>
+              <w:ind w:firstLine="0" w:firstLineChars="0"/>
+              <w:jc w:val="both"/>
+              <w:textAlignment w:val="auto"/>
+              <w:rPr>
+                <w:rFonts w:hint="default" w:ascii="Consolas" w:hAnsi="Consolas" w:cs="Consolas"/>
+                <w:sz w:val="21"/>
+                <w:szCs w:val="21"/>
+                <w:lang w:val="en-US" w:eastAsia="zh-CN"/>
+              </w:rPr>
+            </w:pPr>
+            <w:r>
+              <w:rPr>
+                <w:rFonts w:hint="eastAsia" w:ascii="Consolas" w:hAnsi="Consolas" w:cs="Consolas"/>
+                <w:sz w:val="21"/>
+                <w:szCs w:val="21"/>
+                <w:lang w:val="en-US" w:eastAsia="zh-CN"/>
+              </w:rPr>
+              <w:tab/>
+            </w:r>
+            <w:r>
+              <w:rPr>
+                <w:rFonts w:hint="eastAsia" w:ascii="Consolas" w:hAnsi="Consolas" w:cs="Consolas"/>
+                <w:sz w:val="21"/>
+                <w:szCs w:val="21"/>
+                <w:lang w:val="en-US" w:eastAsia="zh-CN"/>
+              </w:rPr>
+              <w:t>params.add(cid);</w:t>
+            </w:r>
+          </w:p>
+          <w:p>
+            <w:pPr>
+              <w:keepNext w:val="0"/>
+              <w:keepLines w:val="0"/>
+              <w:pageBreakBefore w:val="0"/>
+              <w:widowControl w:val="0"/>
+              <w:numPr>
+                <w:ilvl w:val="0"/>
+                <w:numId w:val="0"/>
+              </w:numPr>
+              <w:kinsoku/>
+              <w:wordWrap w:val="0"/>
+              <w:overflowPunct/>
+              <w:topLinePunct w:val="0"/>
+              <w:autoSpaceDE/>
+              <w:autoSpaceDN/>
+              <w:bidi w:val="0"/>
+              <w:adjustRightInd/>
+              <w:snapToGrid/>
+              <w:spacing w:line="240" w:lineRule="auto"/>
+              <w:ind w:firstLine="0" w:firstLineChars="0"/>
+              <w:jc w:val="both"/>
+              <w:textAlignment w:val="auto"/>
+              <w:rPr>
+                <w:rFonts w:hint="eastAsia" w:ascii="Consolas" w:hAnsi="Consolas" w:cs="Consolas"/>
+                <w:sz w:val="21"/>
+                <w:szCs w:val="21"/>
+                <w:lang w:val="en-US" w:eastAsia="zh-CN"/>
+              </w:rPr>
+            </w:pPr>
+            <w:r>
+              <w:rPr>
+                <w:rFonts w:hint="eastAsia" w:ascii="Consolas" w:hAnsi="Consolas" w:cs="Consolas"/>
+                <w:sz w:val="21"/>
+                <w:szCs w:val="21"/>
+                <w:lang w:val="en-US" w:eastAsia="zh-CN"/>
+              </w:rPr>
+              <w:t>}</w:t>
+            </w:r>
+          </w:p>
+          <w:p>
+            <w:pPr>
+              <w:keepNext w:val="0"/>
+              <w:keepLines w:val="0"/>
+              <w:pageBreakBefore w:val="0"/>
+              <w:widowControl w:val="0"/>
+              <w:numPr>
+                <w:ilvl w:val="0"/>
+                <w:numId w:val="0"/>
+              </w:numPr>
+              <w:kinsoku/>
+              <w:wordWrap w:val="0"/>
+              <w:overflowPunct/>
+              <w:topLinePunct w:val="0"/>
+              <w:autoSpaceDE/>
+              <w:autoSpaceDN/>
+              <w:bidi w:val="0"/>
+              <w:adjustRightInd/>
+              <w:snapToGrid/>
+              <w:spacing w:line="240" w:lineRule="auto"/>
+              <w:ind w:firstLine="0" w:firstLineChars="0"/>
+              <w:jc w:val="both"/>
+              <w:textAlignment w:val="auto"/>
+              <w:rPr>
+                <w:rFonts w:hint="eastAsia" w:ascii="Consolas" w:hAnsi="Consolas" w:cs="Consolas"/>
+                <w:sz w:val="21"/>
+                <w:szCs w:val="21"/>
+                <w:lang w:val="en-US" w:eastAsia="zh-CN"/>
+              </w:rPr>
+            </w:pPr>
+            <w:r>
+              <w:rPr>
+                <w:rFonts w:hint="eastAsia" w:ascii="Consolas" w:hAnsi="Consolas" w:cs="Consolas"/>
+                <w:sz w:val="21"/>
+                <w:szCs w:val="21"/>
+                <w:lang w:val="en-US" w:eastAsia="zh-CN"/>
+              </w:rPr>
+              <w:t>if(rname){</w:t>
+            </w:r>
+          </w:p>
+          <w:p>
+            <w:pPr>
+              <w:keepNext w:val="0"/>
+              <w:keepLines w:val="0"/>
+              <w:pageBreakBefore w:val="0"/>
+              <w:widowControl w:val="0"/>
+              <w:numPr>
+                <w:ilvl w:val="0"/>
+                <w:numId w:val="0"/>
+              </w:numPr>
+              <w:kinsoku/>
+              <w:wordWrap w:val="0"/>
+              <w:overflowPunct/>
+              <w:topLinePunct w:val="0"/>
+              <w:autoSpaceDE/>
+              <w:autoSpaceDN/>
+              <w:bidi w:val="0"/>
+              <w:adjustRightInd/>
+              <w:snapToGrid/>
+              <w:spacing w:line="240" w:lineRule="auto"/>
+              <w:ind w:firstLine="0" w:firstLineChars="0"/>
+              <w:jc w:val="both"/>
+              <w:textAlignment w:val="auto"/>
+              <w:rPr>
+                <w:rFonts w:hint="default" w:ascii="Consolas" w:hAnsi="Consolas" w:cs="Consolas"/>
+                <w:sz w:val="21"/>
+                <w:szCs w:val="21"/>
+                <w:lang w:val="en-US" w:eastAsia="zh-CN"/>
+              </w:rPr>
+            </w:pPr>
+            <w:r>
+              <w:rPr>
+                <w:rFonts w:hint="eastAsia" w:ascii="Consolas" w:hAnsi="Consolas" w:cs="Consolas"/>
+                <w:sz w:val="21"/>
+                <w:szCs w:val="21"/>
+                <w:lang w:val="en-US" w:eastAsia="zh-CN"/>
+              </w:rPr>
+              <w:tab/>
+            </w:r>
+            <w:r>
+              <w:rPr>
+                <w:rFonts w:hint="eastAsia" w:ascii="Consolas" w:hAnsi="Consolas" w:cs="Consolas"/>
+                <w:sz w:val="21"/>
+                <w:szCs w:val="21"/>
+                <w:lang w:val="en-US" w:eastAsia="zh-CN"/>
+              </w:rPr>
+              <w:t>// rname需要模糊查询，首先，sql用 xxx like xxx</w:t>
+            </w:r>
+          </w:p>
+          <w:p>
+            <w:pPr>
+              <w:keepNext w:val="0"/>
+              <w:keepLines w:val="0"/>
+              <w:pageBreakBefore w:val="0"/>
+              <w:widowControl w:val="0"/>
+              <w:numPr>
+                <w:ilvl w:val="0"/>
+                <w:numId w:val="0"/>
+              </w:numPr>
+              <w:kinsoku/>
+              <w:wordWrap w:val="0"/>
+              <w:overflowPunct/>
+              <w:topLinePunct w:val="0"/>
+              <w:autoSpaceDE/>
+              <w:autoSpaceDN/>
+              <w:bidi w:val="0"/>
+              <w:adjustRightInd/>
+              <w:snapToGrid/>
+              <w:spacing w:line="240" w:lineRule="auto"/>
+              <w:ind w:firstLine="0" w:firstLineChars="0"/>
+              <w:jc w:val="both"/>
+              <w:textAlignment w:val="auto"/>
+              <w:rPr>
+                <w:rFonts w:hint="eastAsia" w:ascii="Consolas" w:hAnsi="Consolas" w:cs="Consolas"/>
+                <w:sz w:val="21"/>
+                <w:szCs w:val="21"/>
+                <w:lang w:val="en-US" w:eastAsia="zh-CN"/>
+              </w:rPr>
+            </w:pPr>
+            <w:r>
+              <w:rPr>
+                <w:rFonts w:hint="eastAsia" w:ascii="Consolas" w:hAnsi="Consolas" w:cs="Consolas"/>
+                <w:sz w:val="21"/>
+                <w:szCs w:val="21"/>
+                <w:lang w:val="en-US" w:eastAsia="zh-CN"/>
+              </w:rPr>
+              <w:tab/>
+            </w:r>
+            <w:r>
+              <w:rPr>
+                <w:rFonts w:hint="eastAsia" w:ascii="Consolas" w:hAnsi="Consolas" w:cs="Consolas"/>
+                <w:sz w:val="21"/>
+                <w:szCs w:val="21"/>
+                <w:lang w:val="en-US" w:eastAsia="zh-CN"/>
+              </w:rPr>
+              <w:t>sql.append(" and rname like ? ");</w:t>
+            </w:r>
+          </w:p>
+          <w:p>
+            <w:pPr>
+              <w:keepNext w:val="0"/>
+              <w:keepLines w:val="0"/>
+              <w:pageBreakBefore w:val="0"/>
+              <w:widowControl w:val="0"/>
+              <w:numPr>
+                <w:ilvl w:val="0"/>
+                <w:numId w:val="0"/>
+              </w:numPr>
+              <w:kinsoku/>
+              <w:wordWrap w:val="0"/>
+              <w:overflowPunct/>
+              <w:topLinePunct w:val="0"/>
+              <w:autoSpaceDE/>
+              <w:autoSpaceDN/>
+              <w:bidi w:val="0"/>
+              <w:adjustRightInd/>
+              <w:snapToGrid/>
+              <w:spacing w:line="240" w:lineRule="auto"/>
+              <w:ind w:firstLine="0" w:firstLineChars="0"/>
+              <w:jc w:val="both"/>
+              <w:textAlignment w:val="auto"/>
+              <w:rPr>
+                <w:rFonts w:hint="default" w:ascii="Consolas" w:hAnsi="Consolas" w:cs="Consolas"/>
+                <w:sz w:val="21"/>
+                <w:szCs w:val="21"/>
+                <w:lang w:val="en-US" w:eastAsia="zh-CN"/>
+              </w:rPr>
+            </w:pPr>
+            <w:r>
+              <w:rPr>
+                <w:rFonts w:hint="eastAsia" w:ascii="Consolas" w:hAnsi="Consolas" w:cs="Consolas"/>
+                <w:sz w:val="21"/>
+                <w:szCs w:val="21"/>
+                <w:lang w:val="en-US" w:eastAsia="zh-CN"/>
+              </w:rPr>
+              <w:tab/>
+            </w:r>
+            <w:r>
+              <w:rPr>
+                <w:rFonts w:hint="eastAsia" w:ascii="Consolas" w:hAnsi="Consolas" w:cs="Consolas"/>
+                <w:sz w:val="21"/>
+                <w:szCs w:val="21"/>
+                <w:lang w:val="en-US" w:eastAsia="zh-CN"/>
+              </w:rPr>
+              <w:t>// 然后，在传递参数时，需要在模糊匹配的字段前后加上%，前模糊加前面，后模糊加后面</w:t>
+            </w:r>
+          </w:p>
+          <w:p>
+            <w:pPr>
+              <w:keepNext w:val="0"/>
+              <w:keepLines w:val="0"/>
+              <w:pageBreakBefore w:val="0"/>
+              <w:widowControl w:val="0"/>
+              <w:numPr>
+                <w:ilvl w:val="0"/>
+                <w:numId w:val="0"/>
+              </w:numPr>
+              <w:kinsoku/>
+              <w:wordWrap w:val="0"/>
+              <w:overflowPunct/>
+              <w:topLinePunct w:val="0"/>
+              <w:autoSpaceDE/>
+              <w:autoSpaceDN/>
+              <w:bidi w:val="0"/>
+              <w:adjustRightInd/>
+              <w:snapToGrid/>
+              <w:spacing w:line="240" w:lineRule="auto"/>
+              <w:ind w:firstLine="0" w:firstLineChars="0"/>
+              <w:jc w:val="both"/>
+              <w:textAlignment w:val="auto"/>
+              <w:rPr>
+                <w:rFonts w:hint="default" w:ascii="Consolas" w:hAnsi="Consolas" w:cs="Consolas"/>
+                <w:sz w:val="21"/>
+                <w:szCs w:val="21"/>
+                <w:lang w:val="en-US" w:eastAsia="zh-CN"/>
+              </w:rPr>
+            </w:pPr>
+            <w:r>
+              <w:rPr>
+                <w:rFonts w:hint="eastAsia" w:ascii="Consolas" w:hAnsi="Consolas" w:cs="Consolas"/>
+                <w:sz w:val="21"/>
+                <w:szCs w:val="21"/>
+                <w:lang w:val="en-US" w:eastAsia="zh-CN"/>
+              </w:rPr>
+              <w:tab/>
+            </w:r>
+            <w:r>
+              <w:rPr>
+                <w:rFonts w:hint="eastAsia" w:ascii="Consolas" w:hAnsi="Consolas" w:cs="Consolas"/>
+                <w:sz w:val="21"/>
+                <w:szCs w:val="21"/>
+                <w:lang w:val="en-US" w:eastAsia="zh-CN"/>
+              </w:rPr>
+              <w:t>param.add("%"+rname+"%");</w:t>
+            </w:r>
+          </w:p>
+          <w:p>
+            <w:pPr>
+              <w:keepNext w:val="0"/>
+              <w:keepLines w:val="0"/>
+              <w:pageBreakBefore w:val="0"/>
+              <w:widowControl w:val="0"/>
+              <w:numPr>
+                <w:ilvl w:val="0"/>
+                <w:numId w:val="0"/>
+              </w:numPr>
+              <w:kinsoku/>
+              <w:wordWrap w:val="0"/>
+              <w:overflowPunct/>
+              <w:topLinePunct w:val="0"/>
+              <w:autoSpaceDE/>
+              <w:autoSpaceDN/>
+              <w:bidi w:val="0"/>
+              <w:adjustRightInd/>
+              <w:snapToGrid/>
+              <w:spacing w:line="240" w:lineRule="auto"/>
+              <w:jc w:val="both"/>
+              <w:textAlignment w:val="auto"/>
+              <w:rPr>
+                <w:rFonts w:hint="eastAsia" w:ascii="Consolas" w:hAnsi="Consolas" w:cs="Consolas"/>
+                <w:sz w:val="21"/>
+                <w:szCs w:val="21"/>
+                <w:lang w:val="en-US" w:eastAsia="zh-CN"/>
+              </w:rPr>
+            </w:pPr>
+            <w:r>
+              <w:rPr>
+                <w:rFonts w:hint="eastAsia" w:ascii="Consolas" w:hAnsi="Consolas" w:cs="Consolas"/>
+                <w:sz w:val="21"/>
+                <w:szCs w:val="21"/>
+                <w:lang w:val="en-US" w:eastAsia="zh-CN"/>
+              </w:rPr>
+              <w:t>}</w:t>
+            </w:r>
+          </w:p>
+          <w:p>
+            <w:pPr>
+              <w:keepNext w:val="0"/>
+              <w:keepLines w:val="0"/>
+              <w:pageBreakBefore w:val="0"/>
+              <w:widowControl w:val="0"/>
+              <w:numPr>
+                <w:ilvl w:val="0"/>
+                <w:numId w:val="0"/>
+              </w:numPr>
+              <w:kinsoku/>
+              <w:wordWrap w:val="0"/>
+              <w:overflowPunct/>
+              <w:topLinePunct w:val="0"/>
+              <w:autoSpaceDE/>
+              <w:autoSpaceDN/>
+              <w:bidi w:val="0"/>
+              <w:adjustRightInd/>
+              <w:snapToGrid/>
+              <w:spacing w:line="240" w:lineRule="auto"/>
+              <w:jc w:val="both"/>
+              <w:textAlignment w:val="auto"/>
+              <w:rPr>
+                <w:rFonts w:hint="eastAsia" w:ascii="Consolas" w:hAnsi="Consolas" w:cs="Consolas"/>
+                <w:sz w:val="21"/>
+                <w:szCs w:val="21"/>
+                <w:lang w:val="en-US" w:eastAsia="zh-CN"/>
+              </w:rPr>
+            </w:pPr>
+          </w:p>
+        </w:tc>
+      </w:tr>
+    </w:tbl>
+    <w:p>
+      <w:pPr>
+        <w:keepNext w:val="0"/>
+        <w:keepLines w:val="0"/>
+        <w:pageBreakBefore w:val="0"/>
+        <w:widowControl w:val="0"/>
+        <w:numPr>
+          <w:ilvl w:val="0"/>
+          <w:numId w:val="0"/>
+        </w:numPr>
+        <w:kinsoku/>
+        <w:wordWrap w:val="0"/>
+        <w:overflowPunct/>
+        <w:topLinePunct w:val="0"/>
+        <w:autoSpaceDE/>
+        <w:autoSpaceDN/>
+        <w:bidi w:val="0"/>
+        <w:adjustRightInd/>
+        <w:snapToGrid/>
+        <w:spacing w:line="240" w:lineRule="auto"/>
+        <w:ind w:firstLine="0" w:firstLineChars="0"/>
+        <w:jc w:val="both"/>
+        <w:textAlignment w:val="auto"/>
+        <w:rPr>
+          <w:rFonts w:hint="eastAsia" w:ascii="Consolas" w:hAnsi="Consolas" w:cs="Consolas"/>
+          <w:sz w:val="21"/>
+          <w:szCs w:val="21"/>
+          <w:lang w:val="en-US" w:eastAsia="zh-CN"/>
+        </w:rPr>
+      </w:pPr>
+    </w:p>
+    <w:p>
+      <w:pPr>
+        <w:keepNext w:val="0"/>
+        <w:keepLines w:val="0"/>
+        <w:pageBreakBefore w:val="0"/>
+        <w:widowControl w:val="0"/>
+        <w:numPr>
+          <w:ilvl w:val="0"/>
+          <w:numId w:val="0"/>
+        </w:numPr>
+        <w:kinsoku/>
+        <w:wordWrap w:val="0"/>
+        <w:overflowPunct/>
+        <w:topLinePunct w:val="0"/>
+        <w:autoSpaceDE/>
+        <w:autoSpaceDN/>
+        <w:bidi w:val="0"/>
+        <w:adjustRightInd/>
+        <w:snapToGrid/>
+        <w:spacing w:line="240" w:lineRule="auto"/>
+        <w:ind w:firstLine="0" w:firstLineChars="0"/>
+        <w:jc w:val="both"/>
+        <w:textAlignment w:val="auto"/>
+        <w:rPr>
+          <w:rFonts w:hint="eastAsia" w:ascii="Consolas" w:hAnsi="Consolas" w:cs="Consolas"/>
+          <w:sz w:val="21"/>
+          <w:szCs w:val="21"/>
+          <w:lang w:val="en-US" w:eastAsia="zh-CN"/>
+        </w:rPr>
+      </w:pPr>
+    </w:p>
+    <w:p>
+      <w:pPr>
+        <w:pStyle w:val="3"/>
+        <w:pageBreakBefore w:val="0"/>
+        <w:kinsoku/>
+        <w:overflowPunct/>
+        <w:topLinePunct w:val="0"/>
+        <w:autoSpaceDE/>
+        <w:autoSpaceDN/>
+        <w:bidi w:val="0"/>
+        <w:adjustRightInd/>
+        <w:snapToGrid/>
+        <w:spacing w:before="0" w:beforeLines="0" w:after="0" w:afterLines="0" w:line="240" w:lineRule="auto"/>
+        <w:textAlignment w:val="auto"/>
+        <w:rPr>
+          <w:rFonts w:hint="eastAsia" w:ascii="Consolas" w:hAnsi="Consolas" w:cs="Consolas"/>
+          <w:sz w:val="21"/>
+          <w:szCs w:val="21"/>
+          <w:lang w:val="en-US" w:eastAsia="zh-CN"/>
+        </w:rPr>
+      </w:pPr>
+      <w:r>
+        <w:rPr>
+          <w:rFonts w:hint="eastAsia" w:ascii="Consolas" w:hAnsi="Consolas" w:cs="Consolas"/>
+          <w:sz w:val="21"/>
+          <w:szCs w:val="21"/>
+          <w:lang w:val="en-US" w:eastAsia="zh-CN"/>
+        </w:rPr>
+        <w:t>10、tomcat 7处理中文会乱码</w:t>
+      </w:r>
+    </w:p>
+    <w:p>
+      <w:pPr>
+        <w:keepNext w:val="0"/>
+        <w:keepLines w:val="0"/>
+        <w:pageBreakBefore w:val="0"/>
+        <w:widowControl w:val="0"/>
+        <w:numPr>
+          <w:ilvl w:val="0"/>
+          <w:numId w:val="0"/>
+        </w:numPr>
+        <w:kinsoku/>
+        <w:wordWrap w:val="0"/>
+        <w:overflowPunct/>
+        <w:topLinePunct w:val="0"/>
+        <w:autoSpaceDE/>
+        <w:autoSpaceDN/>
+        <w:bidi w:val="0"/>
+        <w:adjustRightInd/>
+        <w:snapToGrid/>
+        <w:spacing w:line="240" w:lineRule="auto"/>
+        <w:ind w:firstLine="0" w:firstLineChars="0"/>
+        <w:jc w:val="both"/>
+        <w:textAlignment w:val="auto"/>
+        <w:rPr>
+          <w:rFonts w:hint="eastAsia" w:ascii="Consolas" w:hAnsi="Consolas" w:cs="Consolas"/>
+          <w:sz w:val="21"/>
+          <w:szCs w:val="21"/>
+          <w:lang w:val="en-US" w:eastAsia="zh-CN"/>
+        </w:rPr>
+      </w:pPr>
+      <w:r>
+        <w:rPr>
+          <w:rFonts w:hint="eastAsia" w:ascii="Consolas" w:hAnsi="Consolas" w:cs="Consolas"/>
+          <w:sz w:val="21"/>
+          <w:szCs w:val="21"/>
+          <w:lang w:val="en-US" w:eastAsia="zh-CN"/>
+        </w:rPr>
+        <w:t>tomcat 8就不会有这个问题。</w:t>
+      </w:r>
+    </w:p>
+    <w:p>
+      <w:pPr>
+        <w:keepNext w:val="0"/>
+        <w:keepLines w:val="0"/>
+        <w:pageBreakBefore w:val="0"/>
+        <w:widowControl w:val="0"/>
+        <w:numPr>
+          <w:ilvl w:val="0"/>
+          <w:numId w:val="0"/>
+        </w:numPr>
+        <w:kinsoku/>
+        <w:wordWrap w:val="0"/>
+        <w:overflowPunct/>
+        <w:topLinePunct w:val="0"/>
+        <w:autoSpaceDE/>
+        <w:autoSpaceDN/>
+        <w:bidi w:val="0"/>
+        <w:adjustRightInd/>
+        <w:snapToGrid/>
+        <w:spacing w:line="240" w:lineRule="auto"/>
+        <w:ind w:firstLine="0" w:firstLineChars="0"/>
+        <w:jc w:val="both"/>
+        <w:textAlignment w:val="auto"/>
+        <w:rPr>
+          <w:rFonts w:hint="default" w:ascii="Consolas" w:hAnsi="Consolas" w:cs="Consolas"/>
+          <w:sz w:val="21"/>
+          <w:szCs w:val="21"/>
+          <w:lang w:val="en-US" w:eastAsia="zh-CN"/>
+        </w:rPr>
+      </w:pPr>
+      <w:r>
+        <w:rPr>
+          <w:rFonts w:hint="eastAsia" w:ascii="Consolas" w:hAnsi="Consolas" w:cs="Consolas"/>
+          <w:sz w:val="21"/>
+          <w:szCs w:val="21"/>
+          <w:lang w:val="en-US" w:eastAsia="zh-CN"/>
+        </w:rPr>
+        <w:t>此时需要重新编码，tomcat 7的编码是iso-8859-1，要转成utf-8。</w:t>
+      </w:r>
+    </w:p>
+    <w:p>
+      <w:pPr>
+        <w:keepNext w:val="0"/>
+        <w:keepLines w:val="0"/>
+        <w:pageBreakBefore w:val="0"/>
+        <w:widowControl w:val="0"/>
+        <w:numPr>
+          <w:ilvl w:val="0"/>
+          <w:numId w:val="0"/>
+        </w:numPr>
+        <w:kinsoku/>
+        <w:wordWrap w:val="0"/>
+        <w:overflowPunct/>
+        <w:topLinePunct w:val="0"/>
+        <w:autoSpaceDE/>
+        <w:autoSpaceDN/>
+        <w:bidi w:val="0"/>
+        <w:adjustRightInd/>
+        <w:snapToGrid/>
+        <w:spacing w:line="240" w:lineRule="auto"/>
+        <w:ind w:firstLine="0" w:firstLineChars="0"/>
+        <w:jc w:val="both"/>
+        <w:textAlignment w:val="auto"/>
+        <w:rPr>
+          <w:rFonts w:hint="eastAsia" w:ascii="Consolas" w:hAnsi="Consolas" w:cs="Consolas"/>
+          <w:sz w:val="21"/>
+          <w:szCs w:val="21"/>
+          <w:lang w:val="en-US" w:eastAsia="zh-CN"/>
+        </w:rPr>
+      </w:pPr>
+      <w:r>
+        <w:rPr>
+          <w:rFonts w:hint="eastAsia" w:ascii="Consolas" w:hAnsi="Consolas" w:cs="Consolas"/>
+          <w:sz w:val="21"/>
+          <w:szCs w:val="21"/>
+          <w:lang w:val="en-US" w:eastAsia="zh-CN"/>
+        </w:rPr>
+        <w:t>rname = new String(rname.getBytes("iso-8859-1"),"utf-8");</w:t>
+      </w:r>
+    </w:p>
+    <w:p>
+      <w:pPr>
+        <w:keepNext w:val="0"/>
+        <w:keepLines w:val="0"/>
+        <w:pageBreakBefore w:val="0"/>
+        <w:widowControl w:val="0"/>
+        <w:numPr>
+          <w:ilvl w:val="0"/>
+          <w:numId w:val="0"/>
+        </w:numPr>
+        <w:kinsoku/>
+        <w:wordWrap w:val="0"/>
+        <w:overflowPunct/>
+        <w:topLinePunct w:val="0"/>
+        <w:autoSpaceDE/>
+        <w:autoSpaceDN/>
+        <w:bidi w:val="0"/>
+        <w:adjustRightInd/>
+        <w:snapToGrid/>
+        <w:spacing w:line="240" w:lineRule="auto"/>
+        <w:ind w:firstLine="0" w:firstLineChars="0"/>
+        <w:jc w:val="both"/>
+        <w:textAlignment w:val="auto"/>
+        <w:rPr>
+          <w:rFonts w:hint="eastAsia" w:ascii="Consolas" w:hAnsi="Consolas" w:cs="Consolas"/>
+          <w:sz w:val="21"/>
+          <w:szCs w:val="21"/>
+          <w:lang w:val="en-US" w:eastAsia="zh-CN"/>
+        </w:rPr>
+      </w:pPr>
+    </w:p>
+    <w:p>
+      <w:pPr>
+        <w:keepNext w:val="0"/>
+        <w:keepLines w:val="0"/>
+        <w:pageBreakBefore w:val="0"/>
+        <w:widowControl w:val="0"/>
+        <w:numPr>
+          <w:ilvl w:val="0"/>
+          <w:numId w:val="0"/>
+        </w:numPr>
+        <w:kinsoku/>
+        <w:wordWrap w:val="0"/>
+        <w:overflowPunct/>
+        <w:topLinePunct w:val="0"/>
+        <w:autoSpaceDE/>
+        <w:autoSpaceDN/>
+        <w:bidi w:val="0"/>
+        <w:adjustRightInd/>
+        <w:snapToGrid/>
+        <w:spacing w:line="240" w:lineRule="auto"/>
+        <w:ind w:firstLine="0" w:firstLineChars="0"/>
+        <w:jc w:val="both"/>
+        <w:textAlignment w:val="auto"/>
+        <w:rPr>
+          <w:rFonts w:hint="eastAsia" w:ascii="Consolas" w:hAnsi="Consolas" w:cs="Consolas"/>
+          <w:sz w:val="21"/>
+          <w:szCs w:val="21"/>
+          <w:lang w:val="en-US" w:eastAsia="zh-CN"/>
+        </w:rPr>
+      </w:pPr>
+      <w:r>
+        <w:rPr>
+          <w:rFonts w:hint="eastAsia" w:ascii="Consolas" w:hAnsi="Consolas" w:cs="Consolas"/>
+          <w:sz w:val="21"/>
+          <w:szCs w:val="21"/>
+          <w:lang w:val="en-US" w:eastAsia="zh-CN"/>
+        </w:rPr>
+        <w:t xml:space="preserve">From: </w:t>
+      </w:r>
+      <w:r>
+        <w:rPr>
+          <w:rFonts w:hint="eastAsia" w:ascii="Consolas" w:hAnsi="Consolas" w:cs="Consolas"/>
+          <w:sz w:val="21"/>
+          <w:szCs w:val="21"/>
+          <w:lang w:val="en-US" w:eastAsia="zh-CN"/>
+        </w:rPr>
+        <w:fldChar w:fldCharType="begin"/>
+      </w:r>
+      <w:r>
+        <w:rPr>
+          <w:rFonts w:hint="eastAsia" w:ascii="Consolas" w:hAnsi="Consolas" w:cs="Consolas"/>
+          <w:sz w:val="21"/>
+          <w:szCs w:val="21"/>
+          <w:lang w:val="en-US" w:eastAsia="zh-CN"/>
+        </w:rPr>
+        <w:instrText xml:space="preserve"> HYPERLINK "https://blog.csdn.net/csd_1234500/article/details/79094872" </w:instrText>
+      </w:r>
+      <w:r>
+        <w:rPr>
+          <w:rFonts w:hint="eastAsia" w:ascii="Consolas" w:hAnsi="Consolas" w:cs="Consolas"/>
+          <w:sz w:val="21"/>
+          <w:szCs w:val="21"/>
+          <w:lang w:val="en-US" w:eastAsia="zh-CN"/>
+        </w:rPr>
+        <w:fldChar w:fldCharType="separate"/>
+      </w:r>
+      <w:r>
+        <w:rPr>
+          <w:rStyle w:val="9"/>
+          <w:rFonts w:hint="eastAsia" w:ascii="Consolas" w:hAnsi="Consolas" w:cs="Consolas"/>
+          <w:sz w:val="21"/>
+          <w:szCs w:val="21"/>
+          <w:lang w:val="en-US" w:eastAsia="zh-CN"/>
+        </w:rPr>
+        <w:t>https://blog.csdn.net/csd_1234500/article/details/79094872</w:t>
+      </w:r>
+      <w:r>
+        <w:rPr>
+          <w:rFonts w:hint="eastAsia" w:ascii="Consolas" w:hAnsi="Consolas" w:cs="Consolas"/>
+          <w:sz w:val="21"/>
+          <w:szCs w:val="21"/>
+          <w:lang w:val="en-US" w:eastAsia="zh-CN"/>
+        </w:rPr>
+        <w:fldChar w:fldCharType="end"/>
+      </w:r>
+    </w:p>
+    <w:p>
+      <w:pPr>
+        <w:keepNext w:val="0"/>
+        <w:keepLines w:val="0"/>
+        <w:pageBreakBefore w:val="0"/>
+        <w:widowControl w:val="0"/>
+        <w:numPr>
+          <w:ilvl w:val="0"/>
+          <w:numId w:val="0"/>
+        </w:numPr>
+        <w:kinsoku/>
+        <w:wordWrap w:val="0"/>
+        <w:overflowPunct/>
+        <w:topLinePunct w:val="0"/>
+        <w:autoSpaceDE/>
+        <w:autoSpaceDN/>
+        <w:bidi w:val="0"/>
+        <w:adjustRightInd/>
+        <w:snapToGrid/>
+        <w:spacing w:line="240" w:lineRule="auto"/>
+        <w:ind w:firstLine="0" w:firstLineChars="0"/>
+        <w:jc w:val="both"/>
+        <w:textAlignment w:val="auto"/>
+        <w:rPr>
+          <w:rFonts w:hint="default" w:ascii="Consolas" w:hAnsi="Consolas" w:cs="Consolas"/>
+          <w:sz w:val="21"/>
+          <w:szCs w:val="21"/>
+          <w:lang w:val="en-US" w:eastAsia="zh-CN"/>
+        </w:rPr>
+      </w:pPr>
+    </w:p>
+    <w:p>
+      <w:pPr>
+        <w:pStyle w:val="3"/>
+        <w:pageBreakBefore w:val="0"/>
+        <w:kinsoku/>
+        <w:overflowPunct/>
+        <w:topLinePunct w:val="0"/>
+        <w:autoSpaceDE/>
+        <w:autoSpaceDN/>
+        <w:bidi w:val="0"/>
+        <w:adjustRightInd/>
+        <w:snapToGrid/>
+        <w:spacing w:before="0" w:beforeLines="0" w:after="0" w:afterLines="0" w:line="240" w:lineRule="auto"/>
+        <w:textAlignment w:val="auto"/>
+        <w:rPr>
+          <w:rFonts w:hint="eastAsia" w:ascii="Consolas" w:hAnsi="Consolas" w:cs="Consolas"/>
+          <w:sz w:val="21"/>
+          <w:szCs w:val="21"/>
+          <w:lang w:val="en-US" w:eastAsia="zh-CN"/>
+        </w:rPr>
+      </w:pPr>
+      <w:r>
+        <w:rPr>
+          <w:rFonts w:hint="eastAsia" w:ascii="Consolas" w:hAnsi="Consolas" w:cs="Consolas"/>
+          <w:sz w:val="21"/>
+          <w:szCs w:val="21"/>
+          <w:lang w:val="en-US" w:eastAsia="zh-CN"/>
+        </w:rPr>
+        <w:t>11、几个容易忘记的点</w:t>
+      </w:r>
+    </w:p>
+    <w:p>
+      <w:pPr>
+        <w:keepNext w:val="0"/>
+        <w:keepLines w:val="0"/>
+        <w:pageBreakBefore w:val="0"/>
+        <w:widowControl w:val="0"/>
+        <w:numPr>
+          <w:ilvl w:val="0"/>
+          <w:numId w:val="0"/>
+        </w:numPr>
+        <w:kinsoku/>
+        <w:wordWrap w:val="0"/>
+        <w:overflowPunct/>
+        <w:topLinePunct w:val="0"/>
+        <w:autoSpaceDE/>
+        <w:autoSpaceDN/>
+        <w:bidi w:val="0"/>
+        <w:adjustRightInd/>
+        <w:snapToGrid/>
+        <w:spacing w:line="240" w:lineRule="auto"/>
+        <w:ind w:firstLine="0" w:firstLineChars="0"/>
+        <w:jc w:val="both"/>
+        <w:textAlignment w:val="auto"/>
+        <w:rPr>
+          <w:rFonts w:hint="eastAsia" w:ascii="Consolas" w:hAnsi="Consolas" w:cs="Consolas"/>
+          <w:sz w:val="21"/>
+          <w:szCs w:val="21"/>
+          <w:lang w:val="en-US" w:eastAsia="zh-CN"/>
+        </w:rPr>
+      </w:pPr>
+    </w:p>
+    <w:p>
+      <w:pPr>
+        <w:pStyle w:val="4"/>
+        <w:keepNext/>
+        <w:keepLines/>
+        <w:pageBreakBefore w:val="0"/>
+        <w:widowControl w:val="0"/>
+        <w:kinsoku/>
+        <w:wordWrap/>
+        <w:overflowPunct/>
+        <w:topLinePunct w:val="0"/>
+        <w:autoSpaceDE/>
+        <w:autoSpaceDN/>
+        <w:bidi w:val="0"/>
+        <w:adjustRightInd/>
+        <w:snapToGrid/>
+        <w:spacing w:before="0" w:after="0" w:line="240" w:lineRule="auto"/>
+        <w:textAlignment w:val="auto"/>
+        <w:rPr>
+          <w:rFonts w:hint="default" w:ascii="Consolas" w:hAnsi="Consolas" w:cs="Consolas"/>
+          <w:sz w:val="21"/>
+          <w:szCs w:val="21"/>
+          <w:lang w:val="en-US" w:eastAsia="zh-CN"/>
+        </w:rPr>
+      </w:pPr>
+      <w:r>
+        <w:rPr>
+          <w:rFonts w:hint="default" w:ascii="Consolas" w:hAnsi="Consolas" w:cs="Consolas"/>
+          <w:sz w:val="21"/>
+          <w:szCs w:val="21"/>
+          <w:lang w:val="en-US" w:eastAsia="zh-CN"/>
+        </w:rPr>
+        <w:t>11.1、HttpSession</w:t>
+      </w:r>
+    </w:p>
+    <w:tbl>
+      <w:tblPr>
+        <w:tblStyle w:val="7"/>
         <w:tblW w:w="0" w:type="auto"/>
         <w:tblInd w:w="0" w:type="dxa"/>
         <w:tblBorders>
@@ -6593,13 +7693,13 @@
               <w:adjustRightInd/>
               <w:snapToGrid/>
               <w:spacing w:line="240" w:lineRule="auto"/>
-              <w:ind w:firstLine="0" w:firstLineChars="0"/>
               <w:jc w:val="both"/>
               <w:textAlignment w:val="auto"/>
               <w:rPr>
-                <w:rFonts w:hint="eastAsia" w:ascii="Consolas" w:hAnsi="Consolas" w:cs="Consolas"/>
-                <w:sz w:val="21"/>
-                <w:szCs w:val="21"/>
+                <w:rFonts w:hint="default" w:ascii="Consolas" w:hAnsi="Consolas" w:cs="Consolas"/>
+                <w:sz w:val="21"/>
+                <w:szCs w:val="21"/>
+                <w:vertAlign w:val="baseline"/>
                 <w:lang w:val="en-US" w:eastAsia="zh-CN"/>
               </w:rPr>
             </w:pPr>
@@ -6624,13 +7724,13 @@
               <w:adjustRightInd/>
               <w:snapToGrid/>
               <w:spacing w:line="240" w:lineRule="auto"/>
-              <w:ind w:firstLine="0" w:firstLineChars="0"/>
               <w:jc w:val="both"/>
               <w:textAlignment w:val="auto"/>
               <w:rPr>
                 <w:rFonts w:hint="eastAsia" w:ascii="Consolas" w:hAnsi="Consolas" w:cs="Consolas"/>
                 <w:sz w:val="21"/>
                 <w:szCs w:val="21"/>
+                <w:vertAlign w:val="baseline"/>
                 <w:lang w:val="en-US" w:eastAsia="zh-CN"/>
               </w:rPr>
             </w:pPr>
@@ -6639,463 +7739,10 @@
                 <w:rFonts w:hint="eastAsia" w:ascii="Consolas" w:hAnsi="Consolas" w:cs="Consolas"/>
                 <w:sz w:val="21"/>
                 <w:szCs w:val="21"/>
-                <w:lang w:val="en-US" w:eastAsia="zh-CN"/>
-              </w:rPr>
-              <w:t>StringBuilder sql = "select count(*) from tab_route where 1=1";</w:t>
-            </w:r>
-          </w:p>
-          <w:p>
-            <w:pPr>
-              <w:keepNext w:val="0"/>
-              <w:keepLines w:val="0"/>
-              <w:pageBreakBefore w:val="0"/>
-              <w:widowControl w:val="0"/>
-              <w:numPr>
-                <w:ilvl w:val="0"/>
-                <w:numId w:val="0"/>
-              </w:numPr>
-              <w:kinsoku/>
-              <w:wordWrap w:val="0"/>
-              <w:overflowPunct/>
-              <w:topLinePunct w:val="0"/>
-              <w:autoSpaceDE/>
-              <w:autoSpaceDN/>
-              <w:bidi w:val="0"/>
-              <w:adjustRightInd/>
-              <w:snapToGrid/>
-              <w:spacing w:line="240" w:lineRule="auto"/>
-              <w:ind w:firstLine="0" w:firstLineChars="0"/>
-              <w:jc w:val="both"/>
-              <w:textAlignment w:val="auto"/>
-              <w:rPr>
-                <w:rFonts w:hint="default" w:ascii="Consolas" w:hAnsi="Consolas" w:cs="Consolas"/>
-                <w:sz w:val="21"/>
-                <w:szCs w:val="21"/>
-                <w:lang w:val="en-US" w:eastAsia="zh-CN"/>
-              </w:rPr>
-            </w:pPr>
-            <w:r>
-              <w:rPr>
-                <w:rFonts w:hint="eastAsia" w:ascii="Consolas" w:hAnsi="Consolas" w:cs="Consolas"/>
-                <w:sz w:val="21"/>
-                <w:szCs w:val="21"/>
-                <w:lang w:val="en-US" w:eastAsia="zh-CN"/>
-              </w:rPr>
-              <w:t>List params = new ArrayList();</w:t>
-            </w:r>
-          </w:p>
-          <w:p>
-            <w:pPr>
-              <w:keepNext w:val="0"/>
-              <w:keepLines w:val="0"/>
-              <w:pageBreakBefore w:val="0"/>
-              <w:widowControl w:val="0"/>
-              <w:numPr>
-                <w:ilvl w:val="0"/>
-                <w:numId w:val="0"/>
-              </w:numPr>
-              <w:kinsoku/>
-              <w:wordWrap w:val="0"/>
-              <w:overflowPunct/>
-              <w:topLinePunct w:val="0"/>
-              <w:autoSpaceDE/>
-              <w:autoSpaceDN/>
-              <w:bidi w:val="0"/>
-              <w:adjustRightInd/>
-              <w:snapToGrid/>
-              <w:spacing w:line="240" w:lineRule="auto"/>
-              <w:ind w:firstLine="0" w:firstLineChars="0"/>
-              <w:jc w:val="both"/>
-              <w:textAlignment w:val="auto"/>
-              <w:rPr>
-                <w:rFonts w:hint="eastAsia" w:ascii="Consolas" w:hAnsi="Consolas" w:cs="Consolas"/>
-                <w:sz w:val="21"/>
-                <w:szCs w:val="21"/>
-                <w:lang w:val="en-US" w:eastAsia="zh-CN"/>
-              </w:rPr>
-            </w:pPr>
-            <w:r>
-              <w:rPr>
-                <w:rFonts w:hint="eastAsia" w:ascii="Consolas" w:hAnsi="Consolas" w:cs="Consolas"/>
-                <w:sz w:val="21"/>
-                <w:szCs w:val="21"/>
-                <w:lang w:val="en-US" w:eastAsia="zh-CN"/>
-              </w:rPr>
-              <w:t>if(cid){</w:t>
-            </w:r>
-          </w:p>
-          <w:p>
-            <w:pPr>
-              <w:keepNext w:val="0"/>
-              <w:keepLines w:val="0"/>
-              <w:pageBreakBefore w:val="0"/>
-              <w:widowControl w:val="0"/>
-              <w:numPr>
-                <w:ilvl w:val="0"/>
-                <w:numId w:val="0"/>
-              </w:numPr>
-              <w:kinsoku/>
-              <w:wordWrap w:val="0"/>
-              <w:overflowPunct/>
-              <w:topLinePunct w:val="0"/>
-              <w:autoSpaceDE/>
-              <w:autoSpaceDN/>
-              <w:bidi w:val="0"/>
-              <w:adjustRightInd/>
-              <w:snapToGrid/>
-              <w:spacing w:line="240" w:lineRule="auto"/>
-              <w:ind w:firstLine="0" w:firstLineChars="0"/>
-              <w:jc w:val="both"/>
-              <w:textAlignment w:val="auto"/>
-              <w:rPr>
-                <w:rFonts w:hint="eastAsia" w:ascii="Consolas" w:hAnsi="Consolas" w:cs="Consolas"/>
-                <w:sz w:val="21"/>
-                <w:szCs w:val="21"/>
-                <w:lang w:val="en-US" w:eastAsia="zh-CN"/>
-              </w:rPr>
-            </w:pPr>
-            <w:r>
-              <w:rPr>
-                <w:rFonts w:hint="eastAsia" w:ascii="Consolas" w:hAnsi="Consolas" w:cs="Consolas"/>
-                <w:sz w:val="21"/>
-                <w:szCs w:val="21"/>
-                <w:lang w:val="en-US" w:eastAsia="zh-CN"/>
-              </w:rPr>
-              <w:tab/>
-            </w:r>
-            <w:r>
-              <w:rPr>
-                <w:rFonts w:hint="eastAsia" w:ascii="Consolas" w:hAnsi="Consolas" w:cs="Consolas"/>
-                <w:sz w:val="21"/>
-                <w:szCs w:val="21"/>
-                <w:lang w:val="en-US" w:eastAsia="zh-CN"/>
-              </w:rPr>
-              <w:t>sql.append(" and cid = ?");</w:t>
-            </w:r>
-          </w:p>
-          <w:p>
-            <w:pPr>
-              <w:keepNext w:val="0"/>
-              <w:keepLines w:val="0"/>
-              <w:pageBreakBefore w:val="0"/>
-              <w:widowControl w:val="0"/>
-              <w:numPr>
-                <w:ilvl w:val="0"/>
-                <w:numId w:val="0"/>
-              </w:numPr>
-              <w:kinsoku/>
-              <w:wordWrap w:val="0"/>
-              <w:overflowPunct/>
-              <w:topLinePunct w:val="0"/>
-              <w:autoSpaceDE/>
-              <w:autoSpaceDN/>
-              <w:bidi w:val="0"/>
-              <w:adjustRightInd/>
-              <w:snapToGrid/>
-              <w:spacing w:line="240" w:lineRule="auto"/>
-              <w:ind w:firstLine="0" w:firstLineChars="0"/>
-              <w:jc w:val="both"/>
-              <w:textAlignment w:val="auto"/>
-              <w:rPr>
-                <w:rFonts w:hint="default" w:ascii="Consolas" w:hAnsi="Consolas" w:cs="Consolas"/>
-                <w:sz w:val="21"/>
-                <w:szCs w:val="21"/>
-                <w:lang w:val="en-US" w:eastAsia="zh-CN"/>
-              </w:rPr>
-            </w:pPr>
-            <w:r>
-              <w:rPr>
-                <w:rFonts w:hint="eastAsia" w:ascii="Consolas" w:hAnsi="Consolas" w:cs="Consolas"/>
-                <w:sz w:val="21"/>
-                <w:szCs w:val="21"/>
-                <w:lang w:val="en-US" w:eastAsia="zh-CN"/>
-              </w:rPr>
-              <w:tab/>
-            </w:r>
-            <w:r>
-              <w:rPr>
-                <w:rFonts w:hint="eastAsia" w:ascii="Consolas" w:hAnsi="Consolas" w:cs="Consolas"/>
-                <w:sz w:val="21"/>
-                <w:szCs w:val="21"/>
-                <w:lang w:val="en-US" w:eastAsia="zh-CN"/>
-              </w:rPr>
-              <w:t>params.add(cid);</w:t>
-            </w:r>
-          </w:p>
-          <w:p>
-            <w:pPr>
-              <w:keepNext w:val="0"/>
-              <w:keepLines w:val="0"/>
-              <w:pageBreakBefore w:val="0"/>
-              <w:widowControl w:val="0"/>
-              <w:numPr>
-                <w:ilvl w:val="0"/>
-                <w:numId w:val="0"/>
-              </w:numPr>
-              <w:kinsoku/>
-              <w:wordWrap w:val="0"/>
-              <w:overflowPunct/>
-              <w:topLinePunct w:val="0"/>
-              <w:autoSpaceDE/>
-              <w:autoSpaceDN/>
-              <w:bidi w:val="0"/>
-              <w:adjustRightInd/>
-              <w:snapToGrid/>
-              <w:spacing w:line="240" w:lineRule="auto"/>
-              <w:ind w:firstLine="0" w:firstLineChars="0"/>
-              <w:jc w:val="both"/>
-              <w:textAlignment w:val="auto"/>
-              <w:rPr>
-                <w:rFonts w:hint="eastAsia" w:ascii="Consolas" w:hAnsi="Consolas" w:cs="Consolas"/>
-                <w:sz w:val="21"/>
-                <w:szCs w:val="21"/>
-                <w:lang w:val="en-US" w:eastAsia="zh-CN"/>
-              </w:rPr>
-            </w:pPr>
-            <w:r>
-              <w:rPr>
-                <w:rFonts w:hint="eastAsia" w:ascii="Consolas" w:hAnsi="Consolas" w:cs="Consolas"/>
-                <w:sz w:val="21"/>
-                <w:szCs w:val="21"/>
-                <w:lang w:val="en-US" w:eastAsia="zh-CN"/>
-              </w:rPr>
-              <w:t>}</w:t>
-            </w:r>
-          </w:p>
-          <w:p>
-            <w:pPr>
-              <w:keepNext w:val="0"/>
-              <w:keepLines w:val="0"/>
-              <w:pageBreakBefore w:val="0"/>
-              <w:widowControl w:val="0"/>
-              <w:numPr>
-                <w:ilvl w:val="0"/>
-                <w:numId w:val="0"/>
-              </w:numPr>
-              <w:kinsoku/>
-              <w:wordWrap w:val="0"/>
-              <w:overflowPunct/>
-              <w:topLinePunct w:val="0"/>
-              <w:autoSpaceDE/>
-              <w:autoSpaceDN/>
-              <w:bidi w:val="0"/>
-              <w:adjustRightInd/>
-              <w:snapToGrid/>
-              <w:spacing w:line="240" w:lineRule="auto"/>
-              <w:ind w:firstLine="0" w:firstLineChars="0"/>
-              <w:jc w:val="both"/>
-              <w:textAlignment w:val="auto"/>
-              <w:rPr>
-                <w:rFonts w:hint="eastAsia" w:ascii="Consolas" w:hAnsi="Consolas" w:cs="Consolas"/>
-                <w:sz w:val="21"/>
-                <w:szCs w:val="21"/>
-                <w:lang w:val="en-US" w:eastAsia="zh-CN"/>
-              </w:rPr>
-            </w:pPr>
-            <w:r>
-              <w:rPr>
-                <w:rFonts w:hint="eastAsia" w:ascii="Consolas" w:hAnsi="Consolas" w:cs="Consolas"/>
-                <w:sz w:val="21"/>
-                <w:szCs w:val="21"/>
-                <w:lang w:val="en-US" w:eastAsia="zh-CN"/>
-              </w:rPr>
-              <w:t>if(rname){</w:t>
-            </w:r>
-          </w:p>
-          <w:p>
-            <w:pPr>
-              <w:keepNext w:val="0"/>
-              <w:keepLines w:val="0"/>
-              <w:pageBreakBefore w:val="0"/>
-              <w:widowControl w:val="0"/>
-              <w:numPr>
-                <w:ilvl w:val="0"/>
-                <w:numId w:val="0"/>
-              </w:numPr>
-              <w:kinsoku/>
-              <w:wordWrap w:val="0"/>
-              <w:overflowPunct/>
-              <w:topLinePunct w:val="0"/>
-              <w:autoSpaceDE/>
-              <w:autoSpaceDN/>
-              <w:bidi w:val="0"/>
-              <w:adjustRightInd/>
-              <w:snapToGrid/>
-              <w:spacing w:line="240" w:lineRule="auto"/>
-              <w:ind w:firstLine="0" w:firstLineChars="0"/>
-              <w:jc w:val="both"/>
-              <w:textAlignment w:val="auto"/>
-              <w:rPr>
-                <w:rFonts w:hint="default" w:ascii="Consolas" w:hAnsi="Consolas" w:cs="Consolas"/>
-                <w:sz w:val="21"/>
-                <w:szCs w:val="21"/>
-                <w:lang w:val="en-US" w:eastAsia="zh-CN"/>
-              </w:rPr>
-            </w:pPr>
-            <w:r>
-              <w:rPr>
-                <w:rFonts w:hint="eastAsia" w:ascii="Consolas" w:hAnsi="Consolas" w:cs="Consolas"/>
-                <w:sz w:val="21"/>
-                <w:szCs w:val="21"/>
-                <w:lang w:val="en-US" w:eastAsia="zh-CN"/>
-              </w:rPr>
-              <w:tab/>
-            </w:r>
-            <w:r>
-              <w:rPr>
-                <w:rFonts w:hint="eastAsia" w:ascii="Consolas" w:hAnsi="Consolas" w:cs="Consolas"/>
-                <w:sz w:val="21"/>
-                <w:szCs w:val="21"/>
-                <w:lang w:val="en-US" w:eastAsia="zh-CN"/>
-              </w:rPr>
-              <w:t>// rname需要模糊查询，首先，sql用 xxx like xxx</w:t>
-            </w:r>
-          </w:p>
-          <w:p>
-            <w:pPr>
-              <w:keepNext w:val="0"/>
-              <w:keepLines w:val="0"/>
-              <w:pageBreakBefore w:val="0"/>
-              <w:widowControl w:val="0"/>
-              <w:numPr>
-                <w:ilvl w:val="0"/>
-                <w:numId w:val="0"/>
-              </w:numPr>
-              <w:kinsoku/>
-              <w:wordWrap w:val="0"/>
-              <w:overflowPunct/>
-              <w:topLinePunct w:val="0"/>
-              <w:autoSpaceDE/>
-              <w:autoSpaceDN/>
-              <w:bidi w:val="0"/>
-              <w:adjustRightInd/>
-              <w:snapToGrid/>
-              <w:spacing w:line="240" w:lineRule="auto"/>
-              <w:ind w:firstLine="0" w:firstLineChars="0"/>
-              <w:jc w:val="both"/>
-              <w:textAlignment w:val="auto"/>
-              <w:rPr>
-                <w:rFonts w:hint="eastAsia" w:ascii="Consolas" w:hAnsi="Consolas" w:cs="Consolas"/>
-                <w:sz w:val="21"/>
-                <w:szCs w:val="21"/>
-                <w:lang w:val="en-US" w:eastAsia="zh-CN"/>
-              </w:rPr>
-            </w:pPr>
-            <w:r>
-              <w:rPr>
-                <w:rFonts w:hint="eastAsia" w:ascii="Consolas" w:hAnsi="Consolas" w:cs="Consolas"/>
-                <w:sz w:val="21"/>
-                <w:szCs w:val="21"/>
-                <w:lang w:val="en-US" w:eastAsia="zh-CN"/>
-              </w:rPr>
-              <w:tab/>
-            </w:r>
-            <w:r>
-              <w:rPr>
-                <w:rFonts w:hint="eastAsia" w:ascii="Consolas" w:hAnsi="Consolas" w:cs="Consolas"/>
-                <w:sz w:val="21"/>
-                <w:szCs w:val="21"/>
-                <w:lang w:val="en-US" w:eastAsia="zh-CN"/>
-              </w:rPr>
-              <w:t>sql.append(" and rname like ? ");</w:t>
-            </w:r>
-          </w:p>
-          <w:p>
-            <w:pPr>
-              <w:keepNext w:val="0"/>
-              <w:keepLines w:val="0"/>
-              <w:pageBreakBefore w:val="0"/>
-              <w:widowControl w:val="0"/>
-              <w:numPr>
-                <w:ilvl w:val="0"/>
-                <w:numId w:val="0"/>
-              </w:numPr>
-              <w:kinsoku/>
-              <w:wordWrap w:val="0"/>
-              <w:overflowPunct/>
-              <w:topLinePunct w:val="0"/>
-              <w:autoSpaceDE/>
-              <w:autoSpaceDN/>
-              <w:bidi w:val="0"/>
-              <w:adjustRightInd/>
-              <w:snapToGrid/>
-              <w:spacing w:line="240" w:lineRule="auto"/>
-              <w:ind w:firstLine="0" w:firstLineChars="0"/>
-              <w:jc w:val="both"/>
-              <w:textAlignment w:val="auto"/>
-              <w:rPr>
-                <w:rFonts w:hint="default" w:ascii="Consolas" w:hAnsi="Consolas" w:cs="Consolas"/>
-                <w:sz w:val="21"/>
-                <w:szCs w:val="21"/>
-                <w:lang w:val="en-US" w:eastAsia="zh-CN"/>
-              </w:rPr>
-            </w:pPr>
-            <w:r>
-              <w:rPr>
-                <w:rFonts w:hint="eastAsia" w:ascii="Consolas" w:hAnsi="Consolas" w:cs="Consolas"/>
-                <w:sz w:val="21"/>
-                <w:szCs w:val="21"/>
-                <w:lang w:val="en-US" w:eastAsia="zh-CN"/>
-              </w:rPr>
-              <w:tab/>
-            </w:r>
-            <w:r>
-              <w:rPr>
-                <w:rFonts w:hint="eastAsia" w:ascii="Consolas" w:hAnsi="Consolas" w:cs="Consolas"/>
-                <w:sz w:val="21"/>
-                <w:szCs w:val="21"/>
-                <w:lang w:val="en-US" w:eastAsia="zh-CN"/>
-              </w:rPr>
-              <w:t>// 然后，在传递参数时，需要在模糊匹配的字段前后加上%，前模糊加前面，后模糊加后面</w:t>
-            </w:r>
-          </w:p>
-          <w:p>
-            <w:pPr>
-              <w:keepNext w:val="0"/>
-              <w:keepLines w:val="0"/>
-              <w:pageBreakBefore w:val="0"/>
-              <w:widowControl w:val="0"/>
-              <w:numPr>
-                <w:ilvl w:val="0"/>
-                <w:numId w:val="0"/>
-              </w:numPr>
-              <w:kinsoku/>
-              <w:wordWrap w:val="0"/>
-              <w:overflowPunct/>
-              <w:topLinePunct w:val="0"/>
-              <w:autoSpaceDE/>
-              <w:autoSpaceDN/>
-              <w:bidi w:val="0"/>
-              <w:adjustRightInd/>
-              <w:snapToGrid/>
-              <w:spacing w:line="240" w:lineRule="auto"/>
-              <w:ind w:firstLine="0" w:firstLineChars="0"/>
-              <w:jc w:val="both"/>
-              <w:textAlignment w:val="auto"/>
-              <w:rPr>
-                <w:rFonts w:hint="default" w:ascii="Consolas" w:hAnsi="Consolas" w:cs="Consolas"/>
-                <w:sz w:val="21"/>
-                <w:szCs w:val="21"/>
-                <w:lang w:val="en-US" w:eastAsia="zh-CN"/>
-              </w:rPr>
-            </w:pPr>
-            <w:r>
-              <w:rPr>
-                <w:rFonts w:hint="eastAsia" w:ascii="Consolas" w:hAnsi="Consolas" w:cs="Consolas"/>
-                <w:sz w:val="21"/>
-                <w:szCs w:val="21"/>
-                <w:lang w:val="en-US" w:eastAsia="zh-CN"/>
-              </w:rPr>
-              <w:tab/>
-            </w:r>
-            <w:r>
-              <w:rPr>
-                <w:rFonts w:hint="eastAsia" w:ascii="Consolas" w:hAnsi="Consolas" w:cs="Consolas"/>
-                <w:sz w:val="21"/>
-                <w:szCs w:val="21"/>
-                <w:lang w:val="en-US" w:eastAsia="zh-CN"/>
-              </w:rPr>
-              <w:t>param.add("%"+rname+"%");</w:t>
+                <w:vertAlign w:val="baseline"/>
+                <w:lang w:val="en-US" w:eastAsia="zh-CN"/>
+              </w:rPr>
+              <w:t>HttpSession session = request.getSession();</w:t>
             </w:r>
           </w:p>
           <w:p>
@@ -7124,6 +7771,7 @@
                 <w:rFonts w:hint="eastAsia" w:ascii="Consolas" w:hAnsi="Consolas" w:cs="Consolas"/>
                 <w:sz w:val="21"/>
                 <w:szCs w:val="21"/>
+                <w:vertAlign w:val="baseline"/>
                 <w:lang w:val="en-US" w:eastAsia="zh-CN"/>
               </w:rPr>
             </w:pPr>
@@ -7132,6 +7780,274 @@
                 <w:rFonts w:hint="eastAsia" w:ascii="Consolas" w:hAnsi="Consolas" w:cs="Consolas"/>
                 <w:sz w:val="21"/>
                 <w:szCs w:val="21"/>
+                <w:vertAlign w:val="baseline"/>
+                <w:lang w:val="en-US" w:eastAsia="zh-CN"/>
+              </w:rPr>
+              <w:t>session.setAttribute("user",user);</w:t>
+            </w:r>
+          </w:p>
+          <w:p>
+            <w:pPr>
+              <w:keepNext w:val="0"/>
+              <w:keepLines w:val="0"/>
+              <w:pageBreakBefore w:val="0"/>
+              <w:widowControl w:val="0"/>
+              <w:numPr>
+                <w:ilvl w:val="0"/>
+                <w:numId w:val="0"/>
+              </w:numPr>
+              <w:kinsoku/>
+              <w:wordWrap w:val="0"/>
+              <w:overflowPunct/>
+              <w:topLinePunct w:val="0"/>
+              <w:autoSpaceDE/>
+              <w:autoSpaceDN/>
+              <w:bidi w:val="0"/>
+              <w:adjustRightInd/>
+              <w:snapToGrid/>
+              <w:spacing w:line="240" w:lineRule="auto"/>
+              <w:jc w:val="both"/>
+              <w:textAlignment w:val="auto"/>
+              <w:rPr>
+                <w:rFonts w:hint="eastAsia" w:ascii="Consolas" w:hAnsi="Consolas" w:cs="Consolas"/>
+                <w:sz w:val="21"/>
+                <w:szCs w:val="21"/>
+                <w:vertAlign w:val="baseline"/>
+                <w:lang w:val="en-US" w:eastAsia="zh-CN"/>
+              </w:rPr>
+            </w:pPr>
+          </w:p>
+          <w:p>
+            <w:pPr>
+              <w:keepNext w:val="0"/>
+              <w:keepLines w:val="0"/>
+              <w:pageBreakBefore w:val="0"/>
+              <w:widowControl w:val="0"/>
+              <w:numPr>
+                <w:ilvl w:val="0"/>
+                <w:numId w:val="0"/>
+              </w:numPr>
+              <w:kinsoku/>
+              <w:wordWrap w:val="0"/>
+              <w:overflowPunct/>
+              <w:topLinePunct w:val="0"/>
+              <w:autoSpaceDE/>
+              <w:autoSpaceDN/>
+              <w:bidi w:val="0"/>
+              <w:adjustRightInd/>
+              <w:snapToGrid/>
+              <w:spacing w:line="240" w:lineRule="auto"/>
+              <w:jc w:val="both"/>
+              <w:textAlignment w:val="auto"/>
+              <w:rPr>
+                <w:rFonts w:hint="eastAsia" w:ascii="Consolas" w:hAnsi="Consolas" w:cs="Consolas"/>
+                <w:sz w:val="21"/>
+                <w:szCs w:val="21"/>
+                <w:vertAlign w:val="baseline"/>
+                <w:lang w:val="en-US" w:eastAsia="zh-CN"/>
+              </w:rPr>
+            </w:pPr>
+            <w:r>
+              <w:rPr>
+                <w:rFonts w:hint="eastAsia" w:ascii="Consolas" w:hAnsi="Consolas" w:cs="Consolas"/>
+                <w:sz w:val="21"/>
+                <w:szCs w:val="21"/>
+                <w:vertAlign w:val="baseline"/>
+                <w:lang w:val="en-US" w:eastAsia="zh-CN"/>
+              </w:rPr>
+              <w:t>Object u = session.getAttribute("user");</w:t>
+            </w:r>
+          </w:p>
+          <w:p>
+            <w:pPr>
+              <w:keepNext w:val="0"/>
+              <w:keepLines w:val="0"/>
+              <w:pageBreakBefore w:val="0"/>
+              <w:widowControl w:val="0"/>
+              <w:numPr>
+                <w:ilvl w:val="0"/>
+                <w:numId w:val="0"/>
+              </w:numPr>
+              <w:kinsoku/>
+              <w:wordWrap w:val="0"/>
+              <w:overflowPunct/>
+              <w:topLinePunct w:val="0"/>
+              <w:autoSpaceDE/>
+              <w:autoSpaceDN/>
+              <w:bidi w:val="0"/>
+              <w:adjustRightInd/>
+              <w:snapToGrid/>
+              <w:spacing w:line="240" w:lineRule="auto"/>
+              <w:jc w:val="both"/>
+              <w:textAlignment w:val="auto"/>
+              <w:rPr>
+                <w:rFonts w:hint="default" w:ascii="Consolas" w:hAnsi="Consolas" w:cs="Consolas"/>
+                <w:sz w:val="21"/>
+                <w:szCs w:val="21"/>
+                <w:vertAlign w:val="baseline"/>
+                <w:lang w:val="en-US" w:eastAsia="zh-CN"/>
+              </w:rPr>
+            </w:pPr>
+            <w:r>
+              <w:rPr>
+                <w:rFonts w:hint="eastAsia" w:ascii="Consolas" w:hAnsi="Consolas" w:cs="Consolas"/>
+                <w:sz w:val="21"/>
+                <w:szCs w:val="21"/>
+                <w:vertAlign w:val="baseline"/>
+                <w:lang w:val="en-US" w:eastAsia="zh-CN"/>
+              </w:rPr>
+              <w:t>User us = (User) u;</w:t>
+            </w:r>
+          </w:p>
+          <w:p>
+            <w:pPr>
+              <w:keepNext w:val="0"/>
+              <w:keepLines w:val="0"/>
+              <w:pageBreakBefore w:val="0"/>
+              <w:widowControl w:val="0"/>
+              <w:numPr>
+                <w:ilvl w:val="0"/>
+                <w:numId w:val="0"/>
+              </w:numPr>
+              <w:kinsoku/>
+              <w:wordWrap w:val="0"/>
+              <w:overflowPunct/>
+              <w:topLinePunct w:val="0"/>
+              <w:autoSpaceDE/>
+              <w:autoSpaceDN/>
+              <w:bidi w:val="0"/>
+              <w:adjustRightInd/>
+              <w:snapToGrid/>
+              <w:spacing w:line="240" w:lineRule="auto"/>
+              <w:jc w:val="both"/>
+              <w:textAlignment w:val="auto"/>
+              <w:rPr>
+                <w:rFonts w:hint="default" w:ascii="Consolas" w:hAnsi="Consolas" w:cs="Consolas"/>
+                <w:sz w:val="21"/>
+                <w:szCs w:val="21"/>
+                <w:vertAlign w:val="baseline"/>
+                <w:lang w:val="en-US" w:eastAsia="zh-CN"/>
+              </w:rPr>
+            </w:pPr>
+          </w:p>
+          <w:p>
+            <w:pPr>
+              <w:keepNext w:val="0"/>
+              <w:keepLines w:val="0"/>
+              <w:pageBreakBefore w:val="0"/>
+              <w:widowControl w:val="0"/>
+              <w:numPr>
+                <w:ilvl w:val="0"/>
+                <w:numId w:val="0"/>
+              </w:numPr>
+              <w:kinsoku/>
+              <w:wordWrap w:val="0"/>
+              <w:overflowPunct/>
+              <w:topLinePunct w:val="0"/>
+              <w:autoSpaceDE/>
+              <w:autoSpaceDN/>
+              <w:bidi w:val="0"/>
+              <w:adjustRightInd/>
+              <w:snapToGrid/>
+              <w:spacing w:line="240" w:lineRule="auto"/>
+              <w:jc w:val="both"/>
+              <w:textAlignment w:val="auto"/>
+              <w:rPr>
+                <w:rFonts w:hint="eastAsia" w:ascii="Consolas" w:hAnsi="Consolas" w:cs="Consolas"/>
+                <w:sz w:val="21"/>
+                <w:szCs w:val="21"/>
+                <w:vertAlign w:val="baseline"/>
+                <w:lang w:val="en-US" w:eastAsia="zh-CN"/>
+              </w:rPr>
+            </w:pPr>
+            <w:r>
+              <w:rPr>
+                <w:rFonts w:hint="eastAsia" w:ascii="Consolas" w:hAnsi="Consolas" w:cs="Consolas"/>
+                <w:sz w:val="21"/>
+                <w:szCs w:val="21"/>
+                <w:vertAlign w:val="baseline"/>
+                <w:lang w:val="en-US" w:eastAsia="zh-CN"/>
+              </w:rPr>
+              <w:t>if(u == null){</w:t>
+            </w:r>
+          </w:p>
+          <w:p>
+            <w:pPr>
+              <w:keepNext w:val="0"/>
+              <w:keepLines w:val="0"/>
+              <w:pageBreakBefore w:val="0"/>
+              <w:widowControl w:val="0"/>
+              <w:numPr>
+                <w:ilvl w:val="0"/>
+                <w:numId w:val="0"/>
+              </w:numPr>
+              <w:kinsoku/>
+              <w:wordWrap w:val="0"/>
+              <w:overflowPunct/>
+              <w:topLinePunct w:val="0"/>
+              <w:autoSpaceDE/>
+              <w:autoSpaceDN/>
+              <w:bidi w:val="0"/>
+              <w:adjustRightInd/>
+              <w:snapToGrid/>
+              <w:spacing w:line="240" w:lineRule="auto"/>
+              <w:jc w:val="both"/>
+              <w:textAlignment w:val="auto"/>
+              <w:rPr>
+                <w:rFonts w:hint="default" w:ascii="Consolas" w:hAnsi="Consolas" w:cs="Consolas"/>
+                <w:sz w:val="21"/>
+                <w:szCs w:val="21"/>
+                <w:vertAlign w:val="baseline"/>
+                <w:lang w:val="en-US" w:eastAsia="zh-CN"/>
+              </w:rPr>
+            </w:pPr>
+            <w:r>
+              <w:rPr>
+                <w:rFonts w:hint="eastAsia" w:ascii="Consolas" w:hAnsi="Consolas" w:cs="Consolas"/>
+                <w:sz w:val="21"/>
+                <w:szCs w:val="21"/>
+                <w:vertAlign w:val="baseline"/>
+                <w:lang w:val="en-US" w:eastAsia="zh-CN"/>
+              </w:rPr>
+              <w:t xml:space="preserve">    // 说明没有user这个attribute</w:t>
+            </w:r>
+          </w:p>
+          <w:p>
+            <w:pPr>
+              <w:keepNext w:val="0"/>
+              <w:keepLines w:val="0"/>
+              <w:pageBreakBefore w:val="0"/>
+              <w:widowControl w:val="0"/>
+              <w:numPr>
+                <w:ilvl w:val="0"/>
+                <w:numId w:val="0"/>
+              </w:numPr>
+              <w:kinsoku/>
+              <w:wordWrap w:val="0"/>
+              <w:overflowPunct/>
+              <w:topLinePunct w:val="0"/>
+              <w:autoSpaceDE/>
+              <w:autoSpaceDN/>
+              <w:bidi w:val="0"/>
+              <w:adjustRightInd/>
+              <w:snapToGrid/>
+              <w:spacing w:line="240" w:lineRule="auto"/>
+              <w:jc w:val="both"/>
+              <w:textAlignment w:val="auto"/>
+              <w:rPr>
+                <w:rFonts w:hint="default" w:ascii="Consolas" w:hAnsi="Consolas" w:cs="Consolas"/>
+                <w:sz w:val="21"/>
+                <w:szCs w:val="21"/>
+                <w:vertAlign w:val="baseline"/>
+                <w:lang w:val="en-US" w:eastAsia="zh-CN"/>
+              </w:rPr>
+            </w:pPr>
+            <w:r>
+              <w:rPr>
+                <w:rFonts w:hint="eastAsia" w:ascii="Consolas" w:hAnsi="Consolas" w:cs="Consolas"/>
+                <w:sz w:val="21"/>
+                <w:szCs w:val="21"/>
+                <w:vertAlign w:val="baseline"/>
                 <w:lang w:val="en-US" w:eastAsia="zh-CN"/>
               </w:rPr>
               <w:t>}</w:t>
@@ -7160,9 +8076,10 @@
               <w:jc w:val="both"/>
               <w:textAlignment w:val="auto"/>
               <w:rPr>
-                <w:rFonts w:hint="eastAsia" w:ascii="Consolas" w:hAnsi="Consolas" w:cs="Consolas"/>
-                <w:sz w:val="21"/>
-                <w:szCs w:val="21"/>
+                <w:rFonts w:hint="default" w:ascii="Consolas" w:hAnsi="Consolas" w:cs="Consolas"/>
+                <w:sz w:val="21"/>
+                <w:szCs w:val="21"/>
+                <w:vertAlign w:val="baseline"/>
                 <w:lang w:val="en-US" w:eastAsia="zh-CN"/>
               </w:rPr>
             </w:pPr>
@@ -7194,375 +8111,278 @@
         <w:jc w:val="both"/>
         <w:textAlignment w:val="auto"/>
         <w:rPr>
+          <w:rFonts w:hint="default" w:ascii="Consolas" w:hAnsi="Consolas" w:cs="Consolas"/>
+          <w:sz w:val="21"/>
+          <w:szCs w:val="21"/>
+          <w:lang w:val="en-US" w:eastAsia="zh-CN"/>
+        </w:rPr>
+      </w:pPr>
+    </w:p>
+    <w:p>
+      <w:pPr>
+        <w:pStyle w:val="4"/>
+        <w:keepNext/>
+        <w:keepLines/>
+        <w:pageBreakBefore w:val="0"/>
+        <w:widowControl w:val="0"/>
+        <w:kinsoku/>
+        <w:wordWrap/>
+        <w:overflowPunct/>
+        <w:topLinePunct w:val="0"/>
+        <w:autoSpaceDE/>
+        <w:autoSpaceDN/>
+        <w:bidi w:val="0"/>
+        <w:adjustRightInd/>
+        <w:snapToGrid/>
+        <w:spacing w:before="0" w:after="0" w:line="240" w:lineRule="auto"/>
+        <w:textAlignment w:val="auto"/>
+        <w:rPr>
           <w:rFonts w:hint="eastAsia" w:ascii="Consolas" w:hAnsi="Consolas" w:cs="Consolas"/>
-          <w:sz w:val="21"/>
-          <w:szCs w:val="21"/>
-          <w:lang w:val="en-US" w:eastAsia="zh-CN"/>
-        </w:rPr>
-      </w:pPr>
-    </w:p>
-    <w:p>
-      <w:pPr>
-        <w:keepNext w:val="0"/>
-        <w:keepLines w:val="0"/>
-        <w:pageBreakBefore w:val="0"/>
-        <w:widowControl w:val="0"/>
-        <w:numPr>
-          <w:ilvl w:val="0"/>
-          <w:numId w:val="0"/>
-        </w:numPr>
-        <w:kinsoku/>
-        <w:wordWrap w:val="0"/>
-        <w:overflowPunct/>
-        <w:topLinePunct w:val="0"/>
-        <w:autoSpaceDE/>
-        <w:autoSpaceDN/>
-        <w:bidi w:val="0"/>
-        <w:adjustRightInd/>
-        <w:snapToGrid/>
-        <w:spacing w:line="240" w:lineRule="auto"/>
-        <w:ind w:firstLine="0" w:firstLineChars="0"/>
-        <w:jc w:val="both"/>
-        <w:textAlignment w:val="auto"/>
+          <w:b/>
+          <w:sz w:val="21"/>
+          <w:szCs w:val="21"/>
+          <w:lang w:val="en-US" w:eastAsia="zh-CN"/>
+        </w:rPr>
+      </w:pPr>
+      <w:r>
         <w:rPr>
           <w:rFonts w:hint="eastAsia" w:ascii="Consolas" w:hAnsi="Consolas" w:cs="Consolas"/>
-          <w:sz w:val="21"/>
-          <w:szCs w:val="21"/>
-          <w:lang w:val="en-US" w:eastAsia="zh-CN"/>
-        </w:rPr>
-      </w:pPr>
-    </w:p>
-    <w:p>
-      <w:pPr>
-        <w:pStyle w:val="3"/>
-        <w:pageBreakBefore w:val="0"/>
-        <w:kinsoku/>
-        <w:overflowPunct/>
-        <w:topLinePunct w:val="0"/>
-        <w:autoSpaceDE/>
-        <w:autoSpaceDN/>
-        <w:bidi w:val="0"/>
-        <w:adjustRightInd/>
-        <w:snapToGrid/>
-        <w:spacing w:before="0" w:beforeLines="0" w:after="0" w:afterLines="0" w:line="240" w:lineRule="auto"/>
-        <w:textAlignment w:val="auto"/>
-        <w:rPr>
-          <w:rFonts w:hint="eastAsia" w:ascii="Consolas" w:hAnsi="Consolas" w:cs="Consolas"/>
-          <w:sz w:val="21"/>
-          <w:szCs w:val="21"/>
-          <w:lang w:val="en-US" w:eastAsia="zh-CN"/>
-        </w:rPr>
-      </w:pPr>
-      <w:r>
-        <w:rPr>
-          <w:rFonts w:hint="eastAsia" w:ascii="Consolas" w:hAnsi="Consolas" w:cs="Consolas"/>
-          <w:sz w:val="21"/>
-          <w:szCs w:val="21"/>
-          <w:lang w:val="en-US" w:eastAsia="zh-CN"/>
-        </w:rPr>
-        <w:t>10、tomcat 7处理中文会乱码</w:t>
-      </w:r>
-    </w:p>
-    <w:p>
-      <w:pPr>
-        <w:keepNext w:val="0"/>
-        <w:keepLines w:val="0"/>
-        <w:pageBreakBefore w:val="0"/>
-        <w:widowControl w:val="0"/>
-        <w:numPr>
-          <w:ilvl w:val="0"/>
-          <w:numId w:val="0"/>
-        </w:numPr>
-        <w:kinsoku/>
-        <w:wordWrap w:val="0"/>
-        <w:overflowPunct/>
-        <w:topLinePunct w:val="0"/>
-        <w:autoSpaceDE/>
-        <w:autoSpaceDN/>
-        <w:bidi w:val="0"/>
-        <w:adjustRightInd/>
-        <w:snapToGrid/>
-        <w:spacing w:line="240" w:lineRule="auto"/>
-        <w:ind w:firstLine="0" w:firstLineChars="0"/>
-        <w:jc w:val="both"/>
-        <w:textAlignment w:val="auto"/>
-        <w:rPr>
-          <w:rFonts w:hint="eastAsia" w:ascii="Consolas" w:hAnsi="Consolas" w:cs="Consolas"/>
-          <w:sz w:val="21"/>
-          <w:szCs w:val="21"/>
-          <w:lang w:val="en-US" w:eastAsia="zh-CN"/>
-        </w:rPr>
-      </w:pPr>
-      <w:r>
-        <w:rPr>
-          <w:rFonts w:hint="eastAsia" w:ascii="Consolas" w:hAnsi="Consolas" w:cs="Consolas"/>
-          <w:sz w:val="21"/>
-          <w:szCs w:val="21"/>
-          <w:lang w:val="en-US" w:eastAsia="zh-CN"/>
-        </w:rPr>
-        <w:t>tomcat 8就不会有这个问题。</w:t>
-      </w:r>
-    </w:p>
-    <w:p>
-      <w:pPr>
-        <w:keepNext w:val="0"/>
-        <w:keepLines w:val="0"/>
-        <w:pageBreakBefore w:val="0"/>
-        <w:widowControl w:val="0"/>
-        <w:numPr>
-          <w:ilvl w:val="0"/>
-          <w:numId w:val="0"/>
-        </w:numPr>
-        <w:kinsoku/>
-        <w:wordWrap w:val="0"/>
-        <w:overflowPunct/>
-        <w:topLinePunct w:val="0"/>
-        <w:autoSpaceDE/>
-        <w:autoSpaceDN/>
-        <w:bidi w:val="0"/>
-        <w:adjustRightInd/>
-        <w:snapToGrid/>
-        <w:spacing w:line="240" w:lineRule="auto"/>
-        <w:ind w:firstLine="0" w:firstLineChars="0"/>
-        <w:jc w:val="both"/>
-        <w:textAlignment w:val="auto"/>
-        <w:rPr>
-          <w:rFonts w:hint="default" w:ascii="Consolas" w:hAnsi="Consolas" w:cs="Consolas"/>
-          <w:sz w:val="21"/>
-          <w:szCs w:val="21"/>
-          <w:lang w:val="en-US" w:eastAsia="zh-CN"/>
-        </w:rPr>
-      </w:pPr>
-      <w:r>
-        <w:rPr>
-          <w:rFonts w:hint="eastAsia" w:ascii="Consolas" w:hAnsi="Consolas" w:cs="Consolas"/>
-          <w:sz w:val="21"/>
-          <w:szCs w:val="21"/>
-          <w:lang w:val="en-US" w:eastAsia="zh-CN"/>
-        </w:rPr>
-        <w:t>此时需要重新编码，tomcat 7的编码是iso-8859-1，要转成utf-8。</w:t>
-      </w:r>
-    </w:p>
-    <w:p>
-      <w:pPr>
-        <w:keepNext w:val="0"/>
-        <w:keepLines w:val="0"/>
-        <w:pageBreakBefore w:val="0"/>
-        <w:widowControl w:val="0"/>
-        <w:numPr>
-          <w:ilvl w:val="0"/>
-          <w:numId w:val="0"/>
-        </w:numPr>
-        <w:kinsoku/>
-        <w:wordWrap w:val="0"/>
-        <w:overflowPunct/>
-        <w:topLinePunct w:val="0"/>
-        <w:autoSpaceDE/>
-        <w:autoSpaceDN/>
-        <w:bidi w:val="0"/>
-        <w:adjustRightInd/>
-        <w:snapToGrid/>
-        <w:spacing w:line="240" w:lineRule="auto"/>
-        <w:ind w:firstLine="0" w:firstLineChars="0"/>
-        <w:jc w:val="both"/>
-        <w:textAlignment w:val="auto"/>
-        <w:rPr>
-          <w:rFonts w:hint="eastAsia" w:ascii="Consolas" w:hAnsi="Consolas" w:cs="Consolas"/>
-          <w:sz w:val="21"/>
-          <w:szCs w:val="21"/>
-          <w:lang w:val="en-US" w:eastAsia="zh-CN"/>
-        </w:rPr>
-      </w:pPr>
-      <w:r>
-        <w:rPr>
-          <w:rFonts w:hint="eastAsia" w:ascii="Consolas" w:hAnsi="Consolas" w:cs="Consolas"/>
-          <w:sz w:val="21"/>
-          <w:szCs w:val="21"/>
-          <w:lang w:val="en-US" w:eastAsia="zh-CN"/>
-        </w:rPr>
-        <w:t>rname = new String(rname.getBytes("iso-8859-1"),"utf-8");</w:t>
-      </w:r>
-    </w:p>
-    <w:p>
-      <w:pPr>
-        <w:keepNext w:val="0"/>
-        <w:keepLines w:val="0"/>
-        <w:pageBreakBefore w:val="0"/>
-        <w:widowControl w:val="0"/>
-        <w:numPr>
-          <w:ilvl w:val="0"/>
-          <w:numId w:val="0"/>
-        </w:numPr>
-        <w:kinsoku/>
-        <w:wordWrap w:val="0"/>
-        <w:overflowPunct/>
-        <w:topLinePunct w:val="0"/>
-        <w:autoSpaceDE/>
-        <w:autoSpaceDN/>
-        <w:bidi w:val="0"/>
-        <w:adjustRightInd/>
-        <w:snapToGrid/>
-        <w:spacing w:line="240" w:lineRule="auto"/>
-        <w:ind w:firstLine="0" w:firstLineChars="0"/>
-        <w:jc w:val="both"/>
-        <w:textAlignment w:val="auto"/>
-        <w:rPr>
-          <w:rFonts w:hint="eastAsia" w:ascii="Consolas" w:hAnsi="Consolas" w:cs="Consolas"/>
-          <w:sz w:val="21"/>
-          <w:szCs w:val="21"/>
-          <w:lang w:val="en-US" w:eastAsia="zh-CN"/>
-        </w:rPr>
-      </w:pPr>
-    </w:p>
-    <w:p>
-      <w:pPr>
-        <w:keepNext w:val="0"/>
-        <w:keepLines w:val="0"/>
-        <w:pageBreakBefore w:val="0"/>
-        <w:widowControl w:val="0"/>
-        <w:numPr>
-          <w:ilvl w:val="0"/>
-          <w:numId w:val="0"/>
-        </w:numPr>
-        <w:kinsoku/>
-        <w:wordWrap w:val="0"/>
-        <w:overflowPunct/>
-        <w:topLinePunct w:val="0"/>
-        <w:autoSpaceDE/>
-        <w:autoSpaceDN/>
-        <w:bidi w:val="0"/>
-        <w:adjustRightInd/>
-        <w:snapToGrid/>
-        <w:spacing w:line="240" w:lineRule="auto"/>
-        <w:ind w:firstLine="0" w:firstLineChars="0"/>
-        <w:jc w:val="both"/>
-        <w:textAlignment w:val="auto"/>
-        <w:rPr>
-          <w:rFonts w:hint="eastAsia" w:ascii="Consolas" w:hAnsi="Consolas" w:cs="Consolas"/>
-          <w:sz w:val="21"/>
-          <w:szCs w:val="21"/>
-          <w:lang w:val="en-US" w:eastAsia="zh-CN"/>
-        </w:rPr>
-      </w:pPr>
-      <w:r>
-        <w:rPr>
-          <w:rFonts w:hint="eastAsia" w:ascii="Consolas" w:hAnsi="Consolas" w:cs="Consolas"/>
-          <w:sz w:val="21"/>
-          <w:szCs w:val="21"/>
-          <w:lang w:val="en-US" w:eastAsia="zh-CN"/>
-        </w:rPr>
-        <w:t xml:space="preserve">From: </w:t>
-      </w:r>
-      <w:r>
-        <w:rPr>
-          <w:rFonts w:hint="eastAsia" w:ascii="Consolas" w:hAnsi="Consolas" w:cs="Consolas"/>
-          <w:sz w:val="21"/>
-          <w:szCs w:val="21"/>
-          <w:lang w:val="en-US" w:eastAsia="zh-CN"/>
-        </w:rPr>
-        <w:fldChar w:fldCharType="begin"/>
-      </w:r>
-      <w:r>
-        <w:rPr>
-          <w:rFonts w:hint="eastAsia" w:ascii="Consolas" w:hAnsi="Consolas" w:cs="Consolas"/>
-          <w:sz w:val="21"/>
-          <w:szCs w:val="21"/>
-          <w:lang w:val="en-US" w:eastAsia="zh-CN"/>
-        </w:rPr>
-        <w:instrText xml:space="preserve"> HYPERLINK "https://blog.csdn.net/csd_1234500/article/details/79094872" </w:instrText>
-      </w:r>
-      <w:r>
-        <w:rPr>
-          <w:rFonts w:hint="eastAsia" w:ascii="Consolas" w:hAnsi="Consolas" w:cs="Consolas"/>
-          <w:sz w:val="21"/>
-          <w:szCs w:val="21"/>
-          <w:lang w:val="en-US" w:eastAsia="zh-CN"/>
-        </w:rPr>
-        <w:fldChar w:fldCharType="separate"/>
-      </w:r>
-      <w:r>
-        <w:rPr>
-          <w:rStyle w:val="8"/>
-          <w:rFonts w:hint="eastAsia" w:ascii="Consolas" w:hAnsi="Consolas" w:cs="Consolas"/>
-          <w:sz w:val="21"/>
-          <w:szCs w:val="21"/>
-          <w:lang w:val="en-US" w:eastAsia="zh-CN"/>
-        </w:rPr>
-        <w:t>https://blog.csdn.net/csd_1234500/article/details/79094872</w:t>
-      </w:r>
-      <w:r>
-        <w:rPr>
-          <w:rFonts w:hint="eastAsia" w:ascii="Consolas" w:hAnsi="Consolas" w:cs="Consolas"/>
-          <w:sz w:val="21"/>
-          <w:szCs w:val="21"/>
-          <w:lang w:val="en-US" w:eastAsia="zh-CN"/>
-        </w:rPr>
-        <w:fldChar w:fldCharType="end"/>
-      </w:r>
-    </w:p>
-    <w:p>
-      <w:pPr>
-        <w:keepNext w:val="0"/>
-        <w:keepLines w:val="0"/>
-        <w:pageBreakBefore w:val="0"/>
-        <w:widowControl w:val="0"/>
-        <w:numPr>
-          <w:ilvl w:val="0"/>
-          <w:numId w:val="0"/>
-        </w:numPr>
-        <w:kinsoku/>
-        <w:wordWrap w:val="0"/>
-        <w:overflowPunct/>
-        <w:topLinePunct w:val="0"/>
-        <w:autoSpaceDE/>
-        <w:autoSpaceDN/>
-        <w:bidi w:val="0"/>
-        <w:adjustRightInd/>
-        <w:snapToGrid/>
-        <w:spacing w:line="240" w:lineRule="auto"/>
-        <w:ind w:firstLine="0" w:firstLineChars="0"/>
-        <w:jc w:val="both"/>
-        <w:textAlignment w:val="auto"/>
-        <w:rPr>
-          <w:rFonts w:hint="default" w:ascii="Consolas" w:hAnsi="Consolas" w:cs="Consolas"/>
-          <w:sz w:val="21"/>
-          <w:szCs w:val="21"/>
-          <w:lang w:val="en-US" w:eastAsia="zh-CN"/>
-        </w:rPr>
-      </w:pPr>
-    </w:p>
-    <w:p>
-      <w:pPr>
-        <w:keepNext w:val="0"/>
-        <w:keepLines w:val="0"/>
-        <w:pageBreakBefore w:val="0"/>
-        <w:widowControl w:val="0"/>
-        <w:numPr>
-          <w:ilvl w:val="0"/>
-          <w:numId w:val="0"/>
-        </w:numPr>
-        <w:kinsoku/>
-        <w:wordWrap w:val="0"/>
-        <w:overflowPunct/>
-        <w:topLinePunct w:val="0"/>
-        <w:autoSpaceDE/>
-        <w:autoSpaceDN/>
-        <w:bidi w:val="0"/>
-        <w:adjustRightInd/>
-        <w:snapToGrid/>
-        <w:spacing w:line="240" w:lineRule="auto"/>
-        <w:ind w:firstLine="0" w:firstLineChars="0"/>
-        <w:jc w:val="both"/>
-        <w:textAlignment w:val="auto"/>
-        <w:rPr>
-          <w:rFonts w:hint="default" w:ascii="Consolas" w:hAnsi="Consolas" w:cs="Consolas"/>
-          <w:sz w:val="21"/>
-          <w:szCs w:val="21"/>
+          <w:b/>
+          <w:sz w:val="21"/>
+          <w:szCs w:val="21"/>
+          <w:lang w:val="en-US" w:eastAsia="zh-CN"/>
+        </w:rPr>
+        <w:t>11.2、ObjectMapper</w:t>
+      </w:r>
+    </w:p>
+    <w:p>
+      <w:pPr>
+        <w:rPr>
+          <w:rFonts w:hint="eastAsia"/>
           <w:lang w:val="en-US" w:eastAsia="zh-CN"/>
         </w:rPr>
       </w:pPr>
       <w:bookmarkStart w:id="0" w:name="_GoBack"/>
       <w:bookmarkEnd w:id="0"/>
+    </w:p>
+    <w:tbl>
+      <w:tblPr>
+        <w:tblStyle w:val="7"/>
+        <w:tblW w:w="0" w:type="auto"/>
+        <w:tblInd w:w="0" w:type="dxa"/>
+        <w:tblBorders>
+          <w:top w:val="single" w:color="auto" w:sz="4" w:space="0"/>
+          <w:left w:val="single" w:color="auto" w:sz="4" w:space="0"/>
+          <w:bottom w:val="single" w:color="auto" w:sz="4" w:space="0"/>
+          <w:right w:val="single" w:color="auto" w:sz="4" w:space="0"/>
+          <w:insideH w:val="single" w:color="auto" w:sz="4" w:space="0"/>
+          <w:insideV w:val="single" w:color="auto" w:sz="4" w:space="0"/>
+        </w:tblBorders>
+        <w:tblLayout w:type="autofit"/>
+        <w:tblCellMar>
+          <w:left w:w="108" w:type="dxa"/>
+          <w:right w:w="108" w:type="dxa"/>
+        </w:tblCellMar>
+      </w:tblPr>
+      <w:tblGrid>
+        <w:gridCol w:w="10626"/>
+      </w:tblGrid>
+      <w:tr>
+        <w:tblPrEx>
+          <w:tblBorders>
+            <w:top w:val="single" w:color="auto" w:sz="4" w:space="0"/>
+            <w:left w:val="single" w:color="auto" w:sz="4" w:space="0"/>
+            <w:bottom w:val="single" w:color="auto" w:sz="4" w:space="0"/>
+            <w:right w:val="single" w:color="auto" w:sz="4" w:space="0"/>
+            <w:insideH w:val="single" w:color="auto" w:sz="4" w:space="0"/>
+            <w:insideV w:val="single" w:color="auto" w:sz="4" w:space="0"/>
+          </w:tblBorders>
+          <w:tblCellMar>
+            <w:left w:w="108" w:type="dxa"/>
+            <w:right w:w="108" w:type="dxa"/>
+          </w:tblCellMar>
+        </w:tblPrEx>
+        <w:tc>
+          <w:tcPr>
+            <w:tcW w:w="10626" w:type="dxa"/>
+          </w:tcPr>
+          <w:p>
+            <w:pPr>
+              <w:keepNext w:val="0"/>
+              <w:keepLines w:val="0"/>
+              <w:pageBreakBefore w:val="0"/>
+              <w:widowControl w:val="0"/>
+              <w:numPr>
+                <w:ilvl w:val="0"/>
+                <w:numId w:val="0"/>
+              </w:numPr>
+              <w:kinsoku/>
+              <w:wordWrap w:val="0"/>
+              <w:overflowPunct/>
+              <w:topLinePunct w:val="0"/>
+              <w:autoSpaceDE/>
+              <w:autoSpaceDN/>
+              <w:bidi w:val="0"/>
+              <w:adjustRightInd/>
+              <w:snapToGrid/>
+              <w:spacing w:line="240" w:lineRule="auto"/>
+              <w:jc w:val="both"/>
+              <w:textAlignment w:val="auto"/>
+              <w:rPr>
+                <w:rFonts w:hint="default" w:ascii="Consolas" w:hAnsi="Consolas" w:cs="Consolas"/>
+                <w:sz w:val="21"/>
+                <w:szCs w:val="21"/>
+                <w:vertAlign w:val="baseline"/>
+                <w:lang w:val="en-US" w:eastAsia="zh-CN"/>
+              </w:rPr>
+            </w:pPr>
+          </w:p>
+          <w:p>
+            <w:pPr>
+              <w:keepNext w:val="0"/>
+              <w:keepLines w:val="0"/>
+              <w:pageBreakBefore w:val="0"/>
+              <w:widowControl w:val="0"/>
+              <w:numPr>
+                <w:ilvl w:val="0"/>
+                <w:numId w:val="0"/>
+              </w:numPr>
+              <w:kinsoku/>
+              <w:wordWrap w:val="0"/>
+              <w:overflowPunct/>
+              <w:topLinePunct w:val="0"/>
+              <w:autoSpaceDE/>
+              <w:autoSpaceDN/>
+              <w:bidi w:val="0"/>
+              <w:adjustRightInd/>
+              <w:snapToGrid/>
+              <w:spacing w:line="240" w:lineRule="auto"/>
+              <w:jc w:val="both"/>
+              <w:textAlignment w:val="auto"/>
+              <w:rPr>
+                <w:rFonts w:hint="eastAsia" w:ascii="Consolas" w:hAnsi="Consolas" w:cs="Consolas"/>
+                <w:sz w:val="21"/>
+                <w:szCs w:val="21"/>
+                <w:vertAlign w:val="baseline"/>
+                <w:lang w:val="en-US" w:eastAsia="zh-CN"/>
+              </w:rPr>
+            </w:pPr>
+            <w:r>
+              <w:rPr>
+                <w:rFonts w:hint="eastAsia" w:ascii="Consolas" w:hAnsi="Consolas" w:cs="Consolas"/>
+                <w:sz w:val="21"/>
+                <w:szCs w:val="21"/>
+                <w:vertAlign w:val="baseline"/>
+                <w:lang w:val="en-US" w:eastAsia="zh-CN"/>
+              </w:rPr>
+              <w:t>ObjectMapper mapper = new ObjectMapeer();</w:t>
+            </w:r>
+          </w:p>
+          <w:p>
+            <w:pPr>
+              <w:keepNext w:val="0"/>
+              <w:keepLines w:val="0"/>
+              <w:pageBreakBefore w:val="0"/>
+              <w:widowControl w:val="0"/>
+              <w:numPr>
+                <w:ilvl w:val="0"/>
+                <w:numId w:val="0"/>
+              </w:numPr>
+              <w:kinsoku/>
+              <w:wordWrap w:val="0"/>
+              <w:overflowPunct/>
+              <w:topLinePunct w:val="0"/>
+              <w:autoSpaceDE/>
+              <w:autoSpaceDN/>
+              <w:bidi w:val="0"/>
+              <w:adjustRightInd/>
+              <w:snapToGrid/>
+              <w:spacing w:line="240" w:lineRule="auto"/>
+              <w:jc w:val="both"/>
+              <w:textAlignment w:val="auto"/>
+              <w:rPr>
+                <w:rFonts w:hint="default" w:ascii="Consolas" w:hAnsi="Consolas" w:cs="Consolas"/>
+                <w:sz w:val="21"/>
+                <w:szCs w:val="21"/>
+                <w:vertAlign w:val="baseline"/>
+                <w:lang w:val="en-US" w:eastAsia="zh-CN"/>
+              </w:rPr>
+            </w:pPr>
+            <w:r>
+              <w:rPr>
+                <w:rFonts w:hint="eastAsia" w:ascii="Consolas" w:hAnsi="Consolas" w:cs="Consolas"/>
+                <w:sz w:val="21"/>
+                <w:szCs w:val="21"/>
+                <w:vertAlign w:val="baseline"/>
+                <w:lang w:val="en-US" w:eastAsia="zh-CN"/>
+              </w:rPr>
+              <w:t>String json = mapper.writeValueAsString(obj);</w:t>
+            </w:r>
+          </w:p>
+          <w:p>
+            <w:pPr>
+              <w:keepNext w:val="0"/>
+              <w:keepLines w:val="0"/>
+              <w:pageBreakBefore w:val="0"/>
+              <w:widowControl w:val="0"/>
+              <w:numPr>
+                <w:ilvl w:val="0"/>
+                <w:numId w:val="0"/>
+              </w:numPr>
+              <w:kinsoku/>
+              <w:wordWrap w:val="0"/>
+              <w:overflowPunct/>
+              <w:topLinePunct w:val="0"/>
+              <w:autoSpaceDE/>
+              <w:autoSpaceDN/>
+              <w:bidi w:val="0"/>
+              <w:adjustRightInd/>
+              <w:snapToGrid/>
+              <w:spacing w:line="240" w:lineRule="auto"/>
+              <w:jc w:val="both"/>
+              <w:textAlignment w:val="auto"/>
+              <w:rPr>
+                <w:rFonts w:hint="default" w:ascii="Consolas" w:hAnsi="Consolas" w:cs="Consolas"/>
+                <w:sz w:val="21"/>
+                <w:szCs w:val="21"/>
+                <w:vertAlign w:val="baseline"/>
+                <w:lang w:val="en-US" w:eastAsia="zh-CN"/>
+              </w:rPr>
+            </w:pPr>
+          </w:p>
+        </w:tc>
+      </w:tr>
+    </w:tbl>
+    <w:p>
+      <w:pPr>
+        <w:keepNext w:val="0"/>
+        <w:keepLines w:val="0"/>
+        <w:pageBreakBefore w:val="0"/>
+        <w:widowControl w:val="0"/>
+        <w:numPr>
+          <w:ilvl w:val="0"/>
+          <w:numId w:val="0"/>
+        </w:numPr>
+        <w:kinsoku/>
+        <w:wordWrap w:val="0"/>
+        <w:overflowPunct/>
+        <w:topLinePunct w:val="0"/>
+        <w:autoSpaceDE/>
+        <w:autoSpaceDN/>
+        <w:bidi w:val="0"/>
+        <w:adjustRightInd/>
+        <w:snapToGrid/>
+        <w:spacing w:line="240" w:lineRule="auto"/>
+        <w:ind w:firstLine="0" w:firstLineChars="0"/>
+        <w:jc w:val="both"/>
+        <w:textAlignment w:val="auto"/>
+        <w:rPr>
+          <w:rFonts w:hint="default" w:ascii="Consolas" w:hAnsi="Consolas" w:cs="Consolas"/>
+          <w:sz w:val="21"/>
+          <w:szCs w:val="21"/>
+          <w:lang w:val="en-US" w:eastAsia="zh-CN"/>
+        </w:rPr>
+      </w:pPr>
     </w:p>
     <w:sectPr>
       <w:pgSz w:w="11850" w:h="16783"/>
@@ -7625,7 +8445,7 @@
     <w:lsdException w:qFormat="1" w:unhideWhenUsed="0" w:uiPriority="0" w:semiHidden="0" w:name="Normal"/>
     <w:lsdException w:qFormat="1" w:unhideWhenUsed="0" w:uiPriority="0" w:semiHidden="0" w:name="heading 1"/>
     <w:lsdException w:qFormat="1" w:uiPriority="0" w:semiHidden="0" w:name="heading 2"/>
-    <w:lsdException w:qFormat="1" w:uiPriority="0" w:name="heading 3"/>
+    <w:lsdException w:qFormat="1" w:uiPriority="0" w:semiHidden="0" w:name="heading 3"/>
     <w:lsdException w:qFormat="1" w:uiPriority="0" w:name="heading 4"/>
     <w:lsdException w:qFormat="1" w:uiPriority="0" w:name="heading 5"/>
     <w:lsdException w:qFormat="1" w:uiPriority="0" w:name="heading 6"/>
@@ -7707,7 +8527,7 @@
     <w:lsdException w:unhideWhenUsed="0" w:uiPriority="0" w:semiHidden="0" w:name="Body Text Indent 2"/>
     <w:lsdException w:unhideWhenUsed="0" w:uiPriority="0" w:semiHidden="0" w:name="Body Text Indent 3"/>
     <w:lsdException w:unhideWhenUsed="0" w:uiPriority="0" w:semiHidden="0" w:name="Block Text"/>
-    <w:lsdException w:unhideWhenUsed="0" w:uiPriority="0" w:semiHidden="0" w:name="Hyperlink"/>
+    <w:lsdException w:qFormat="1" w:unhideWhenUsed="0" w:uiPriority="0" w:semiHidden="0" w:name="Hyperlink"/>
     <w:lsdException w:unhideWhenUsed="0" w:uiPriority="0" w:semiHidden="0" w:name="FollowedHyperlink"/>
     <w:lsdException w:qFormat="1" w:unhideWhenUsed="0" w:uiPriority="0" w:semiHidden="0" w:name="Strong"/>
     <w:lsdException w:qFormat="1" w:unhideWhenUsed="0" w:uiPriority="0" w:semiHidden="0" w:name="Emphasis"/>
@@ -7770,7 +8590,7 @@
     <w:lsdException w:unhideWhenUsed="0" w:uiPriority="0" w:semiHidden="0" w:name="Table Web 2"/>
     <w:lsdException w:unhideWhenUsed="0" w:uiPriority="0" w:semiHidden="0" w:name="Table Web 3"/>
     <w:lsdException w:unhideWhenUsed="0" w:uiPriority="0" w:semiHidden="0" w:name="Balloon Text"/>
-    <w:lsdException w:unhideWhenUsed="0" w:uiPriority="0" w:semiHidden="0" w:name="Table Grid"/>
+    <w:lsdException w:qFormat="1" w:unhideWhenUsed="0" w:uiPriority="0" w:semiHidden="0" w:name="Table Grid"/>
     <w:lsdException w:unhideWhenUsed="0" w:uiPriority="0" w:semiHidden="0" w:name="Table Theme"/>
     <w:lsdException w:unhideWhenUsed="0" w:uiPriority="60" w:semiHidden="0" w:name="Light Shading"/>
     <w:lsdException w:unhideWhenUsed="0" w:uiPriority="61" w:semiHidden="0" w:name="Light List"/>
@@ -7924,13 +8744,31 @@
       <w:sz w:val="32"/>
     </w:rPr>
   </w:style>
-  <w:style w:type="character" w:default="1" w:styleId="7">
+  <w:style w:type="paragraph" w:styleId="4">
+    <w:name w:val="heading 3"/>
+    <w:basedOn w:val="1"/>
+    <w:next w:val="1"/>
+    <w:unhideWhenUsed/>
+    <w:qFormat/>
+    <w:uiPriority w:val="0"/>
+    <w:pPr>
+      <w:keepNext/>
+      <w:keepLines/>
+      <w:spacing w:before="260" w:beforeLines="0" w:beforeAutospacing="0" w:after="260" w:afterLines="0" w:afterAutospacing="0" w:line="413" w:lineRule="auto"/>
+      <w:outlineLvl w:val="2"/>
+    </w:pPr>
+    <w:rPr>
+      <w:b/>
+      <w:sz w:val="32"/>
+    </w:rPr>
+  </w:style>
+  <w:style w:type="character" w:default="1" w:styleId="8">
     <w:name w:val="Default Paragraph Font"/>
     <w:semiHidden/>
     <w:qFormat/>
     <w:uiPriority w:val="0"/>
   </w:style>
-  <w:style w:type="table" w:default="1" w:styleId="5">
+  <w:style w:type="table" w:default="1" w:styleId="6">
     <w:name w:val="Normal Table"/>
     <w:semiHidden/>
     <w:qFormat/>
@@ -7944,7 +8782,7 @@
       </w:tblCellMar>
     </w:tblPr>
   </w:style>
-  <w:style w:type="paragraph" w:styleId="4">
+  <w:style w:type="paragraph" w:styleId="5">
     <w:name w:val="HTML Preformatted"/>
     <w:basedOn w:val="1"/>
     <w:qFormat/>
@@ -7978,9 +8816,10 @@
       <w:lang w:val="en-US" w:eastAsia="zh-CN" w:bidi="ar"/>
     </w:rPr>
   </w:style>
-  <w:style w:type="table" w:styleId="6">
+  <w:style w:type="table" w:styleId="7">
     <w:name w:val="Table Grid"/>
-    <w:basedOn w:val="5"/>
+    <w:basedOn w:val="6"/>
+    <w:qFormat/>
     <w:uiPriority w:val="0"/>
     <w:pPr>
       <w:widowControl w:val="0"/>
@@ -7997,9 +8836,10 @@
       </w:tblBorders>
     </w:tblPr>
   </w:style>
-  <w:style w:type="character" w:styleId="8">
+  <w:style w:type="character" w:styleId="9">
     <w:name w:val="Hyperlink"/>
-    <w:basedOn w:val="7"/>
+    <w:basedOn w:val="8"/>
+    <w:qFormat/>
     <w:uiPriority w:val="0"/>
     <w:rPr>
       <w:color w:val="0000FF"/>

</xml_diff>